<commit_message>
Skyline: Tutorial localization updates
</commit_message>
<xml_diff>
--- a/pwiz_tools/Skyline/Documentation/Tutorials/Chinese/Skyline Small Molecule Targets_zh-CHS.docx
+++ b/pwiz_tools/Skyline/Documentation/Tutorials/Chinese/Skyline Small Molecule Targets_zh-CHS.docx
@@ -1,6 +1,6 @@
 
 <file path=word/document.xml><?xml version="1.0" encoding="utf-8"?>
-<w:document xmlns:wpc="http://schemas.microsoft.com/office/word/2010/wordprocessingCanvas" xmlns:mc="http://schemas.openxmlformats.org/markup-compatibility/2006" xmlns:o="urn:schemas-microsoft-com:office:office" xmlns:r="http://schemas.openxmlformats.org/officeDocument/2006/relationships" xmlns:m="http://schemas.openxmlformats.org/officeDocument/2006/math" xmlns:v="urn:schemas-microsoft-com:vml" xmlns:wp14="http://schemas.microsoft.com/office/word/2010/wordprocessingDrawing" xmlns:wp="http://schemas.openxmlformats.org/drawingml/2006/wordprocessingDrawing" xmlns:w10="urn:schemas-microsoft-com:office:word" xmlns:w="http://schemas.openxmlformats.org/wordprocessingml/2006/main" xmlns:w14="http://schemas.microsoft.com/office/word/2010/wordml" xmlns:w15="http://schemas.microsoft.com/office/word/2012/wordml" xmlns:wpg="http://schemas.microsoft.com/office/word/2010/wordprocessingGroup" xmlns:wpi="http://schemas.microsoft.com/office/word/2010/wordprocessingInk" xmlns:wne="http://schemas.microsoft.com/office/word/2006/wordml" xmlns:wps="http://schemas.microsoft.com/office/word/2010/wordprocessingShape" mc:Ignorable="w14 w15 wp14">
+<w:document xmlns:wpc="http://schemas.microsoft.com/office/word/2010/wordprocessingCanvas" xmlns:cx="http://schemas.microsoft.com/office/drawing/2014/chartex" xmlns:cx1="http://schemas.microsoft.com/office/drawing/2015/9/8/chartex" xmlns:cx2="http://schemas.microsoft.com/office/drawing/2015/10/21/chartex" xmlns:cx3="http://schemas.microsoft.com/office/drawing/2016/5/9/chartex" xmlns:cx4="http://schemas.microsoft.com/office/drawing/2016/5/10/chartex" xmlns:cx5="http://schemas.microsoft.com/office/drawing/2016/5/11/chartex" xmlns:cx6="http://schemas.microsoft.com/office/drawing/2016/5/12/chartex" xmlns:cx7="http://schemas.microsoft.com/office/drawing/2016/5/13/chartex" xmlns:cx8="http://schemas.microsoft.com/office/drawing/2016/5/14/chartex" xmlns:mc="http://schemas.openxmlformats.org/markup-compatibility/2006" xmlns:aink="http://schemas.microsoft.com/office/drawing/2016/ink" xmlns:am3d="http://schemas.microsoft.com/office/drawing/2017/model3d" xmlns:o="urn:schemas-microsoft-com:office:office" xmlns:r="http://schemas.openxmlformats.org/officeDocument/2006/relationships" xmlns:m="http://schemas.openxmlformats.org/officeDocument/2006/math" xmlns:v="urn:schemas-microsoft-com:vml" xmlns:wp14="http://schemas.microsoft.com/office/word/2010/wordprocessingDrawing" xmlns:wp="http://schemas.openxmlformats.org/drawingml/2006/wordprocessingDrawing" xmlns:w10="urn:schemas-microsoft-com:office:word" xmlns:w="http://schemas.openxmlformats.org/wordprocessingml/2006/main" xmlns:w14="http://schemas.microsoft.com/office/word/2010/wordml" xmlns:w15="http://schemas.microsoft.com/office/word/2012/wordml" xmlns:w16cex="http://schemas.microsoft.com/office/word/2018/wordml/cex" xmlns:w16cid="http://schemas.microsoft.com/office/word/2016/wordml/cid" xmlns:w16="http://schemas.microsoft.com/office/word/2018/wordml" xmlns:w16se="http://schemas.microsoft.com/office/word/2015/wordml/symex" xmlns:wpg="http://schemas.microsoft.com/office/word/2010/wordprocessingGroup" xmlns:wpi="http://schemas.microsoft.com/office/word/2010/wordprocessingInk" xmlns:wne="http://schemas.microsoft.com/office/word/2006/wordml" xmlns:wps="http://schemas.microsoft.com/office/word/2010/wordprocessingShape" mc:Ignorable="w14 w15 w16se w16cid w16 w16cex wp14">
   <w:body>
     <w:p>
       <w:pPr>
@@ -9,8 +9,6 @@
           <w:rFonts w:eastAsia="SimSun"/>
         </w:rPr>
       </w:pPr>
-      <w:bookmarkStart w:id="0" w:name="_GoBack"/>
-      <w:bookmarkEnd w:id="0"/>
       <w:r>
         <w:rPr>
           <w:rFonts w:eastAsia="SimSun"/>
@@ -3432,7 +3430,7 @@
 </file>
 
 <file path=word/endnotes.xml><?xml version="1.0" encoding="utf-8"?>
-<w:endnotes xmlns:wpc="http://schemas.microsoft.com/office/word/2010/wordprocessingCanvas" xmlns:mc="http://schemas.openxmlformats.org/markup-compatibility/2006" xmlns:o="urn:schemas-microsoft-com:office:office" xmlns:r="http://schemas.openxmlformats.org/officeDocument/2006/relationships" xmlns:m="http://schemas.openxmlformats.org/officeDocument/2006/math" xmlns:v="urn:schemas-microsoft-com:vml" xmlns:wp14="http://schemas.microsoft.com/office/word/2010/wordprocessingDrawing" xmlns:wp="http://schemas.openxmlformats.org/drawingml/2006/wordprocessingDrawing" xmlns:w10="urn:schemas-microsoft-com:office:word" xmlns:w="http://schemas.openxmlformats.org/wordprocessingml/2006/main" xmlns:w14="http://schemas.microsoft.com/office/word/2010/wordml" xmlns:w15="http://schemas.microsoft.com/office/word/2012/wordml" xmlns:wpg="http://schemas.microsoft.com/office/word/2010/wordprocessingGroup" xmlns:wpi="http://schemas.microsoft.com/office/word/2010/wordprocessingInk" xmlns:wne="http://schemas.microsoft.com/office/word/2006/wordml" xmlns:wps="http://schemas.microsoft.com/office/word/2010/wordprocessingShape" mc:Ignorable="w14 w15 wp14">
+<w:endnotes xmlns:wpc="http://schemas.microsoft.com/office/word/2010/wordprocessingCanvas" xmlns:cx="http://schemas.microsoft.com/office/drawing/2014/chartex" xmlns:cx1="http://schemas.microsoft.com/office/drawing/2015/9/8/chartex" xmlns:cx2="http://schemas.microsoft.com/office/drawing/2015/10/21/chartex" xmlns:cx3="http://schemas.microsoft.com/office/drawing/2016/5/9/chartex" xmlns:cx4="http://schemas.microsoft.com/office/drawing/2016/5/10/chartex" xmlns:cx5="http://schemas.microsoft.com/office/drawing/2016/5/11/chartex" xmlns:cx6="http://schemas.microsoft.com/office/drawing/2016/5/12/chartex" xmlns:cx7="http://schemas.microsoft.com/office/drawing/2016/5/13/chartex" xmlns:cx8="http://schemas.microsoft.com/office/drawing/2016/5/14/chartex" xmlns:mc="http://schemas.openxmlformats.org/markup-compatibility/2006" xmlns:aink="http://schemas.microsoft.com/office/drawing/2016/ink" xmlns:am3d="http://schemas.microsoft.com/office/drawing/2017/model3d" xmlns:o="urn:schemas-microsoft-com:office:office" xmlns:r="http://schemas.openxmlformats.org/officeDocument/2006/relationships" xmlns:m="http://schemas.openxmlformats.org/officeDocument/2006/math" xmlns:v="urn:schemas-microsoft-com:vml" xmlns:wp14="http://schemas.microsoft.com/office/word/2010/wordprocessingDrawing" xmlns:wp="http://schemas.openxmlformats.org/drawingml/2006/wordprocessingDrawing" xmlns:w10="urn:schemas-microsoft-com:office:word" xmlns:w="http://schemas.openxmlformats.org/wordprocessingml/2006/main" xmlns:w14="http://schemas.microsoft.com/office/word/2010/wordml" xmlns:w15="http://schemas.microsoft.com/office/word/2012/wordml" xmlns:w16cex="http://schemas.microsoft.com/office/word/2018/wordml/cex" xmlns:w16cid="http://schemas.microsoft.com/office/word/2016/wordml/cid" xmlns:w16="http://schemas.microsoft.com/office/word/2018/wordml" xmlns:w16se="http://schemas.microsoft.com/office/word/2015/wordml/symex" xmlns:wpg="http://schemas.microsoft.com/office/word/2010/wordprocessingGroup" xmlns:wpi="http://schemas.microsoft.com/office/word/2010/wordprocessingInk" xmlns:wne="http://schemas.microsoft.com/office/word/2006/wordml" xmlns:wps="http://schemas.microsoft.com/office/word/2010/wordprocessingShape" mc:Ignorable="w14 w15 w16se w16cid w16 w16cex wp14">
   <w:endnote w:type="separator" w:id="-1">
     <w:p>
       <w:pPr>
@@ -3457,7 +3455,7 @@
 </file>
 
 <file path=word/footer1.xml><?xml version="1.0" encoding="utf-8"?>
-<w:ftr xmlns:wpc="http://schemas.microsoft.com/office/word/2010/wordprocessingCanvas" xmlns:mc="http://schemas.openxmlformats.org/markup-compatibility/2006" xmlns:o="urn:schemas-microsoft-com:office:office" xmlns:r="http://schemas.openxmlformats.org/officeDocument/2006/relationships" xmlns:m="http://schemas.openxmlformats.org/officeDocument/2006/math" xmlns:v="urn:schemas-microsoft-com:vml" xmlns:wp14="http://schemas.microsoft.com/office/word/2010/wordprocessingDrawing" xmlns:wp="http://schemas.openxmlformats.org/drawingml/2006/wordprocessingDrawing" xmlns:w10="urn:schemas-microsoft-com:office:word" xmlns:w="http://schemas.openxmlformats.org/wordprocessingml/2006/main" xmlns:w14="http://schemas.microsoft.com/office/word/2010/wordml" xmlns:w15="http://schemas.microsoft.com/office/word/2012/wordml" xmlns:wpg="http://schemas.microsoft.com/office/word/2010/wordprocessingGroup" xmlns:wpi="http://schemas.microsoft.com/office/word/2010/wordprocessingInk" xmlns:wne="http://schemas.microsoft.com/office/word/2006/wordml" xmlns:wps="http://schemas.microsoft.com/office/word/2010/wordprocessingShape" mc:Ignorable="w14 w15 wp14">
+<w:ftr xmlns:wpc="http://schemas.microsoft.com/office/word/2010/wordprocessingCanvas" xmlns:cx="http://schemas.microsoft.com/office/drawing/2014/chartex" xmlns:cx1="http://schemas.microsoft.com/office/drawing/2015/9/8/chartex" xmlns:cx2="http://schemas.microsoft.com/office/drawing/2015/10/21/chartex" xmlns:cx3="http://schemas.microsoft.com/office/drawing/2016/5/9/chartex" xmlns:cx4="http://schemas.microsoft.com/office/drawing/2016/5/10/chartex" xmlns:cx5="http://schemas.microsoft.com/office/drawing/2016/5/11/chartex" xmlns:cx6="http://schemas.microsoft.com/office/drawing/2016/5/12/chartex" xmlns:cx7="http://schemas.microsoft.com/office/drawing/2016/5/13/chartex" xmlns:cx8="http://schemas.microsoft.com/office/drawing/2016/5/14/chartex" xmlns:mc="http://schemas.openxmlformats.org/markup-compatibility/2006" xmlns:aink="http://schemas.microsoft.com/office/drawing/2016/ink" xmlns:am3d="http://schemas.microsoft.com/office/drawing/2017/model3d" xmlns:o="urn:schemas-microsoft-com:office:office" xmlns:r="http://schemas.openxmlformats.org/officeDocument/2006/relationships" xmlns:m="http://schemas.openxmlformats.org/officeDocument/2006/math" xmlns:v="urn:schemas-microsoft-com:vml" xmlns:wp14="http://schemas.microsoft.com/office/word/2010/wordprocessingDrawing" xmlns:wp="http://schemas.openxmlformats.org/drawingml/2006/wordprocessingDrawing" xmlns:w10="urn:schemas-microsoft-com:office:word" xmlns:w="http://schemas.openxmlformats.org/wordprocessingml/2006/main" xmlns:w14="http://schemas.microsoft.com/office/word/2010/wordml" xmlns:w15="http://schemas.microsoft.com/office/word/2012/wordml" xmlns:w16cex="http://schemas.microsoft.com/office/word/2018/wordml/cex" xmlns:w16cid="http://schemas.microsoft.com/office/word/2016/wordml/cid" xmlns:w16="http://schemas.microsoft.com/office/word/2018/wordml" xmlns:w16se="http://schemas.microsoft.com/office/word/2015/wordml/symex" xmlns:wpg="http://schemas.microsoft.com/office/word/2010/wordprocessingGroup" xmlns:wpi="http://schemas.microsoft.com/office/word/2010/wordprocessingInk" xmlns:wne="http://schemas.microsoft.com/office/word/2006/wordml" xmlns:wps="http://schemas.microsoft.com/office/word/2010/wordprocessingShape" mc:Ignorable="w14 w15 w16se w16cid w16 w16cex wp14">
   <w:p>
     <w:pPr>
       <w:pStyle w:val="Footer"/>
@@ -3491,7 +3489,7 @@
 </file>
 
 <file path=word/footnotes.xml><?xml version="1.0" encoding="utf-8"?>
-<w:footnotes xmlns:wpc="http://schemas.microsoft.com/office/word/2010/wordprocessingCanvas" xmlns:mc="http://schemas.openxmlformats.org/markup-compatibility/2006" xmlns:o="urn:schemas-microsoft-com:office:office" xmlns:r="http://schemas.openxmlformats.org/officeDocument/2006/relationships" xmlns:m="http://schemas.openxmlformats.org/officeDocument/2006/math" xmlns:v="urn:schemas-microsoft-com:vml" xmlns:wp14="http://schemas.microsoft.com/office/word/2010/wordprocessingDrawing" xmlns:wp="http://schemas.openxmlformats.org/drawingml/2006/wordprocessingDrawing" xmlns:w10="urn:schemas-microsoft-com:office:word" xmlns:w="http://schemas.openxmlformats.org/wordprocessingml/2006/main" xmlns:w14="http://schemas.microsoft.com/office/word/2010/wordml" xmlns:w15="http://schemas.microsoft.com/office/word/2012/wordml" xmlns:wpg="http://schemas.microsoft.com/office/word/2010/wordprocessingGroup" xmlns:wpi="http://schemas.microsoft.com/office/word/2010/wordprocessingInk" xmlns:wne="http://schemas.microsoft.com/office/word/2006/wordml" xmlns:wps="http://schemas.microsoft.com/office/word/2010/wordprocessingShape" mc:Ignorable="w14 w15 wp14">
+<w:footnotes xmlns:wpc="http://schemas.microsoft.com/office/word/2010/wordprocessingCanvas" xmlns:cx="http://schemas.microsoft.com/office/drawing/2014/chartex" xmlns:cx1="http://schemas.microsoft.com/office/drawing/2015/9/8/chartex" xmlns:cx2="http://schemas.microsoft.com/office/drawing/2015/10/21/chartex" xmlns:cx3="http://schemas.microsoft.com/office/drawing/2016/5/9/chartex" xmlns:cx4="http://schemas.microsoft.com/office/drawing/2016/5/10/chartex" xmlns:cx5="http://schemas.microsoft.com/office/drawing/2016/5/11/chartex" xmlns:cx6="http://schemas.microsoft.com/office/drawing/2016/5/12/chartex" xmlns:cx7="http://schemas.microsoft.com/office/drawing/2016/5/13/chartex" xmlns:cx8="http://schemas.microsoft.com/office/drawing/2016/5/14/chartex" xmlns:mc="http://schemas.openxmlformats.org/markup-compatibility/2006" xmlns:aink="http://schemas.microsoft.com/office/drawing/2016/ink" xmlns:am3d="http://schemas.microsoft.com/office/drawing/2017/model3d" xmlns:o="urn:schemas-microsoft-com:office:office" xmlns:r="http://schemas.openxmlformats.org/officeDocument/2006/relationships" xmlns:m="http://schemas.openxmlformats.org/officeDocument/2006/math" xmlns:v="urn:schemas-microsoft-com:vml" xmlns:wp14="http://schemas.microsoft.com/office/word/2010/wordprocessingDrawing" xmlns:wp="http://schemas.openxmlformats.org/drawingml/2006/wordprocessingDrawing" xmlns:w10="urn:schemas-microsoft-com:office:word" xmlns:w="http://schemas.openxmlformats.org/wordprocessingml/2006/main" xmlns:w14="http://schemas.microsoft.com/office/word/2010/wordml" xmlns:w15="http://schemas.microsoft.com/office/word/2012/wordml" xmlns:w16cex="http://schemas.microsoft.com/office/word/2018/wordml/cex" xmlns:w16cid="http://schemas.microsoft.com/office/word/2016/wordml/cid" xmlns:w16="http://schemas.microsoft.com/office/word/2018/wordml" xmlns:w16se="http://schemas.microsoft.com/office/word/2015/wordml/symex" xmlns:wpg="http://schemas.microsoft.com/office/word/2010/wordprocessingGroup" xmlns:wpi="http://schemas.microsoft.com/office/word/2010/wordprocessingInk" xmlns:wne="http://schemas.microsoft.com/office/word/2006/wordml" xmlns:wps="http://schemas.microsoft.com/office/word/2010/wordprocessingShape" mc:Ignorable="w14 w15 w16se w16cid w16 w16cex wp14">
   <w:footnote w:type="separator" w:id="-1">
     <w:p>
       <w:pPr>
@@ -3516,8 +3514,8 @@
 </file>
 
 <file path=word/numbering.xml><?xml version="1.0" encoding="utf-8"?>
-<w:numbering xmlns:wpc="http://schemas.microsoft.com/office/word/2010/wordprocessingCanvas" xmlns:mc="http://schemas.openxmlformats.org/markup-compatibility/2006" xmlns:o="urn:schemas-microsoft-com:office:office" xmlns:r="http://schemas.openxmlformats.org/officeDocument/2006/relationships" xmlns:m="http://schemas.openxmlformats.org/officeDocument/2006/math" xmlns:v="urn:schemas-microsoft-com:vml" xmlns:wp14="http://schemas.microsoft.com/office/word/2010/wordprocessingDrawing" xmlns:wp="http://schemas.openxmlformats.org/drawingml/2006/wordprocessingDrawing" xmlns:w10="urn:schemas-microsoft-com:office:word" xmlns:w="http://schemas.openxmlformats.org/wordprocessingml/2006/main" xmlns:w14="http://schemas.microsoft.com/office/word/2010/wordml" xmlns:w15="http://schemas.microsoft.com/office/word/2012/wordml" xmlns:wpg="http://schemas.microsoft.com/office/word/2010/wordprocessingGroup" xmlns:wpi="http://schemas.microsoft.com/office/word/2010/wordprocessingInk" xmlns:wne="http://schemas.microsoft.com/office/word/2006/wordml" xmlns:wps="http://schemas.microsoft.com/office/word/2010/wordprocessingShape" mc:Ignorable="w14 w15 wp14">
-  <w:abstractNum w:abstractNumId="0">
+<w:numbering xmlns:wpc="http://schemas.microsoft.com/office/word/2010/wordprocessingCanvas" xmlns:cx="http://schemas.microsoft.com/office/drawing/2014/chartex" xmlns:cx1="http://schemas.microsoft.com/office/drawing/2015/9/8/chartex" xmlns:cx2="http://schemas.microsoft.com/office/drawing/2015/10/21/chartex" xmlns:cx3="http://schemas.microsoft.com/office/drawing/2016/5/9/chartex" xmlns:cx4="http://schemas.microsoft.com/office/drawing/2016/5/10/chartex" xmlns:cx5="http://schemas.microsoft.com/office/drawing/2016/5/11/chartex" xmlns:cx6="http://schemas.microsoft.com/office/drawing/2016/5/12/chartex" xmlns:cx7="http://schemas.microsoft.com/office/drawing/2016/5/13/chartex" xmlns:cx8="http://schemas.microsoft.com/office/drawing/2016/5/14/chartex" xmlns:mc="http://schemas.openxmlformats.org/markup-compatibility/2006" xmlns:aink="http://schemas.microsoft.com/office/drawing/2016/ink" xmlns:am3d="http://schemas.microsoft.com/office/drawing/2017/model3d" xmlns:o="urn:schemas-microsoft-com:office:office" xmlns:r="http://schemas.openxmlformats.org/officeDocument/2006/relationships" xmlns:m="http://schemas.openxmlformats.org/officeDocument/2006/math" xmlns:v="urn:schemas-microsoft-com:vml" xmlns:wp14="http://schemas.microsoft.com/office/word/2010/wordprocessingDrawing" xmlns:wp="http://schemas.openxmlformats.org/drawingml/2006/wordprocessingDrawing" xmlns:w10="urn:schemas-microsoft-com:office:word" xmlns:w="http://schemas.openxmlformats.org/wordprocessingml/2006/main" xmlns:w14="http://schemas.microsoft.com/office/word/2010/wordml" xmlns:w15="http://schemas.microsoft.com/office/word/2012/wordml" xmlns:w16cex="http://schemas.microsoft.com/office/word/2018/wordml/cex" xmlns:w16cid="http://schemas.microsoft.com/office/word/2016/wordml/cid" xmlns:w16="http://schemas.microsoft.com/office/word/2018/wordml" xmlns:w16se="http://schemas.microsoft.com/office/word/2015/wordml/symex" xmlns:wpg="http://schemas.microsoft.com/office/word/2010/wordprocessingGroup" xmlns:wpi="http://schemas.microsoft.com/office/word/2010/wordprocessingInk" xmlns:wne="http://schemas.microsoft.com/office/word/2006/wordml" xmlns:wps="http://schemas.microsoft.com/office/word/2010/wordprocessingShape" mc:Ignorable="w14 w15 w16se w16cid w16 w16cex wp14">
+  <w:abstractNum w:abstractNumId="0" w15:restartNumberingAfterBreak="0">
     <w:nsid w:val="01F535F5"/>
     <w:multiLevelType w:val="hybridMultilevel"/>
     <w:tmpl w:val="4712C9B4"/>
@@ -3657,7 +3655,7 @@
       </w:rPr>
     </w:lvl>
   </w:abstractNum>
-  <w:abstractNum w:abstractNumId="1">
+  <w:abstractNum w:abstractNumId="1" w15:restartNumberingAfterBreak="0">
     <w:nsid w:val="04D16832"/>
     <w:multiLevelType w:val="hybridMultilevel"/>
     <w:tmpl w:val="16FAFD1E"/>
@@ -3770,7 +3768,7 @@
       </w:rPr>
     </w:lvl>
   </w:abstractNum>
-  <w:abstractNum w:abstractNumId="2">
+  <w:abstractNum w:abstractNumId="2" w15:restartNumberingAfterBreak="0">
     <w:nsid w:val="07A625AC"/>
     <w:multiLevelType w:val="hybridMultilevel"/>
     <w:tmpl w:val="1A06AA7C"/>
@@ -3910,7 +3908,7 @@
       </w:rPr>
     </w:lvl>
   </w:abstractNum>
-  <w:abstractNum w:abstractNumId="3">
+  <w:abstractNum w:abstractNumId="3" w15:restartNumberingAfterBreak="0">
     <w:nsid w:val="08EB5FEA"/>
     <w:multiLevelType w:val="hybridMultilevel"/>
     <w:tmpl w:val="21DC62E0"/>
@@ -4023,7 +4021,7 @@
       </w:rPr>
     </w:lvl>
   </w:abstractNum>
-  <w:abstractNum w:abstractNumId="4">
+  <w:abstractNum w:abstractNumId="4" w15:restartNumberingAfterBreak="0">
     <w:nsid w:val="09F064DE"/>
     <w:multiLevelType w:val="hybridMultilevel"/>
     <w:tmpl w:val="128CEB60"/>
@@ -4136,7 +4134,7 @@
       </w:rPr>
     </w:lvl>
   </w:abstractNum>
-  <w:abstractNum w:abstractNumId="5">
+  <w:abstractNum w:abstractNumId="5" w15:restartNumberingAfterBreak="0">
     <w:nsid w:val="0BAF61EC"/>
     <w:multiLevelType w:val="hybridMultilevel"/>
     <w:tmpl w:val="A842556C"/>
@@ -4249,7 +4247,7 @@
       </w:rPr>
     </w:lvl>
   </w:abstractNum>
-  <w:abstractNum w:abstractNumId="6">
+  <w:abstractNum w:abstractNumId="6" w15:restartNumberingAfterBreak="0">
     <w:nsid w:val="11FB0797"/>
     <w:multiLevelType w:val="hybridMultilevel"/>
     <w:tmpl w:val="FCB8B29A"/>
@@ -4362,7 +4360,7 @@
       </w:rPr>
     </w:lvl>
   </w:abstractNum>
-  <w:abstractNum w:abstractNumId="7">
+  <w:abstractNum w:abstractNumId="7" w15:restartNumberingAfterBreak="0">
     <w:nsid w:val="159B1095"/>
     <w:multiLevelType w:val="hybridMultilevel"/>
     <w:tmpl w:val="A650DFB6"/>
@@ -4448,7 +4446,7 @@
       </w:pPr>
     </w:lvl>
   </w:abstractNum>
-  <w:abstractNum w:abstractNumId="8">
+  <w:abstractNum w:abstractNumId="8" w15:restartNumberingAfterBreak="0">
     <w:nsid w:val="1B720E2E"/>
     <w:multiLevelType w:val="hybridMultilevel"/>
     <w:tmpl w:val="6360BF84"/>
@@ -4561,7 +4559,7 @@
       </w:rPr>
     </w:lvl>
   </w:abstractNum>
-  <w:abstractNum w:abstractNumId="9">
+  <w:abstractNum w:abstractNumId="9" w15:restartNumberingAfterBreak="0">
     <w:nsid w:val="1B831DFD"/>
     <w:multiLevelType w:val="hybridMultilevel"/>
     <w:tmpl w:val="6D9C74D4"/>
@@ -4647,7 +4645,7 @@
       </w:pPr>
     </w:lvl>
   </w:abstractNum>
-  <w:abstractNum w:abstractNumId="10">
+  <w:abstractNum w:abstractNumId="10" w15:restartNumberingAfterBreak="0">
     <w:nsid w:val="1B9846C6"/>
     <w:multiLevelType w:val="hybridMultilevel"/>
     <w:tmpl w:val="80B8BB30"/>
@@ -4760,7 +4758,7 @@
       </w:rPr>
     </w:lvl>
   </w:abstractNum>
-  <w:abstractNum w:abstractNumId="11">
+  <w:abstractNum w:abstractNumId="11" w15:restartNumberingAfterBreak="0">
     <w:nsid w:val="1DB43CDC"/>
     <w:multiLevelType w:val="hybridMultilevel"/>
     <w:tmpl w:val="77FEE630"/>
@@ -4873,7 +4871,7 @@
       </w:rPr>
     </w:lvl>
   </w:abstractNum>
-  <w:abstractNum w:abstractNumId="12">
+  <w:abstractNum w:abstractNumId="12" w15:restartNumberingAfterBreak="0">
     <w:nsid w:val="20A87B20"/>
     <w:multiLevelType w:val="hybridMultilevel"/>
     <w:tmpl w:val="9842AD0A"/>
@@ -4986,7 +4984,7 @@
       </w:rPr>
     </w:lvl>
   </w:abstractNum>
-  <w:abstractNum w:abstractNumId="13">
+  <w:abstractNum w:abstractNumId="13" w15:restartNumberingAfterBreak="0">
     <w:nsid w:val="258E7B3E"/>
     <w:multiLevelType w:val="hybridMultilevel"/>
     <w:tmpl w:val="807203EE"/>
@@ -5126,7 +5124,7 @@
       </w:rPr>
     </w:lvl>
   </w:abstractNum>
-  <w:abstractNum w:abstractNumId="14">
+  <w:abstractNum w:abstractNumId="14" w15:restartNumberingAfterBreak="0">
     <w:nsid w:val="2710398C"/>
     <w:multiLevelType w:val="hybridMultilevel"/>
     <w:tmpl w:val="D18A2638"/>
@@ -5239,7 +5237,7 @@
       </w:rPr>
     </w:lvl>
   </w:abstractNum>
-  <w:abstractNum w:abstractNumId="15">
+  <w:abstractNum w:abstractNumId="15" w15:restartNumberingAfterBreak="0">
     <w:nsid w:val="2756545D"/>
     <w:multiLevelType w:val="hybridMultilevel"/>
     <w:tmpl w:val="99CA5CEC"/>
@@ -5325,7 +5323,7 @@
       </w:pPr>
     </w:lvl>
   </w:abstractNum>
-  <w:abstractNum w:abstractNumId="16">
+  <w:abstractNum w:abstractNumId="16" w15:restartNumberingAfterBreak="0">
     <w:nsid w:val="28E63BD5"/>
     <w:multiLevelType w:val="hybridMultilevel"/>
     <w:tmpl w:val="5866CA32"/>
@@ -5438,7 +5436,7 @@
       </w:rPr>
     </w:lvl>
   </w:abstractNum>
-  <w:abstractNum w:abstractNumId="17">
+  <w:abstractNum w:abstractNumId="17" w15:restartNumberingAfterBreak="0">
     <w:nsid w:val="2A2178A1"/>
     <w:multiLevelType w:val="hybridMultilevel"/>
     <w:tmpl w:val="038690A8"/>
@@ -5578,7 +5576,7 @@
       </w:rPr>
     </w:lvl>
   </w:abstractNum>
-  <w:abstractNum w:abstractNumId="18">
+  <w:abstractNum w:abstractNumId="18" w15:restartNumberingAfterBreak="0">
     <w:nsid w:val="2B953164"/>
     <w:multiLevelType w:val="hybridMultilevel"/>
     <w:tmpl w:val="6C88349E"/>
@@ -5718,7 +5716,7 @@
       </w:rPr>
     </w:lvl>
   </w:abstractNum>
-  <w:abstractNum w:abstractNumId="19">
+  <w:abstractNum w:abstractNumId="19" w15:restartNumberingAfterBreak="0">
     <w:nsid w:val="2F1151A3"/>
     <w:multiLevelType w:val="hybridMultilevel"/>
     <w:tmpl w:val="49D4CAA4"/>
@@ -5831,7 +5829,7 @@
       </w:rPr>
     </w:lvl>
   </w:abstractNum>
-  <w:abstractNum w:abstractNumId="20">
+  <w:abstractNum w:abstractNumId="20" w15:restartNumberingAfterBreak="0">
     <w:nsid w:val="2F9D549A"/>
     <w:multiLevelType w:val="hybridMultilevel"/>
     <w:tmpl w:val="9B9C551E"/>
@@ -5944,7 +5942,7 @@
       </w:rPr>
     </w:lvl>
   </w:abstractNum>
-  <w:abstractNum w:abstractNumId="21">
+  <w:abstractNum w:abstractNumId="21" w15:restartNumberingAfterBreak="0">
     <w:nsid w:val="2FA17AC9"/>
     <w:multiLevelType w:val="hybridMultilevel"/>
     <w:tmpl w:val="EBF6FF52"/>
@@ -6057,7 +6055,7 @@
       </w:rPr>
     </w:lvl>
   </w:abstractNum>
-  <w:abstractNum w:abstractNumId="22">
+  <w:abstractNum w:abstractNumId="22" w15:restartNumberingAfterBreak="0">
     <w:nsid w:val="332C63EF"/>
     <w:multiLevelType w:val="hybridMultilevel"/>
     <w:tmpl w:val="A8C657E8"/>
@@ -6170,7 +6168,7 @@
       </w:rPr>
     </w:lvl>
   </w:abstractNum>
-  <w:abstractNum w:abstractNumId="23">
+  <w:abstractNum w:abstractNumId="23" w15:restartNumberingAfterBreak="0">
     <w:nsid w:val="3360182C"/>
     <w:multiLevelType w:val="hybridMultilevel"/>
     <w:tmpl w:val="F300EEDE"/>
@@ -6283,7 +6281,7 @@
       </w:rPr>
     </w:lvl>
   </w:abstractNum>
-  <w:abstractNum w:abstractNumId="24">
+  <w:abstractNum w:abstractNumId="24" w15:restartNumberingAfterBreak="0">
     <w:nsid w:val="36E776C9"/>
     <w:multiLevelType w:val="hybridMultilevel"/>
     <w:tmpl w:val="775CA638"/>
@@ -6396,7 +6394,7 @@
       </w:rPr>
     </w:lvl>
   </w:abstractNum>
-  <w:abstractNum w:abstractNumId="25">
+  <w:abstractNum w:abstractNumId="25" w15:restartNumberingAfterBreak="0">
     <w:nsid w:val="3DF347CB"/>
     <w:multiLevelType w:val="hybridMultilevel"/>
     <w:tmpl w:val="05B431C4"/>
@@ -6509,7 +6507,7 @@
       </w:rPr>
     </w:lvl>
   </w:abstractNum>
-  <w:abstractNum w:abstractNumId="26">
+  <w:abstractNum w:abstractNumId="26" w15:restartNumberingAfterBreak="0">
     <w:nsid w:val="40070D6A"/>
     <w:multiLevelType w:val="hybridMultilevel"/>
     <w:tmpl w:val="BBCC2AC2"/>
@@ -6598,7 +6596,7 @@
       </w:pPr>
     </w:lvl>
   </w:abstractNum>
-  <w:abstractNum w:abstractNumId="27">
+  <w:abstractNum w:abstractNumId="27" w15:restartNumberingAfterBreak="0">
     <w:nsid w:val="47887BDE"/>
     <w:multiLevelType w:val="hybridMultilevel"/>
     <w:tmpl w:val="9E2EF5A0"/>
@@ -6711,7 +6709,7 @@
       </w:rPr>
     </w:lvl>
   </w:abstractNum>
-  <w:abstractNum w:abstractNumId="28">
+  <w:abstractNum w:abstractNumId="28" w15:restartNumberingAfterBreak="0">
     <w:nsid w:val="4B5F4B6A"/>
     <w:multiLevelType w:val="hybridMultilevel"/>
     <w:tmpl w:val="DE0C1D76"/>
@@ -6797,7 +6795,7 @@
       </w:pPr>
     </w:lvl>
   </w:abstractNum>
-  <w:abstractNum w:abstractNumId="29">
+  <w:abstractNum w:abstractNumId="29" w15:restartNumberingAfterBreak="0">
     <w:nsid w:val="4EB06A93"/>
     <w:multiLevelType w:val="hybridMultilevel"/>
     <w:tmpl w:val="9BFA3D1C"/>
@@ -6910,7 +6908,7 @@
       </w:rPr>
     </w:lvl>
   </w:abstractNum>
-  <w:abstractNum w:abstractNumId="30">
+  <w:abstractNum w:abstractNumId="30" w15:restartNumberingAfterBreak="0">
     <w:nsid w:val="526B0BED"/>
     <w:multiLevelType w:val="hybridMultilevel"/>
     <w:tmpl w:val="6CD47C3E"/>
@@ -6996,7 +6994,7 @@
       </w:pPr>
     </w:lvl>
   </w:abstractNum>
-  <w:abstractNum w:abstractNumId="31">
+  <w:abstractNum w:abstractNumId="31" w15:restartNumberingAfterBreak="0">
     <w:nsid w:val="5C835EB4"/>
     <w:multiLevelType w:val="hybridMultilevel"/>
     <w:tmpl w:val="C270CCA2"/>
@@ -7109,7 +7107,7 @@
       </w:rPr>
     </w:lvl>
   </w:abstractNum>
-  <w:abstractNum w:abstractNumId="32">
+  <w:abstractNum w:abstractNumId="32" w15:restartNumberingAfterBreak="0">
     <w:nsid w:val="5CC8351F"/>
     <w:multiLevelType w:val="hybridMultilevel"/>
     <w:tmpl w:val="5590F722"/>
@@ -7249,7 +7247,7 @@
       </w:rPr>
     </w:lvl>
   </w:abstractNum>
-  <w:abstractNum w:abstractNumId="33">
+  <w:abstractNum w:abstractNumId="33" w15:restartNumberingAfterBreak="0">
     <w:nsid w:val="5E2C0DE1"/>
     <w:multiLevelType w:val="hybridMultilevel"/>
     <w:tmpl w:val="9C2A6396"/>
@@ -7362,7 +7360,7 @@
       </w:rPr>
     </w:lvl>
   </w:abstractNum>
-  <w:abstractNum w:abstractNumId="34">
+  <w:abstractNum w:abstractNumId="34" w15:restartNumberingAfterBreak="0">
     <w:nsid w:val="6159522E"/>
     <w:multiLevelType w:val="hybridMultilevel"/>
     <w:tmpl w:val="DBE47366"/>
@@ -7475,7 +7473,7 @@
       </w:rPr>
     </w:lvl>
   </w:abstractNum>
-  <w:abstractNum w:abstractNumId="35">
+  <w:abstractNum w:abstractNumId="35" w15:restartNumberingAfterBreak="0">
     <w:nsid w:val="62F81974"/>
     <w:multiLevelType w:val="hybridMultilevel"/>
     <w:tmpl w:val="7BA03CAE"/>
@@ -7588,7 +7586,7 @@
       </w:rPr>
     </w:lvl>
   </w:abstractNum>
-  <w:abstractNum w:abstractNumId="36">
+  <w:abstractNum w:abstractNumId="36" w15:restartNumberingAfterBreak="0">
     <w:nsid w:val="6B850C87"/>
     <w:multiLevelType w:val="hybridMultilevel"/>
     <w:tmpl w:val="85C8C822"/>
@@ -7701,7 +7699,7 @@
       </w:rPr>
     </w:lvl>
   </w:abstractNum>
-  <w:abstractNum w:abstractNumId="37">
+  <w:abstractNum w:abstractNumId="37" w15:restartNumberingAfterBreak="0">
     <w:nsid w:val="6B933633"/>
     <w:multiLevelType w:val="hybridMultilevel"/>
     <w:tmpl w:val="CB7018BE"/>
@@ -7814,7 +7812,7 @@
       </w:rPr>
     </w:lvl>
   </w:abstractNum>
-  <w:abstractNum w:abstractNumId="38">
+  <w:abstractNum w:abstractNumId="38" w15:restartNumberingAfterBreak="0">
     <w:nsid w:val="6C820465"/>
     <w:multiLevelType w:val="hybridMultilevel"/>
     <w:tmpl w:val="3AF2D7E2"/>
@@ -7954,7 +7952,7 @@
       </w:rPr>
     </w:lvl>
   </w:abstractNum>
-  <w:abstractNum w:abstractNumId="39">
+  <w:abstractNum w:abstractNumId="39" w15:restartNumberingAfterBreak="0">
     <w:nsid w:val="703C07C7"/>
     <w:multiLevelType w:val="hybridMultilevel"/>
     <w:tmpl w:val="2F1225D4"/>
@@ -8040,7 +8038,7 @@
       </w:pPr>
     </w:lvl>
   </w:abstractNum>
-  <w:abstractNum w:abstractNumId="40">
+  <w:abstractNum w:abstractNumId="40" w15:restartNumberingAfterBreak="0">
     <w:nsid w:val="70E968EA"/>
     <w:multiLevelType w:val="hybridMultilevel"/>
     <w:tmpl w:val="807203EE"/>
@@ -8335,7 +8333,7 @@
 </file>
 
 <file path=word/styles.xml><?xml version="1.0" encoding="utf-8"?>
-<w:styles xmlns:mc="http://schemas.openxmlformats.org/markup-compatibility/2006" xmlns:r="http://schemas.openxmlformats.org/officeDocument/2006/relationships" xmlns:w="http://schemas.openxmlformats.org/wordprocessingml/2006/main" xmlns:w14="http://schemas.microsoft.com/office/word/2010/wordml" xmlns:w15="http://schemas.microsoft.com/office/word/2012/wordml" mc:Ignorable="w14 w15">
+<w:styles xmlns:mc="http://schemas.openxmlformats.org/markup-compatibility/2006" xmlns:r="http://schemas.openxmlformats.org/officeDocument/2006/relationships" xmlns:w="http://schemas.openxmlformats.org/wordprocessingml/2006/main" xmlns:w14="http://schemas.microsoft.com/office/word/2010/wordml" xmlns:w15="http://schemas.microsoft.com/office/word/2012/wordml" xmlns:w16cex="http://schemas.microsoft.com/office/word/2018/wordml/cex" xmlns:w16cid="http://schemas.microsoft.com/office/word/2016/wordml/cid" xmlns:w16="http://schemas.microsoft.com/office/word/2018/wordml" xmlns:w16se="http://schemas.microsoft.com/office/word/2015/wordml/symex" mc:Ignorable="w14 w15 w16se w16cid w16 w16cex">
   <w:docDefaults>
     <w:rPrDefault>
       <w:rPr>
@@ -8345,7 +8343,7 @@
     </w:rPrDefault>
     <w:pPrDefault/>
   </w:docDefaults>
-  <w:latentStyles w:defLockedState="0" w:defUIPriority="0" w:defSemiHidden="0" w:defUnhideWhenUsed="0" w:defQFormat="0" w:count="371">
+  <w:latentStyles w:defLockedState="0" w:defUIPriority="0" w:defSemiHidden="0" w:defUnhideWhenUsed="0" w:defQFormat="0" w:count="376">
     <w:lsdException w:name="Normal" w:locked="1" w:qFormat="1"/>
     <w:lsdException w:name="heading 1" w:locked="1" w:qFormat="1"/>
     <w:lsdException w:name="heading 2" w:locked="1" w:qFormat="1"/>
@@ -8445,7 +8443,6 @@
     <w:lsdException w:name="HTML Sample" w:semiHidden="1" w:unhideWhenUsed="1"/>
     <w:lsdException w:name="HTML Typewriter" w:semiHidden="1" w:unhideWhenUsed="1"/>
     <w:lsdException w:name="HTML Variable" w:semiHidden="1" w:unhideWhenUsed="1"/>
-    <w:lsdException w:name="Normal Table" w:semiHidden="1" w:unhideWhenUsed="1"/>
     <w:lsdException w:name="annotation subject" w:semiHidden="1" w:unhideWhenUsed="1"/>
     <w:lsdException w:name="No List" w:semiHidden="1" w:unhideWhenUsed="1"/>
     <w:lsdException w:name="Outline List 1" w:semiHidden="1" w:unhideWhenUsed="1"/>
@@ -8488,11 +8485,8 @@
     <w:lsdException w:name="Table Contemporary" w:semiHidden="1" w:unhideWhenUsed="1"/>
     <w:lsdException w:name="Table Elegant" w:semiHidden="1" w:unhideWhenUsed="1"/>
     <w:lsdException w:name="Table Professional" w:semiHidden="1" w:unhideWhenUsed="1"/>
-    <w:lsdException w:name="Table Subtle 1" w:semiHidden="1" w:unhideWhenUsed="1"/>
     <w:lsdException w:name="Table Subtle 2" w:semiHidden="1" w:unhideWhenUsed="1"/>
     <w:lsdException w:name="Table Web 1" w:semiHidden="1" w:unhideWhenUsed="1"/>
-    <w:lsdException w:name="Table Web 2" w:semiHidden="1" w:unhideWhenUsed="1"/>
-    <w:lsdException w:name="Table Web 3" w:semiHidden="1" w:unhideWhenUsed="1"/>
     <w:lsdException w:name="Balloon Text" w:semiHidden="1" w:unhideWhenUsed="1"/>
     <w:lsdException w:name="Table Grid" w:locked="1"/>
     <w:lsdException w:name="Table Theme" w:semiHidden="1" w:unhideWhenUsed="1"/>
@@ -8702,6 +8696,11 @@
     <w:lsdException w:name="List Table 5 Dark Accent 6" w:uiPriority="50"/>
     <w:lsdException w:name="List Table 6 Colorful Accent 6" w:uiPriority="51"/>
     <w:lsdException w:name="List Table 7 Colorful Accent 6" w:uiPriority="52"/>
+    <w:lsdException w:name="Mention" w:semiHidden="1" w:uiPriority="99" w:unhideWhenUsed="1"/>
+    <w:lsdException w:name="Smart Hyperlink" w:semiHidden="1" w:uiPriority="99" w:unhideWhenUsed="1"/>
+    <w:lsdException w:name="Hashtag" w:semiHidden="1" w:uiPriority="99" w:unhideWhenUsed="1"/>
+    <w:lsdException w:name="Unresolved Mention" w:semiHidden="1" w:uiPriority="99" w:unhideWhenUsed="1"/>
+    <w:lsdException w:name="Smart Link" w:semiHidden="1" w:uiPriority="99" w:unhideWhenUsed="1"/>
   </w:latentStyles>
   <w:style w:type="paragraph" w:default="1" w:styleId="Normal">
     <w:name w:val="Normal"/>
@@ -9088,7 +9087,6 @@
     <w:locked/>
     <w:rsid w:val="00D245B4"/>
     <w:tblPr>
-      <w:tblInd w:w="0" w:type="dxa"/>
       <w:tblBorders>
         <w:top w:val="single" w:sz="4" w:space="0" w:color="auto"/>
         <w:left w:val="single" w:sz="4" w:space="0" w:color="auto"/>
@@ -9097,12 +9095,6 @@
         <w:insideH w:val="single" w:sz="4" w:space="0" w:color="auto"/>
         <w:insideV w:val="single" w:sz="4" w:space="0" w:color="auto"/>
       </w:tblBorders>
-      <w:tblCellMar>
-        <w:top w:w="0" w:type="dxa"/>
-        <w:left w:w="108" w:type="dxa"/>
-        <w:bottom w:w="0" w:type="dxa"/>
-        <w:right w:w="108" w:type="dxa"/>
-      </w:tblCellMar>
     </w:tblPr>
   </w:style>
   <w:style w:type="paragraph" w:styleId="Bibliography">

</xml_diff>

<commit_message>
Skyline: Update translated tutorials and remove from outgoing folders
</commit_message>
<xml_diff>
--- a/pwiz_tools/Skyline/Documentation/Tutorials/Chinese/Skyline Small Molecule Targets_zh-CHS.docx
+++ b/pwiz_tools/Skyline/Documentation/Tutorials/Chinese/Skyline Small Molecule Targets_zh-CHS.docx
@@ -1,32 +1,143 @@
 
 <file path=word/document.xml><?xml version="1.0" encoding="utf-8"?>
-<w:document xmlns:wpc="http://schemas.microsoft.com/office/word/2010/wordprocessingCanvas" xmlns:cx="http://schemas.microsoft.com/office/drawing/2014/chartex" xmlns:cx1="http://schemas.microsoft.com/office/drawing/2015/9/8/chartex" xmlns:cx2="http://schemas.microsoft.com/office/drawing/2015/10/21/chartex" xmlns:cx3="http://schemas.microsoft.com/office/drawing/2016/5/9/chartex" xmlns:cx4="http://schemas.microsoft.com/office/drawing/2016/5/10/chartex" xmlns:cx5="http://schemas.microsoft.com/office/drawing/2016/5/11/chartex" xmlns:cx6="http://schemas.microsoft.com/office/drawing/2016/5/12/chartex" xmlns:cx7="http://schemas.microsoft.com/office/drawing/2016/5/13/chartex" xmlns:cx8="http://schemas.microsoft.com/office/drawing/2016/5/14/chartex" xmlns:mc="http://schemas.openxmlformats.org/markup-compatibility/2006" xmlns:aink="http://schemas.microsoft.com/office/drawing/2016/ink" xmlns:am3d="http://schemas.microsoft.com/office/drawing/2017/model3d" xmlns:o="urn:schemas-microsoft-com:office:office" xmlns:r="http://schemas.openxmlformats.org/officeDocument/2006/relationships" xmlns:m="http://schemas.openxmlformats.org/officeDocument/2006/math" xmlns:v="urn:schemas-microsoft-com:vml" xmlns:wp14="http://schemas.microsoft.com/office/word/2010/wordprocessingDrawing" xmlns:wp="http://schemas.openxmlformats.org/drawingml/2006/wordprocessingDrawing" xmlns:w10="urn:schemas-microsoft-com:office:word" xmlns:w="http://schemas.openxmlformats.org/wordprocessingml/2006/main" xmlns:w14="http://schemas.microsoft.com/office/word/2010/wordml" xmlns:w15="http://schemas.microsoft.com/office/word/2012/wordml" xmlns:w16cex="http://schemas.microsoft.com/office/word/2018/wordml/cex" xmlns:w16cid="http://schemas.microsoft.com/office/word/2016/wordml/cid" xmlns:w16="http://schemas.microsoft.com/office/word/2018/wordml" xmlns:w16se="http://schemas.microsoft.com/office/word/2015/wordml/symex" xmlns:wpg="http://schemas.microsoft.com/office/word/2010/wordprocessingGroup" xmlns:wpi="http://schemas.microsoft.com/office/word/2010/wordprocessingInk" xmlns:wne="http://schemas.microsoft.com/office/word/2006/wordml" xmlns:wps="http://schemas.microsoft.com/office/word/2010/wordprocessingShape" mc:Ignorable="w14 w15 w16se w16cid w16 w16cex wp14">
+<w:document xmlns:wpc="http://schemas.microsoft.com/office/word/2010/wordprocessingCanvas" xmlns:cx="http://schemas.microsoft.com/office/drawing/2014/chartex" xmlns:cx1="http://schemas.microsoft.com/office/drawing/2015/9/8/chartex" xmlns:cx2="http://schemas.microsoft.com/office/drawing/2015/10/21/chartex" xmlns:cx3="http://schemas.microsoft.com/office/drawing/2016/5/9/chartex" xmlns:cx4="http://schemas.microsoft.com/office/drawing/2016/5/10/chartex" xmlns:cx5="http://schemas.microsoft.com/office/drawing/2016/5/11/chartex" xmlns:cx6="http://schemas.microsoft.com/office/drawing/2016/5/12/chartex" xmlns:cx7="http://schemas.microsoft.com/office/drawing/2016/5/13/chartex" xmlns:cx8="http://schemas.microsoft.com/office/drawing/2016/5/14/chartex" xmlns:mc="http://schemas.openxmlformats.org/markup-compatibility/2006" xmlns:aink="http://schemas.microsoft.com/office/drawing/2016/ink" xmlns:am3d="http://schemas.microsoft.com/office/drawing/2017/model3d" xmlns:o="urn:schemas-microsoft-com:office:office" xmlns:r="http://schemas.openxmlformats.org/officeDocument/2006/relationships" xmlns:m="http://schemas.openxmlformats.org/officeDocument/2006/math" xmlns:v="urn:schemas-microsoft-com:vml" xmlns:wp14="http://schemas.microsoft.com/office/word/2010/wordprocessingDrawing" xmlns:wp="http://schemas.openxmlformats.org/drawingml/2006/wordprocessingDrawing" xmlns:w10="urn:schemas-microsoft-com:office:word" xmlns:w="http://schemas.openxmlformats.org/wordprocessingml/2006/main" xmlns:w14="http://schemas.microsoft.com/office/word/2010/wordml" xmlns:w15="http://schemas.microsoft.com/office/word/2012/wordml" xmlns:w16cex="http://schemas.microsoft.com/office/word/2018/wordml/cex" xmlns:w16cid="http://schemas.microsoft.com/office/word/2016/wordml/cid" xmlns:w16="http://schemas.microsoft.com/office/word/2018/wordml" xmlns:w16sdtdh="http://schemas.microsoft.com/office/word/2020/wordml/sdtdatahash" xmlns:w16se="http://schemas.microsoft.com/office/word/2015/wordml/symex" xmlns:wpg="http://schemas.microsoft.com/office/word/2010/wordprocessingGroup" xmlns:wpi="http://schemas.microsoft.com/office/word/2010/wordprocessingInk" xmlns:wne="http://schemas.microsoft.com/office/word/2006/wordml" xmlns:wps="http://schemas.microsoft.com/office/word/2010/wordprocessingShape" mc:Ignorable="w14 w15 w16se w16cid w16 w16cex w16sdtdh wp14">
   <w:body>
     <w:p>
       <w:pPr>
         <w:pStyle w:val="Title"/>
       </w:pPr>
       <w:r>
-        <w:t>Skyline 小分子目标</w:t>
+        <w:t xml:space="preserve">Skyline </w:t>
+      </w:r>
+      <w:r>
+        <w:t>小分子目标</w:t>
       </w:r>
     </w:p>
     <w:p>
       <w:r>
-        <w:t>Skyline 靶向质谱环境能直观呈现导入 Skyline 文档的原始质谱仪数据信息。Skyline 最初系为蛋白质组学应用而开发，其应用范畴现已延伸到普遍分子领域。您可以参阅多种教程，这些教程可帮助您将 Skyline 用于各种各样的分析（SRM、PRM、MS1 筛选、DIA 等）。本教程重点介绍对靶向非蛋白质组分子使用 Skyline 的差异。</w:t>
+        <w:t xml:space="preserve">Skyline </w:t>
+      </w:r>
+      <w:r>
+        <w:t>靶向质谱环境能直观呈现导入</w:t>
+      </w:r>
+      <w:r>
+        <w:t xml:space="preserve"> Skyline </w:t>
+      </w:r>
+      <w:r>
+        <w:t>文档的原始质谱仪数据信息。</w:t>
+      </w:r>
+      <w:r>
+        <w:t xml:space="preserve">Skyline </w:t>
+      </w:r>
+      <w:r>
+        <w:t>最初系为蛋白质组学应用而开发，其应用范畴现已延伸到普遍分子领域。您可以参阅多种教程，这些教程可帮助您将</w:t>
+      </w:r>
+      <w:r>
+        <w:t xml:space="preserve"> Skyline </w:t>
+      </w:r>
+      <w:r>
+        <w:t>用于各种各样的分析（</w:t>
+      </w:r>
+      <w:r>
+        <w:t>SRM</w:t>
+      </w:r>
+      <w:r>
+        <w:t>、</w:t>
+      </w:r>
+      <w:r>
+        <w:t>PRM</w:t>
+      </w:r>
+      <w:r>
+        <w:t>、</w:t>
+      </w:r>
+      <w:r>
+        <w:t xml:space="preserve">MS1 </w:t>
+      </w:r>
+      <w:r>
+        <w:t>筛选、</w:t>
+      </w:r>
+      <w:r>
+        <w:t xml:space="preserve">DIA </w:t>
+      </w:r>
+      <w:r>
+        <w:t>等）。本教程重点介绍对靶向非蛋白质组分子使用</w:t>
+      </w:r>
+      <w:r>
+        <w:t xml:space="preserve"> Skyline </w:t>
+      </w:r>
+      <w:r>
+        <w:t>的差异。</w:t>
       </w:r>
     </w:p>
     <w:p>
       <w:r>
-        <w:t>在本教程中，您将针对一组甲硫氨酸代谢途径化合物建立 SRM 分析。</w:t>
+        <w:t>在本教程中，您将针对一组甲硫氨酸代谢途径化合物建立</w:t>
+      </w:r>
+      <w:r>
+        <w:t xml:space="preserve"> SRM </w:t>
+      </w:r>
+      <w:r>
+        <w:t>分析。</w:t>
       </w:r>
     </w:p>
     <w:p>
       <w:r>
-        <w:t>Skyline 旨在提供一个不区分质谱仪供应商且可用于靶向定量质谱研究的平台。该平台可以导入在不同仪器供应商的质谱仪上采集的原始数据， 例如 Agilent、Bruker、SCIEX、Shimadzu、Thermo-Scientific 和 Waters。通过导入不同仪器平台的数据，可极大地促进可重现方法的传播、实验室间的技能转移、不同仪器之间的比较以及大型多站点研究。这种方法在蛋白质组学领域已使用多年，所以在将 Skyline 用于普</w:t>
-      </w:r>
-      <w:r>
-        <w:rPr>
-          <w:rFonts w:eastAsia="SimSun" w:hint="eastAsia"/>
+        <w:t xml:space="preserve">Skyline </w:t>
+      </w:r>
+      <w:r>
+        <w:t>旨在提供一个不区分质谱仪供应商且可用于靶向定量质谱研究的平台。该平台可以导入在不同仪器供应商的质谱仪上采集的原始数据，</w:t>
+      </w:r>
+      <w:r>
+        <w:t xml:space="preserve"> </w:t>
+      </w:r>
+      <w:r>
+        <w:t>例如</w:t>
+      </w:r>
+      <w:r>
+        <w:t xml:space="preserve"> Agilent</w:t>
+      </w:r>
+      <w:r>
+        <w:t>、</w:t>
+      </w:r>
+      <w:r>
+        <w:t>Bruker</w:t>
+      </w:r>
+      <w:r>
+        <w:t>、</w:t>
+      </w:r>
+      <w:r>
+        <w:t>SCIEX</w:t>
+      </w:r>
+      <w:r>
+        <w:t>、</w:t>
+      </w:r>
+      <w:r>
+        <w:t>Shimadzu</w:t>
+      </w:r>
+      <w:r>
+        <w:t>、</w:t>
+      </w:r>
+      <w:r>
+        <w:t xml:space="preserve">Thermo-Scientific </w:t>
+      </w:r>
+      <w:r>
+        <w:t>和</w:t>
+      </w:r>
+      <w:r>
+        <w:t xml:space="preserve"> Waters</w:t>
+      </w:r>
+      <w:r>
+        <w:t>。通过导入不同仪器平台的数据，可极大地促进可重现方法的传播、实验室间的技能转移、不同仪器之间的比较以及大型多站点研究。这种方法在蛋白质组学领域已使用多年，所以在将</w:t>
+      </w:r>
+      <w:r>
+        <w:t xml:space="preserve"> Skyline </w:t>
+      </w:r>
+      <w:r>
+        <w:t>用于普</w:t>
+      </w:r>
+      <w:r>
+        <w:rPr>
+          <w:rFonts w:hint="eastAsia"/>
         </w:rPr>
         <w:t>遍</w:t>
       </w:r>
@@ -45,7 +156,13 @@
     </w:p>
     <w:p>
       <w:r>
-        <w:t>要开始本教程，请下载下列 ZIP 文件：</w:t>
+        <w:t>要开始本教程，请下载下列</w:t>
+      </w:r>
+      <w:r>
+        <w:t xml:space="preserve"> ZIP </w:t>
+      </w:r>
+      <w:r>
+        <w:t>文件：</w:t>
       </w:r>
     </w:p>
     <w:p>
@@ -85,7 +202,25 @@
     </w:p>
     <w:p>
       <w:r>
-        <w:t xml:space="preserve">如果您在开始学习本教程之前就一直在用 Skyline，最好将 Skyline 恢复为默认设置。要恢复默认设置： </w:t>
+        <w:t>如果您在开始学习本教程之前就一直在用</w:t>
+      </w:r>
+      <w:r>
+        <w:t xml:space="preserve"> Sky</w:t>
+      </w:r>
+      <w:r>
+        <w:t>line</w:t>
+      </w:r>
+      <w:r>
+        <w:t>，最好将</w:t>
+      </w:r>
+      <w:r>
+        <w:t xml:space="preserve"> Skyline </w:t>
+      </w:r>
+      <w:r>
+        <w:t>恢复为默认设置。要恢复默认设置：</w:t>
+      </w:r>
+      <w:r>
+        <w:t xml:space="preserve"> </w:t>
       </w:r>
     </w:p>
     <w:p>
@@ -98,7 +233,13 @@
         <w:ind w:left="763"/>
       </w:pPr>
       <w:r>
-        <w:t>启动 Skyline。</w:t>
+        <w:t>启动</w:t>
+      </w:r>
+      <w:r>
+        <w:t xml:space="preserve"> Skyline</w:t>
+      </w:r>
+      <w:r>
+        <w:t>。</w:t>
       </w:r>
     </w:p>
     <w:p>
@@ -131,7 +272,10 @@
         <w:t>空白文档</w:t>
       </w:r>
       <w:r>
-        <w:t xml:space="preserve">，显示如下： </w:t>
+        <w:t>，显示如下：</w:t>
+      </w:r>
+      <w:r>
+        <w:t xml:space="preserve"> </w:t>
       </w:r>
     </w:p>
     <w:p>
@@ -144,7 +288,7 @@
         </w:rPr>
         <w:lastRenderedPageBreak/>
         <w:drawing>
-          <wp:inline distT="0" distB="0" distL="0" distR="0" wp14:anchorId="11204923" wp14:editId="1EA28F9F">
+          <wp:inline distT="0" distB="0" distL="0" distR="0" wp14:anchorId="7B7374D6" wp14:editId="17563799">
             <wp:extent cx="1781175" cy="1781175"/>
             <wp:effectExtent l="0" t="0" r="9525" b="9525"/>
             <wp:docPr id="22" name="Picture 22"/>
@@ -235,7 +379,13 @@
     </w:p>
     <w:p>
       <w:r>
-        <w:t>该 Skyline 实例中的文档设置现已重置为默认值。</w:t>
+        <w:t>该</w:t>
+      </w:r>
+      <w:r>
+        <w:t xml:space="preserve"> Skyline </w:t>
+      </w:r>
+      <w:r>
+        <w:t>实例中的文档设置现已重置为默认值。</w:t>
       </w:r>
     </w:p>
     <w:p>
@@ -256,7 +406,13 @@
         <w:spacing w:after="120" w:line="259" w:lineRule="auto"/>
       </w:pPr>
       <w:r>
-        <w:t>单击 Skyline 窗口右上角的用户界面控件，然后单击类似于如下的</w:t>
+        <w:t>单击</w:t>
+      </w:r>
+      <w:r>
+        <w:t xml:space="preserve"> Skyline </w:t>
+      </w:r>
+      <w:r>
+        <w:t>窗口右上角的用户界面控件，然后单击类似于如下的</w:t>
       </w:r>
       <w:r>
         <w:rPr>
@@ -266,7 +422,10 @@
         <w:t>分子界面</w:t>
       </w:r>
       <w:r>
-        <w:t xml:space="preserve">： </w:t>
+        <w:t>：</w:t>
+      </w:r>
+      <w:r>
+        <w:t xml:space="preserve"> </w:t>
       </w:r>
     </w:p>
     <w:p>
@@ -278,7 +437,7 @@
           <w:noProof/>
         </w:rPr>
         <w:drawing>
-          <wp:inline distT="0" distB="0" distL="0" distR="0" wp14:anchorId="5D6C7A50" wp14:editId="259D27B4">
+          <wp:inline distT="0" distB="0" distL="0" distR="0" wp14:anchorId="619F93D0" wp14:editId="41F68B59">
             <wp:extent cx="1502410" cy="1045845"/>
             <wp:effectExtent l="0" t="0" r="2540" b="1905"/>
             <wp:docPr id="2" name="Picture 2"/>
@@ -329,14 +488,29 @@
     </w:p>
     <w:p>
       <w:r>
-        <w:t>Skyline 将在分子模式下运行，Skyline 窗口右上角 随之显示分子图标</w:t>
+        <w:t xml:space="preserve">Skyline </w:t>
+      </w:r>
+      <w:r>
+        <w:t>将在分子模式下运行，</w:t>
+      </w:r>
+      <w:r>
+        <w:t xml:space="preserve">Skyline </w:t>
+      </w:r>
+      <w:r>
+        <w:t>窗口右上角</w:t>
+      </w:r>
+      <w:r>
+        <w:t xml:space="preserve"> </w:t>
+      </w:r>
+      <w:r>
+        <w:t>随之显示分子图标</w:t>
       </w:r>
       <w:r>
         <w:rPr>
           <w:noProof/>
         </w:rPr>
         <w:drawing>
-          <wp:inline distT="0" distB="0" distL="0" distR="0" wp14:anchorId="2FD37CDE" wp14:editId="5F6A2E62">
+          <wp:inline distT="0" distB="0" distL="0" distR="0" wp14:anchorId="2A4CA7AE" wp14:editId="59C98996">
             <wp:extent cx="248920" cy="160655"/>
             <wp:effectExtent l="0" t="0" r="17780" b="10795"/>
             <wp:docPr id="3" name="Picture 27"/>
@@ -385,7 +559,10 @@
         </w:drawing>
       </w:r>
       <w:r>
-        <w:t>。原始蛋白质组学菜单和控件现已隐藏，便于您专心从事小分子分析。</w:t>
+        <w:t>。原始蛋白质组学菜</w:t>
+      </w:r>
+      <w:r>
+        <w:t>单和控件现已隐藏，便于您专心从事小分子分析。</w:t>
       </w:r>
     </w:p>
     <w:p>
@@ -394,21 +571,60 @@
         <w:spacing w:after="200"/>
       </w:pPr>
       <w:r>
-        <w:t>将分子离子对列表导入 Skyline 文档</w:t>
+        <w:t>将分子离子对列表导入</w:t>
+      </w:r>
+      <w:r>
+        <w:t xml:space="preserve"> Skyline </w:t>
+      </w:r>
+      <w:r>
+        <w:t>文档</w:t>
       </w:r>
     </w:p>
     <w:p>
       <w:r>
-        <w:t>将分子离子对列表导入 Skyline 文档的捷径是从一个空白文档开始，然后使用</w:t>
+        <w:t>将分子离子对列表导入</w:t>
+      </w:r>
+      <w:r>
+        <w:t xml:space="preserve"> Skyline </w:t>
+      </w:r>
+      <w:r>
+        <w:t>文档的捷径是从一个空白文档开始，然后使用</w:t>
       </w:r>
       <w:r>
         <w:rPr>
           <w:b/>
         </w:rPr>
-        <w:t>编辑 &gt; 插入 &gt; 离子对列表</w:t>
-      </w:r>
-      <w:r>
-        <w:t xml:space="preserve">菜单项。 </w:t>
+        <w:t>编辑</w:t>
+      </w:r>
+      <w:r>
+        <w:rPr>
+          <w:b/>
+        </w:rPr>
+        <w:t xml:space="preserve"> &gt; </w:t>
+      </w:r>
+      <w:r>
+        <w:rPr>
+          <w:b/>
+        </w:rPr>
+        <w:t>插入</w:t>
+      </w:r>
+      <w:r>
+        <w:rPr>
+          <w:b/>
+        </w:rPr>
+        <w:t xml:space="preserve"> &gt; </w:t>
+      </w:r>
+      <w:r>
+        <w:rPr>
+          <w:b/>
+        </w:rPr>
+        <w:t>离子对列表</w:t>
+      </w:r>
+      <w:r>
+        <w:t>菜单项。</w:t>
+      </w:r>
+      <w:r>
+        <w:t xml:space="preserve"> </w:t>
       </w:r>
     </w:p>
     <w:tbl>
@@ -436,19 +652,85 @@
               <w:rPr>
                 <w:b/>
               </w:rPr>
-              <w:t>文件 &gt; 导入 &gt; 离子对列表</w:t>
-            </w:r>
-            <w:r>
-              <w:t>菜单项，前提是您的数据中包含 Skyline 能够识别的列标题。有关可识别的列名称的列表，请在</w:t>
+              <w:t>文件</w:t>
             </w:r>
             <w:r>
               <w:rPr>
                 <w:b/>
               </w:rPr>
-              <w:t>编辑 &gt; 插入 &gt; 离子对列表</w:t>
-            </w:r>
-            <w:r>
-              <w:t>窗口中按“帮助”按钮。</w:t>
+              <w:t xml:space="preserve"> &gt; </w:t>
+            </w:r>
+            <w:r>
+              <w:rPr>
+                <w:b/>
+              </w:rPr>
+              <w:t>导入</w:t>
+            </w:r>
+            <w:r>
+              <w:rPr>
+                <w:b/>
+              </w:rPr>
+              <w:t xml:space="preserve"> &gt; </w:t>
+            </w:r>
+            <w:r>
+              <w:rPr>
+                <w:b/>
+              </w:rPr>
+              <w:t>离子对列表</w:t>
+            </w:r>
+            <w:r>
+              <w:t>菜单项，前提是您的数据中包含</w:t>
+            </w:r>
+            <w:r>
+              <w:t xml:space="preserve"> Skyline </w:t>
+            </w:r>
+            <w:r>
+              <w:t>能够识别的列标题。有关可识别的列名称的列表，请在</w:t>
+            </w:r>
+            <w:r>
+              <w:rPr>
+                <w:b/>
+              </w:rPr>
+              <w:t>编辑</w:t>
+            </w:r>
+            <w:r>
+              <w:rPr>
+                <w:b/>
+              </w:rPr>
+              <w:t xml:space="preserve"> &gt; </w:t>
+            </w:r>
+            <w:r>
+              <w:rPr>
+                <w:b/>
+              </w:rPr>
+              <w:t>插入</w:t>
+            </w:r>
+            <w:r>
+              <w:rPr>
+                <w:b/>
+              </w:rPr>
+              <w:t xml:space="preserve"> &gt; </w:t>
+            </w:r>
+            <w:r>
+              <w:rPr>
+                <w:b/>
+              </w:rPr>
+              <w:t>离子对列表</w:t>
+            </w:r>
+            <w:r>
+              <w:t>窗口中按</w:t>
+            </w:r>
+            <w:r>
+              <w:t>“</w:t>
+            </w:r>
+            <w:r>
+              <w:t>帮助</w:t>
+            </w:r>
+            <w:r>
+              <w:t>”</w:t>
+            </w:r>
+            <w:r>
+              <w:t>按钮。</w:t>
             </w:r>
           </w:p>
         </w:tc>
@@ -459,7 +741,28 @@
         <w:spacing w:before="240"/>
       </w:pPr>
       <w:r>
-        <w:t>Skyline 至少需要了解每个母离子和子离子的电荷状态以及离子公式或</w:t>
+        <w:t xml:space="preserve">Skyline </w:t>
+      </w:r>
+      <w:r>
+        <w:t>至少需要了解每个母离子和子离子的电荷</w:t>
+      </w:r>
+      <w:r>
+        <w:rPr>
+          <w:rFonts w:hint="eastAsia"/>
+        </w:rPr>
+        <w:t>数</w:t>
+      </w:r>
+      <w:r>
+        <w:t>以及离子</w:t>
+      </w:r>
+      <w:r>
+        <w:rPr>
+          <w:rFonts w:hint="eastAsia"/>
+        </w:rPr>
+        <w:t>的分子式</w:t>
+      </w:r>
+      <w:r>
+        <w:t>或</w:t>
       </w:r>
       <w:r>
         <w:rPr>
@@ -469,7 +772,28 @@
         <w:t>质荷比</w:t>
       </w:r>
       <w:r>
-        <w:t>。如果离子对列表中没有任何子离子信息，则视之为母离子目标列表。与肽段一样，假定具有不同子离子信息的重复母离子信息指示单个母离子的多个离子对。</w:t>
+        <w:t>。如果离子对列表中没有任何子离子信息，则视之为母离子目标列表。与肽段一样，</w:t>
+      </w:r>
+      <w:r>
+        <w:t>Skyline</w:t>
+      </w:r>
+      <w:r>
+        <w:rPr>
+          <w:rFonts w:hint="eastAsia"/>
+        </w:rPr>
+        <w:t>认为</w:t>
+      </w:r>
+      <w:r>
+        <w:t>具有不同子离子信息的重复母离子信息</w:t>
+      </w:r>
+      <w:r>
+        <w:rPr>
+          <w:rFonts w:hint="eastAsia"/>
+        </w:rPr>
+        <w:t>表示</w:t>
+      </w:r>
+      <w:r>
+        <w:t>单个母离子的多个离子对。</w:t>
       </w:r>
     </w:p>
     <w:p>
@@ -477,43 +801,104 @@
         <w:pStyle w:val="Heading3"/>
       </w:pPr>
       <w:r>
-        <w:t xml:space="preserve">关于离子公式和加合物描述的注释 </w:t>
+        <w:t>关于离子</w:t>
+      </w:r>
+      <w:r>
+        <w:rPr>
+          <w:rFonts w:eastAsia="SimSun" w:hint="eastAsia"/>
+        </w:rPr>
+        <w:t>分子式</w:t>
+      </w:r>
+      <w:r>
+        <w:t>和加合物描述的注释</w:t>
+      </w:r>
+      <w:r>
+        <w:t xml:space="preserve"> </w:t>
       </w:r>
     </w:p>
     <w:p>
       <w:r>
-        <w:t xml:space="preserve">在蛋白质组学应用中，Skyline 可以通过质子化有把握地假定离子化。因此，只需其序列和电荷状态便足以描述带电荷的肽段。但对于普通分子，可以通过多种方式（钠增加、氢损等）实现离子化。在 Skyline 中，可以使用 </w:t>
+        <w:t>在蛋白质组学应用中，</w:t>
+      </w:r>
+      <w:r>
+        <w:t xml:space="preserve">Skyline </w:t>
+      </w:r>
+      <w:r>
+        <w:t>可以有把握地假定离子化通过质子化</w:t>
+      </w:r>
+      <w:r>
+        <w:rPr>
+          <w:rFonts w:hint="eastAsia"/>
+        </w:rPr>
+        <w:t>完成</w:t>
+      </w:r>
+      <w:r>
+        <w:t>。因此，只需其序列和电荷</w:t>
+      </w:r>
+      <w:r>
+        <w:rPr>
+          <w:rFonts w:hint="eastAsia"/>
+        </w:rPr>
+        <w:t>数</w:t>
+      </w:r>
+      <w:r>
+        <w:t>便足以描述带电荷的肽段。但普通分子可以通过多种方式（钠增加、氢损等）实现离子化。</w:t>
+      </w:r>
+      <w:r>
+        <w:lastRenderedPageBreak/>
+        <w:t>在</w:t>
+      </w:r>
+      <w:r>
+        <w:t xml:space="preserve"> Skyline </w:t>
+      </w:r>
+      <w:r>
+        <w:t>中，可以使用</w:t>
+      </w:r>
+      <w:r>
+        <w:t xml:space="preserve"> </w:t>
       </w:r>
       <w:hyperlink r:id="rId13" w:history="1">
         <w:r>
           <w:rPr>
             <w:rStyle w:val="Hyperlink"/>
           </w:rPr>
-          <w:t>http://fiehnlab.ucdavis.edu/staff/kind/Metabolomics/MS-Adduct-</w:t>
-        </w:r>
-        <w:r>
-          <w:rPr>
-            <w:rStyle w:val="Hyperlink"/>
-          </w:rPr>
-          <w:lastRenderedPageBreak/>
-          <w:t>Calculator/</w:t>
+          <w:t>http://fiehnlab.ucdavis.edu/staff/kind/Metabolomics/MS-Adduct-Calculator/</w:t>
         </w:r>
       </w:hyperlink>
       <w:r>
-        <w:t xml:space="preserve"> 中介绍的加合物样式描述指定这样的离子化模式，例如“[</w:t>
-      </w:r>
-      <w:proofErr w:type="spellStart"/>
-      <w:r>
-        <w:t>M+Na</w:t>
-      </w:r>
-      <w:proofErr w:type="spellEnd"/>
-      <w:r>
-        <w:t>]”、“[M-2H]”、“[2M+ACN+H]”等。</w:t>
+        <w:t xml:space="preserve"> </w:t>
+      </w:r>
+      <w:r>
+        <w:t>中介绍的加合物样式描述指定这样的离子化模式，例如</w:t>
+      </w:r>
+      <w:r>
+        <w:t>“[M+Na]”</w:t>
+      </w:r>
+      <w:r>
+        <w:t>、</w:t>
+      </w:r>
+      <w:r>
+        <w:t>“[</w:t>
+      </w:r>
+      <w:r>
+        <w:t>M-2H]”</w:t>
+      </w:r>
+      <w:r>
+        <w:t>、</w:t>
+      </w:r>
+      <w:r>
+        <w:t>“[2M+ACN+H]”</w:t>
+      </w:r>
+      <w:r>
+        <w:t>等。</w:t>
       </w:r>
     </w:p>
     <w:p>
       <w:r>
-        <w:t>加合物描述也可用于指示同位素标记的分子。例如，加合物“[M</w:t>
+        <w:t>加合物描述也可用于指示同位素标记的分子。例如，加合物</w:t>
+      </w:r>
+      <w:r>
+        <w:t>“[M</w:t>
       </w:r>
       <w:r>
         <w:rPr>
@@ -522,17 +907,102 @@
         <w:t>3Cl374H2-Na</w:t>
       </w:r>
       <w:r>
-        <w:t>”表示该分子有三个由 37Cl 取代的 Cl 原子，四个由氘取代的 H 原子，并且该分子由于 Na 损失而离子化。</w:t>
+        <w:rPr>
+          <w:rFonts w:hint="eastAsia"/>
+          <w:highlight w:val="white"/>
+        </w:rPr>
+        <w:t>]</w:t>
+      </w:r>
+      <w:r>
+        <w:t>”</w:t>
+      </w:r>
+      <w:r>
+        <w:t>表示该分子有三个由</w:t>
+      </w:r>
+      <w:r>
+        <w:t xml:space="preserve"> 37Cl </w:t>
+      </w:r>
+      <w:r>
+        <w:t>取代的</w:t>
+      </w:r>
+      <w:r>
+        <w:t xml:space="preserve"> Cl </w:t>
+      </w:r>
+      <w:r>
+        <w:t>原子，四个由氘取代的</w:t>
+      </w:r>
+      <w:r>
+        <w:t xml:space="preserve"> H </w:t>
+      </w:r>
+      <w:r>
+        <w:t>原子，并且该分子由于</w:t>
+      </w:r>
+      <w:r>
+        <w:t xml:space="preserve"> Na </w:t>
+      </w:r>
+      <w:r>
+        <w:t>损失而离子化。</w:t>
       </w:r>
     </w:p>
     <w:p>
       <w:r>
-        <w:t>对于公式未知的分子，可以通过加合物指示质量转移。例如，“[M(-1.23)+H]”表示该分子的质量比未改变的形式小 1.23 AMU，并且该分子通过获取氢而实现离子化。</w:t>
+        <w:t>对于</w:t>
+      </w:r>
+      <w:r>
+        <w:rPr>
+          <w:rFonts w:hint="eastAsia"/>
+        </w:rPr>
+        <w:t>分子式</w:t>
+      </w:r>
+      <w:r>
+        <w:t>未知的分子，可以通过加合物</w:t>
+      </w:r>
+      <w:r>
+        <w:rPr>
+          <w:rFonts w:hint="eastAsia"/>
+        </w:rPr>
+        <w:t>显示</w:t>
+      </w:r>
+      <w:r>
+        <w:t>质量</w:t>
+      </w:r>
+      <w:r>
+        <w:rPr>
+          <w:rFonts w:hint="eastAsia"/>
+        </w:rPr>
+        <w:t>变化</w:t>
+      </w:r>
+      <w:r>
+        <w:t>。例如，</w:t>
+      </w:r>
+      <w:r>
+        <w:t>“[M(-1.23)+H]”</w:t>
+      </w:r>
+      <w:r>
+        <w:t>表示该分子的质量比未改变的形式小</w:t>
+      </w:r>
+      <w:r>
+        <w:t xml:space="preserve"> 1.23 AMU</w:t>
+      </w:r>
+      <w:r>
+        <w:t>，并且该分子通过获取氢而实现离子化。</w:t>
       </w:r>
     </w:p>
     <w:p>
       <w:r>
-        <w:t>对于离子化方式未知的分子，加合物仅可指示电荷。例如，“[M+3]”指示充电状态三。</w:t>
+        <w:t>对于离子化方式未知的分子，加合物可仅指示电荷。例如，</w:t>
+      </w:r>
+      <w:r>
+        <w:t>“[M+3]”</w:t>
+      </w:r>
+      <w:r>
+        <w:rPr>
+          <w:rFonts w:hint="eastAsia"/>
+        </w:rPr>
+        <w:t>表示电荷数为</w:t>
+      </w:r>
+      <w:r>
+        <w:t>三。</w:t>
       </w:r>
       <w:r>
         <w:rPr>
@@ -542,7 +1012,16 @@
         <w:t>质荷比</w:t>
       </w:r>
       <w:r>
-        <w:t>值为分子质量的 1/3。尽管可以同时使用母离子和子离子的</w:t>
+        <w:t>值为分子质</w:t>
+      </w:r>
+      <w:r>
+        <w:t>量的</w:t>
+      </w:r>
+      <w:r>
+        <w:t xml:space="preserve"> 1/3</w:t>
+      </w:r>
+      <w:r>
+        <w:t>。尽管可以同时使用母离子和子离子的</w:t>
       </w:r>
       <w:r>
         <w:rPr>
@@ -552,7 +1031,13 @@
         <w:t>质荷比</w:t>
       </w:r>
       <w:r>
-        <w:t>值完整描述离子对列表，但如果没有化学公式，Skyline 就无法提供同位素分布。因此，最好提供中性分子和加合物描述的化学公式。</w:t>
+        <w:t>值完整描述离子对列表，但如果没有化学式，</w:t>
+      </w:r>
+      <w:r>
+        <w:t xml:space="preserve">Skyline </w:t>
+      </w:r>
+      <w:r>
+        <w:t>就无法提供同位素分布。因此，最好提供中性分子和加合物描述的化学式。</w:t>
       </w:r>
     </w:p>
     <w:p>
@@ -565,7 +1050,13 @@
     </w:p>
     <w:p>
       <w:r>
-        <w:t>要开始创建第一个以非蛋白质组分子为目标的 Skyline 文档，请执行以下操作：</w:t>
+        <w:t>要开始创建第一个以非蛋白质组分子为目标的</w:t>
+      </w:r>
+      <w:r>
+        <w:t xml:space="preserve"> Skyline </w:t>
+      </w:r>
+      <w:r>
+        <w:t>文档，请执行以下操作：</w:t>
       </w:r>
     </w:p>
     <w:p>
@@ -577,7 +1068,22 @@
         </w:numPr>
       </w:pPr>
       <w:r>
-        <w:t xml:space="preserve">在教程文件夹中找到“SMTutorial_TransitionList.csv”文件，然后在 Excel 中打开。 </w:t>
+        <w:t>在教程文件夹中找到</w:t>
+      </w:r>
+      <w:r>
+        <w:t>“SMTutorial_TransitionList.csv”</w:t>
+      </w:r>
+      <w:r>
+        <w:t>文件，然后在</w:t>
+      </w:r>
+      <w:r>
+        <w:t xml:space="preserve"> Excel </w:t>
+      </w:r>
+      <w:r>
+        <w:t>中打开。</w:t>
+      </w:r>
+      <w:r>
+        <w:t xml:space="preserve"> </w:t>
       </w:r>
     </w:p>
     <w:p>
@@ -589,7 +1095,10 @@
         </w:numPr>
       </w:pPr>
       <w:r>
-        <w:t xml:space="preserve">在 Skyline </w:t>
+        <w:t>在</w:t>
+      </w:r>
+      <w:r>
+        <w:t xml:space="preserve"> Skyline </w:t>
       </w:r>
       <w:r>
         <w:rPr>
@@ -621,7 +1130,10 @@
     </w:p>
     <w:p>
       <w:r>
-        <w:t>Skyline 将显示</w:t>
+        <w:t xml:space="preserve">Skyline </w:t>
+      </w:r>
+      <w:r>
+        <w:t>将显示</w:t>
       </w:r>
       <w:r>
         <w:rPr>
@@ -640,7 +1152,7 @@
           <w:noProof/>
         </w:rPr>
         <w:drawing>
-          <wp:inline distT="0" distB="0" distL="0" distR="0" wp14:anchorId="0782485C" wp14:editId="2C1EB456">
+          <wp:inline distT="0" distB="0" distL="0" distR="0" wp14:anchorId="1964D419" wp14:editId="1C16F3A8">
             <wp:extent cx="5943600" cy="2084070"/>
             <wp:effectExtent l="0" t="0" r="0" b="0"/>
             <wp:docPr id="10" name="Picture 10"/>
@@ -7745,7 +8257,22 @@
         <w:pStyle w:val="Heading3"/>
       </w:pPr>
       <w:r>
-        <w:t>关于离子公式和加合物描述的进一步注释</w:t>
+        <w:t>关于离子</w:t>
+      </w:r>
+      <w:r>
+        <w:rPr>
+          <w:rFonts w:ascii="SimSun" w:eastAsia="SimSun" w:hAnsi="SimSun" w:cs="SimSun" w:hint="eastAsia"/>
+        </w:rPr>
+        <w:t>的</w:t>
+      </w:r>
+      <w:r>
+        <w:rPr>
+          <w:rFonts w:eastAsia="SimSun" w:hint="eastAsia"/>
+        </w:rPr>
+        <w:t>分子式</w:t>
+      </w:r>
+      <w:r>
+        <w:t>和加合物描述的进一步注释</w:t>
       </w:r>
     </w:p>
     <w:p>
@@ -7755,7 +8282,28 @@
         </w:rPr>
       </w:pPr>
       <w:r>
-        <w:t xml:space="preserve">本例中有一些成对的轻/重同位素标记，例如 Methionine 和 d3-Methionine。在离子对列表中，它们描述为 </w:t>
+        <w:t>本例中有一些成对的轻</w:t>
+      </w:r>
+      <w:r>
+        <w:t>/</w:t>
+      </w:r>
+      <w:r>
+        <w:t>重同位素标记，例如</w:t>
+      </w:r>
+      <w:r>
+        <w:t xml:space="preserve"> Methionine </w:t>
+      </w:r>
+      <w:r>
+        <w:t>和</w:t>
+      </w:r>
+      <w:r>
+        <w:t xml:space="preserve"> d3-Methionine</w:t>
+      </w:r>
+      <w:r>
+        <w:t>。在离子对列表中，它们描述为</w:t>
+      </w:r>
+      <w:r>
+        <w:t xml:space="preserve"> </w:t>
       </w:r>
       <w:r>
         <w:rPr>
@@ -7768,7 +8316,19 @@
         <w:rPr>
           <w:color w:val="000000"/>
         </w:rPr>
-        <w:t xml:space="preserve"> 和 </w:t>
+        <w:t xml:space="preserve"> </w:t>
+      </w:r>
+      <w:r>
+        <w:rPr>
+          <w:color w:val="000000"/>
+        </w:rPr>
+        <w:t>和</w:t>
+      </w:r>
+      <w:r>
+        <w:rPr>
+          <w:color w:val="000000"/>
+        </w:rPr>
+        <w:t xml:space="preserve"> </w:t>
       </w:r>
       <w:r>
         <w:rPr>
@@ -7781,7 +8341,26 @@
         <w:rPr>
           <w:color w:val="000000"/>
         </w:rPr>
-        <w:t xml:space="preserve">，但也可以使用加合物描述语言描述为 </w:t>
+        <w:t>，但也可以使用加合物描述</w:t>
+      </w:r>
+      <w:r>
+        <w:rPr>
+          <w:rFonts w:hint="eastAsia"/>
+          <w:color w:val="000000"/>
+        </w:rPr>
+        <w:t>的方式</w:t>
+      </w:r>
+      <w:r>
+        <w:rPr>
+          <w:color w:val="000000"/>
+        </w:rPr>
+        <w:t>描述为</w:t>
+      </w:r>
+      <w:r>
+        <w:rPr>
+          <w:color w:val="000000"/>
+        </w:rPr>
+        <w:t xml:space="preserve"> </w:t>
       </w:r>
       <w:r>
         <w:rPr>
@@ -7794,20 +8373,193 @@
         <w:rPr>
           <w:color w:val="000000"/>
         </w:rPr>
-        <w:t xml:space="preserve"> 和</w:t>
+        <w:t xml:space="preserve"> </w:t>
+      </w:r>
+      <w:r>
+        <w:rPr>
+          <w:color w:val="000000"/>
+        </w:rPr>
+        <w:t>和</w:t>
       </w:r>
       <w:r>
         <w:rPr>
           <w:b/>
           <w:color w:val="000000"/>
         </w:rPr>
-        <w:t xml:space="preserve"> C5H11NO2S [M3H2+H]。</w:t>
-      </w:r>
-      <w:r>
-        <w:rPr>
+        <w:t xml:space="preserve"> C5H11NO2S [M3H2+H]</w:t>
+      </w:r>
+      <w:r>
+        <w:rPr>
+          <w:b/>
           <w:color w:val="000000"/>
         </w:rPr>
-        <w:t>您可以在轻/重 Phenylalanine 对中看到一个这样的例子：虽然公式相同，但重加合物描述指定了 6 个碳原子由 C13 取代。注意，加合物列供选填：例如在 Spermidine 的例子中，加合物可以作为离子公式的一部分提供。还要注意，Precursor Charge 列其实并无存在的必要：从加合物描述中就可以推断出电荷状态。严格来说，Label 列也并无存在的必要：从母离子公式和/或加合物可以推断出 heavy 标记。</w:t>
+        <w:t>。</w:t>
+      </w:r>
+      <w:r>
+        <w:rPr>
+          <w:color w:val="000000"/>
+        </w:rPr>
+        <w:t>您可以在轻</w:t>
+      </w:r>
+      <w:r>
+        <w:rPr>
+          <w:color w:val="000000"/>
+        </w:rPr>
+        <w:t>/</w:t>
+      </w:r>
+      <w:r>
+        <w:rPr>
+          <w:color w:val="000000"/>
+        </w:rPr>
+        <w:t>重</w:t>
+      </w:r>
+      <w:r>
+        <w:rPr>
+          <w:color w:val="000000"/>
+        </w:rPr>
+        <w:t xml:space="preserve"> Phenylalanine </w:t>
+      </w:r>
+      <w:r>
+        <w:rPr>
+          <w:color w:val="000000"/>
+        </w:rPr>
+        <w:t>对中看到一个这样的例子：虽然</w:t>
+      </w:r>
+      <w:r>
+        <w:rPr>
+          <w:rFonts w:hint="eastAsia"/>
+          <w:color w:val="000000"/>
+        </w:rPr>
+        <w:t>分子式</w:t>
+      </w:r>
+      <w:r>
+        <w:rPr>
+          <w:color w:val="000000"/>
+        </w:rPr>
+        <w:t>相同，但重加合物描述指定了</w:t>
+      </w:r>
+      <w:r>
+        <w:rPr>
+          <w:color w:val="000000"/>
+        </w:rPr>
+        <w:t xml:space="preserve"> 6 </w:t>
+      </w:r>
+      <w:r>
+        <w:rPr>
+          <w:color w:val="000000"/>
+        </w:rPr>
+        <w:t>个碳原子由</w:t>
+      </w:r>
+      <w:r>
+        <w:rPr>
+          <w:color w:val="000000"/>
+        </w:rPr>
+        <w:t xml:space="preserve"> C13 </w:t>
+      </w:r>
+      <w:r>
+        <w:rPr>
+          <w:color w:val="000000"/>
+        </w:rPr>
+        <w:t>取代。注意，加合物列供选填：例如在</w:t>
+      </w:r>
+      <w:r>
+        <w:rPr>
+          <w:color w:val="000000"/>
+        </w:rPr>
+        <w:t xml:space="preserve"> Spermidine </w:t>
+      </w:r>
+      <w:r>
+        <w:rPr>
+          <w:color w:val="000000"/>
+        </w:rPr>
+        <w:t>的例子中，加合物可以作为离子</w:t>
+      </w:r>
+      <w:r>
+        <w:rPr>
+          <w:rFonts w:hint="eastAsia"/>
+          <w:color w:val="000000"/>
+        </w:rPr>
+        <w:t>分子</w:t>
+      </w:r>
+      <w:r>
+        <w:rPr>
+          <w:color w:val="000000"/>
+        </w:rPr>
+        <w:t>式的一部分提供。还要注意，</w:t>
+      </w:r>
+      <w:r>
+        <w:rPr>
+          <w:color w:val="000000"/>
+        </w:rPr>
+        <w:t xml:space="preserve">Precursor Charge </w:t>
+      </w:r>
+      <w:r>
+        <w:rPr>
+          <w:color w:val="000000"/>
+        </w:rPr>
+        <w:t>列其实并无存在的必要：从加合物描述中就可以推断出电荷</w:t>
+      </w:r>
+      <w:r>
+        <w:rPr>
+          <w:rFonts w:hint="eastAsia"/>
+          <w:color w:val="000000"/>
+        </w:rPr>
+        <w:t>数</w:t>
+      </w:r>
+      <w:r>
+        <w:rPr>
+          <w:color w:val="000000"/>
+        </w:rPr>
+        <w:t>。严格来说，</w:t>
+      </w:r>
+      <w:r>
+        <w:rPr>
+          <w:color w:val="000000"/>
+        </w:rPr>
+        <w:t xml:space="preserve">Label </w:t>
+      </w:r>
+      <w:r>
+        <w:rPr>
+          <w:color w:val="000000"/>
+        </w:rPr>
+        <w:t>列也并无存在的必要：从母离子</w:t>
+      </w:r>
+      <w:r>
+        <w:rPr>
+          <w:rFonts w:hint="eastAsia"/>
+          <w:color w:val="000000"/>
+        </w:rPr>
+        <w:t>分子式</w:t>
+      </w:r>
+      <w:r>
+        <w:rPr>
+          <w:color w:val="000000"/>
+        </w:rPr>
+        <w:t>和</w:t>
+      </w:r>
+      <w:r>
+        <w:rPr>
+          <w:color w:val="000000"/>
+        </w:rPr>
+        <w:t>/</w:t>
+      </w:r>
+      <w:r>
+        <w:rPr>
+          <w:color w:val="000000"/>
+        </w:rPr>
+        <w:t>或加合物可以推断出</w:t>
+      </w:r>
+      <w:r>
+        <w:rPr>
+          <w:color w:val="000000"/>
+        </w:rPr>
+        <w:t xml:space="preserve"> heavy </w:t>
+      </w:r>
+      <w:r>
+        <w:rPr>
+          <w:color w:val="000000"/>
+        </w:rPr>
+        <w:t>标记。</w:t>
       </w:r>
     </w:p>
     <w:p>
@@ -7862,7 +8614,7 @@
           <w:noProof/>
         </w:rPr>
         <w:drawing>
-          <wp:inline distT="0" distB="0" distL="0" distR="0" wp14:anchorId="30F90296" wp14:editId="5BE508EF">
+          <wp:inline distT="0" distB="0" distL="0" distR="0" wp14:anchorId="16F239C8" wp14:editId="4C9733F5">
             <wp:extent cx="1920240" cy="6675120"/>
             <wp:effectExtent l="0" t="0" r="3810" b="0"/>
             <wp:docPr id="13" name="Picture 13"/>
@@ -7975,7 +8727,7 @@
           <w:noProof/>
         </w:rPr>
         <w:drawing>
-          <wp:inline distT="0" distB="0" distL="0" distR="0" wp14:anchorId="7C94ADDC" wp14:editId="6EDEC67B">
+          <wp:inline distT="0" distB="0" distL="0" distR="0" wp14:anchorId="4A4E55BE" wp14:editId="2B61E34F">
             <wp:extent cx="5943600" cy="2084070"/>
             <wp:effectExtent l="0" t="0" r="0" b="0"/>
             <wp:docPr id="14" name="Picture 14"/>
@@ -8049,7 +8801,13 @@
         <w:t>复制</w:t>
       </w:r>
       <w:r>
-        <w:t>按钮（或按键盘上的 Ctrl-C）。</w:t>
+        <w:t>按钮（或按键盘上的</w:t>
+      </w:r>
+      <w:r>
+        <w:t xml:space="preserve"> Ctrl-C</w:t>
+      </w:r>
+      <w:r>
+        <w:t>）。</w:t>
       </w:r>
     </w:p>
     <w:p>
@@ -8061,7 +8819,13 @@
         </w:numPr>
       </w:pPr>
       <w:r>
-        <w:t>切换回 Skyline。</w:t>
+        <w:t>切换回</w:t>
+      </w:r>
+      <w:r>
+        <w:t xml:space="preserve"> Skyline</w:t>
+      </w:r>
+      <w:r>
+        <w:t>。</w:t>
       </w:r>
     </w:p>
     <w:p>
@@ -8073,7 +8837,13 @@
         </w:numPr>
       </w:pPr>
       <w:r>
-        <w:t>将表单中的第一个单元格突出显示为蓝色，然后按键盘上的 Ctrl-V 进行粘贴。</w:t>
+        <w:t>将表单中的第一个单元格突出显示为蓝色，然后按键盘上的</w:t>
+      </w:r>
+      <w:r>
+        <w:t xml:space="preserve"> Ctrl-V </w:t>
+      </w:r>
+      <w:r>
+        <w:t>进行粘贴。</w:t>
       </w:r>
     </w:p>
     <w:p>
@@ -8117,7 +8887,10 @@
               <w:spacing w:after="0"/>
             </w:pPr>
             <w:r>
-              <w:t>注：如果您不小心复制了标题行或弄错了列序，此时会显示错误消息。</w:t>
+              <w:t>注：如果您不小心复制了标题行或弄错了列序，此时会显示错</w:t>
+            </w:r>
+            <w:r>
+              <w:t>误消息。</w:t>
             </w:r>
           </w:p>
         </w:tc>
@@ -8145,7 +8918,7 @@
           <w:noProof/>
         </w:rPr>
         <w:drawing>
-          <wp:inline distT="0" distB="0" distL="0" distR="0" wp14:anchorId="73715CBC" wp14:editId="5EFF8278">
+          <wp:inline distT="0" distB="0" distL="0" distR="0" wp14:anchorId="02782CA3" wp14:editId="4E1BF145">
             <wp:extent cx="5943600" cy="3174365"/>
             <wp:effectExtent l="0" t="0" r="0" b="6985"/>
             <wp:docPr id="21" name="Picture 21"/>
@@ -8211,7 +8984,16 @@
         <w:keepNext/>
       </w:pPr>
       <w:r>
-        <w:t xml:space="preserve">现在 Skyline 窗口将显示如下： </w:t>
+        <w:t>现在</w:t>
+      </w:r>
+      <w:r>
+        <w:t xml:space="preserve"> Skyline </w:t>
+      </w:r>
+      <w:r>
+        <w:t>窗口将显示如下：</w:t>
+      </w:r>
+      <w:r>
+        <w:t xml:space="preserve"> </w:t>
       </w:r>
     </w:p>
     <w:p>
@@ -8220,7 +9002,7 @@
           <w:noProof/>
         </w:rPr>
         <w:drawing>
-          <wp:inline distT="0" distB="0" distL="0" distR="0" wp14:anchorId="0B3D1E46" wp14:editId="42BF0D64">
+          <wp:inline distT="0" distB="0" distL="0" distR="0" wp14:anchorId="74B0E133" wp14:editId="40BC5C8F">
             <wp:extent cx="5943600" cy="4077970"/>
             <wp:effectExtent l="0" t="0" r="0" b="0"/>
             <wp:docPr id="23" name="Picture 23"/>
@@ -8263,33 +9045,41 @@
         <w:spacing w:before="240" w:line="257" w:lineRule="auto"/>
       </w:pPr>
       <w:r>
-        <w:t>此时可以导出原生仪器方法、母离子离子化列表（用于 PRM）或离子对列表（用于 SRM）。有关如何执行此步的更多详细信息，请参见</w:t>
-      </w:r>
-      <w:r>
-        <w:fldChar w:fldCharType="begin"/>
-      </w:r>
-      <w:r>
-        <w:instrText xml:space="preserve"> HYPERLINK "https://skyline.ms/tutorial_method_edit.url" </w:instrText>
-      </w:r>
-      <w:r>
-        <w:fldChar w:fldCharType="separate"/>
-      </w:r>
-      <w:r>
-        <w:rPr>
-          <w:rStyle w:val="Hyperlink"/>
-        </w:rPr>
-        <w:t>靶向方法编辑</w:t>
-      </w:r>
-      <w:r>
-        <w:rPr>
-          <w:rStyle w:val="Hyperlink"/>
-        </w:rPr>
-        <w:fldChar w:fldCharType="end"/>
-      </w:r>
+        <w:t>此时可以导出原生仪器方法、母离子</w:t>
+      </w:r>
+      <w:r>
+        <w:rPr>
+          <w:rFonts w:hint="eastAsia"/>
+        </w:rPr>
+        <w:t>分离</w:t>
+      </w:r>
+      <w:r>
+        <w:t>列表（用于</w:t>
+      </w:r>
+      <w:r>
+        <w:t xml:space="preserve"> PRM</w:t>
+      </w:r>
+      <w:r>
+        <w:t>）或离子对列表（用于</w:t>
+      </w:r>
+      <w:r>
+        <w:t xml:space="preserve"> SRM</w:t>
+      </w:r>
+      <w:r>
+        <w:t>）。有关如何执行此步的更多详细信息，请参见</w:t>
+      </w:r>
+      <w:hyperlink r:id="rId19" w:history="1">
+        <w:r>
+          <w:rPr>
+            <w:rStyle w:val="Hyperlink"/>
+          </w:rPr>
+          <w:t>靶向方法编辑</w:t>
+        </w:r>
+      </w:hyperlink>
       <w:r>
         <w:t>、</w:t>
       </w:r>
-      <w:hyperlink r:id="rId19" w:history="1">
+      <w:hyperlink r:id="rId20" w:history="1">
         <w:r>
           <w:rPr>
             <w:rStyle w:val="Hyperlink"/>
@@ -8300,16 +9090,25 @@
       <w:r>
         <w:t>或</w:t>
       </w:r>
-      <w:hyperlink r:id="rId20" w:history="1">
+      <w:hyperlink r:id="rId21" w:history="1">
         <w:r>
           <w:rPr>
             <w:rStyle w:val="Hyperlink"/>
           </w:rPr>
-          <w:t>靶向 MS/MS (PRM)</w:t>
+          <w:t>靶向</w:t>
+        </w:r>
+        <w:r>
+          <w:rPr>
+            <w:rStyle w:val="Hyperlink"/>
+          </w:rPr>
+          <w:t xml:space="preserve"> MS/MS (PRM)</w:t>
         </w:r>
       </w:hyperlink>
       <w:r>
-        <w:t xml:space="preserve"> 教程。</w:t>
+        <w:t xml:space="preserve"> </w:t>
+      </w:r>
+      <w:r>
+        <w:t>教程。</w:t>
       </w:r>
     </w:p>
     <w:p>
@@ -8319,29 +9118,37 @@
       <w:r>
         <w:t>导入质谱仪运行</w:t>
       </w:r>
+      <w:r>
+        <w:rPr>
+          <w:rFonts w:ascii="SimSun" w:eastAsia="SimSun" w:hAnsi="SimSun" w:cs="SimSun" w:hint="eastAsia"/>
+        </w:rPr>
+        <w:t>结果</w:t>
+      </w:r>
     </w:p>
     <w:p>
       <w:pPr>
         <w:spacing w:line="257" w:lineRule="auto"/>
       </w:pPr>
       <w:r>
-        <w:t xml:space="preserve">在本教程中，您只需导入在 Waters </w:t>
-      </w:r>
-      <w:proofErr w:type="spellStart"/>
-      <w:r>
-        <w:t>Xevo</w:t>
-      </w:r>
-      <w:proofErr w:type="spellEnd"/>
-      <w:r>
-        <w:t xml:space="preserve"> TQS 仪器上使用 Skyline 导出的 </w:t>
-      </w:r>
-      <w:proofErr w:type="spellStart"/>
-      <w:r>
-        <w:t>MassLynx</w:t>
-      </w:r>
-      <w:proofErr w:type="spellEnd"/>
-      <w:r>
-        <w:t xml:space="preserve"> 仪器方法获取的原始数据。若现在要导入，请执行下列步骤。</w:t>
+        <w:t>在本教程中，您只需导入在</w:t>
+      </w:r>
+      <w:r>
+        <w:t xml:space="preserve"> Waters Xevo TQS </w:t>
+      </w:r>
+      <w:r>
+        <w:t>仪器上使用</w:t>
+      </w:r>
+      <w:r>
+        <w:t xml:space="preserve"> Skyline </w:t>
+      </w:r>
+      <w:r>
+        <w:t>导出的</w:t>
+      </w:r>
+      <w:r>
+        <w:t xml:space="preserve"> MassLynx </w:t>
+      </w:r>
+      <w:r>
+        <w:t>仪器方法获取的原始数据。若现在要导入，请执行下列步骤。</w:t>
       </w:r>
     </w:p>
     <w:p>
@@ -8374,7 +9181,10 @@
         <w:t>保存</w:t>
       </w:r>
       <w:r>
-        <w:t>。(Ctrl-S)</w:t>
+        <w:t>。</w:t>
+      </w:r>
+      <w:r>
+        <w:t>(Ctrl-S)</w:t>
       </w:r>
     </w:p>
     <w:p>
@@ -8388,15 +9198,13 @@
       </w:pPr>
       <w:bookmarkStart w:id="0" w:name="_Hlk37853282"/>
       <w:r>
-        <w:t xml:space="preserve">将该文档以名称“Amino Acid </w:t>
-      </w:r>
-      <w:proofErr w:type="spellStart"/>
-      <w:r>
-        <w:t>Metabolism.sky</w:t>
-      </w:r>
-      <w:proofErr w:type="spellEnd"/>
-      <w:r>
-        <w:t>”另存到您创建的教程文件夹中。</w:t>
+        <w:t>将该文档以名称</w:t>
+      </w:r>
+      <w:r>
+        <w:t>“Amino Acid Metabolism.sky”</w:t>
+      </w:r>
+      <w:r>
+        <w:t>另存到您创建的教程文件夹中。</w:t>
       </w:r>
     </w:p>
     <w:bookmarkEnd w:id="0"/>
@@ -8465,7 +9273,20 @@
         <w:rPr>
           <w:b/>
         </w:rPr>
-        <w:t>在文件中导入单次注射重复测定</w:t>
+        <w:t>在文件中导入单次</w:t>
+      </w:r>
+      <w:r>
+        <w:rPr>
+          <w:rFonts w:hint="eastAsia"/>
+          <w:b/>
+        </w:rPr>
+        <w:t>进样</w:t>
+      </w:r>
+      <w:r>
+        <w:rPr>
+          <w:b/>
+        </w:rPr>
+        <w:t>重复测定</w:t>
       </w:r>
       <w:r>
         <w:t>。</w:t>
@@ -8494,7 +9315,7 @@
       </w:r>
       <w:r>
         <w:rPr>
-          <w:rFonts w:eastAsia="SimSun" w:hint="eastAsia"/>
+          <w:rFonts w:hint="eastAsia"/>
           <w:b/>
           <w:bCs/>
         </w:rPr>
@@ -8542,7 +9363,25 @@
         <w:spacing w:line="257" w:lineRule="auto"/>
       </w:pPr>
       <w:r>
-        <w:t xml:space="preserve">单击列出的第一个文件夹，然后在按住 Shift 键的情况下单击最后一个文件夹，即可将教程文件夹中的 18 个原始数据文件夹全部选定。 </w:t>
+        <w:t>单击列出的第一个文件夹，然后在按住</w:t>
+      </w:r>
+      <w:r>
+        <w:t xml:space="preserve"> Shift </w:t>
+      </w:r>
+      <w:r>
+        <w:t>键的情况下单击最后一个文件夹，即可将教程文件夹中的</w:t>
+      </w:r>
+      <w:r>
+        <w:t xml:space="preserve"> 18 </w:t>
+      </w:r>
+      <w:r>
+        <w:t>个原始数据文件夹</w:t>
+      </w:r>
+      <w:r>
+        <w:t>全部选定。</w:t>
+      </w:r>
+      <w:r>
+        <w:t xml:space="preserve"> </w:t>
       </w:r>
     </w:p>
     <w:p>
@@ -8571,7 +9410,7 @@
           <w:noProof/>
         </w:rPr>
         <w:drawing>
-          <wp:inline distT="0" distB="0" distL="0" distR="0" wp14:anchorId="36718461" wp14:editId="3BF048EB">
+          <wp:inline distT="0" distB="0" distL="0" distR="0" wp14:anchorId="1537BDAF" wp14:editId="16748CFD">
             <wp:extent cx="5562600" cy="4019550"/>
             <wp:effectExtent l="0" t="0" r="0" b="0"/>
             <wp:docPr id="1" name="Picture 1"/>
@@ -8588,7 +9427,7 @@
                     </pic:cNvPicPr>
                   </pic:nvPicPr>
                   <pic:blipFill>
-                    <a:blip r:embed="rId21"/>
+                    <a:blip r:embed="rId22"/>
                     <a:stretch>
                       <a:fillRect/>
                     </a:stretch>
@@ -8682,18 +9521,120 @@
         <w:t>确定</w:t>
       </w:r>
       <w:r>
-        <w:t xml:space="preserve">按钮。 </w:t>
+        <w:t>按钮。</w:t>
+      </w:r>
+      <w:r>
+        <w:t xml:space="preserve"> </w:t>
       </w:r>
     </w:p>
     <w:p>
       <w:r>
-        <w:t>这些文件与在特定去氨基酸条件下癌细胞系的代谢产物提取有关，其中与对照（所有氨基酸）相比，细胞去除了氨基酸甲硫氨酸或精氨酸或二者皆已去除，持续时间为 3 小时。</w:t>
+        <w:t>这些文件</w:t>
+      </w:r>
+      <w:r>
+        <w:rPr>
+          <w:rFonts w:hint="eastAsia"/>
+        </w:rPr>
+        <w:t>包含</w:t>
+      </w:r>
+      <w:r>
+        <w:t>在去</w:t>
+      </w:r>
+      <w:r>
+        <w:rPr>
+          <w:rFonts w:hint="eastAsia"/>
+        </w:rPr>
+        <w:t>除特定</w:t>
+      </w:r>
+      <w:r>
+        <w:t>氨基酸条件下</w:t>
+      </w:r>
+      <w:r>
+        <w:rPr>
+          <w:rFonts w:hint="eastAsia"/>
+        </w:rPr>
+        <w:t>，从</w:t>
+      </w:r>
+      <w:r>
+        <w:t>癌细胞系</w:t>
+      </w:r>
+      <w:r>
+        <w:rPr>
+          <w:rFonts w:hint="eastAsia"/>
+        </w:rPr>
+        <w:t>中提取</w:t>
+      </w:r>
+      <w:r>
+        <w:t>的代谢产物</w:t>
+      </w:r>
+      <w:r>
+        <w:rPr>
+          <w:rFonts w:hint="eastAsia"/>
+        </w:rPr>
+        <w:t>。</w:t>
+      </w:r>
+      <w:r>
+        <w:t>与对照（所有氨基酸）相比，细胞</w:t>
+      </w:r>
+      <w:r>
+        <w:rPr>
+          <w:rFonts w:hint="eastAsia"/>
+        </w:rPr>
+        <w:t>缺少</w:t>
+      </w:r>
+      <w:r>
+        <w:t>了氨基酸甲硫氨酸或精氨酸</w:t>
+      </w:r>
+      <w:r>
+        <w:rPr>
+          <w:rFonts w:hint="eastAsia"/>
+        </w:rPr>
+        <w:t>，</w:t>
+      </w:r>
+      <w:r>
+        <w:t>或二者皆已去除，持续时间为</w:t>
+      </w:r>
+      <w:r>
+        <w:t xml:space="preserve"> 3 </w:t>
+      </w:r>
+      <w:r>
+        <w:t>小时。</w:t>
       </w:r>
       <w:r>
         <w:fldChar w:fldCharType="begin"/>
       </w:r>
       <w:r>
-        <w:instrText xml:space="preserve"> ADDIN ZOTERO_ITEM CSL_CITATION {"citationID":"2hdbc6ansc","properties":{"formattedCitation":"{\\rtf \\super 1\\nosupersub{}}","plainCitation":"1"},"citationItems":[{"id":65,"uris":["http://zotero.org/users/916000/items/I75TUHRG"],"uri":["http://zotero.org/users/916000/items/I75TUHRG"],"itemData":{"id":65,"type":"article-journal","title":"Comprehensive Profiling of Amino Acid Response Uncovers Unique Methionine-Deprived Response Dependent on Intact Creatine Biosynthesis","container-title":"PLoS Genet","page":"e1005158","volume":"11","issue":"4","source":"PLoS Journals","abstract":"Author Summary In order for mammalian cells to live and function, amino acids are required for protein synthesis and the generation of metabolic intermediates. An imbalance or deficiency of amino acids often triggers an “amino acid response” (AAR) to allow cells to adapt to their environment. However, it remains unclear whether the deprivation of any single amino acid leads to similar or different changes compared to the global AAR response or to other single amino acid deficiencies. To answer this question, we removed each or all of the 15 amino acids found in media from cells and comprehensively profiled the resulting changes in their RNA expression. Strikingly, we found a unique and dramatic gene expression program that occurred only when cells were deprived of methionine, but not any other amino acid. We also found that these methionine-specific changes depended on changes in histone modifications and an intact creatine biosynthesis pathway. Methionine deprivation reduced the degree to which histone proteins were indirectly modified by methionine (histone methylation). Creatine biosynthesis consumed methionine’s derivate S-Adenosyl-L-methionine (SAM), contributing to the reduction of histone methylation and an increase in ornithine-mediated signaling. Since methionine restriction may have anti-aging and other medical uses, our findings provide insights that will lead toward a better understanding of the underlying effects of methionine restriction and eventually improve human health.","DOI":"10.1371/journal.pgen.1005158","journalAbbreviation":"PLoS Genet","author":[{"family":"Tang","given":"Xiaohu"},{"family":"Keenan","given":"Melissa M."},{"family":"Wu","given":"Jianli"},{"family":"Lin","given":"Chih-An"},{"family":"Dubois","given":"Laura"},{"family":"Thompson","given":"J. Will"},{"family":"Freedland","given":"Stephen J."},{"family":"Murphy","given":"Susan K."},{"family":"Chi","given":"Jen-Tsan"}],"issued":{"date-parts":[["2015",4,7]]},"accessed":{"date-parts":[["2015",4,10]]}}}],"schema":"https://github.com/citation-style-language/schema/raw/master/csl-citation.json"} </w:instrText>
+        <w:instrText xml:space="preserve"> ADDIN ZOTERO_ITEM CSL_CITATION {"citationID":"2hdbc6ansc","properties":{"formattedCitation":"{\\rtf \\super 1\\nosupersub{}}","plainCitation":"1"},"citationItems":[{"id":65,"uris":["http://zotero.org/users/916000/items/I75TUHRG"],"uri":["http://zotero.org</w:instrText>
+      </w:r>
+      <w:r>
+        <w:instrText>/users/916000/items/I75TUHRG"],"itemData":{"id":65,"type":"article-journal","title":"Comprehensive Profiling of Amino Acid Response Uncovers Unique Methionine-Deprived Response Dependent on Intact Creatine Biosynthesis","container-title":"PLoS Genet","page</w:instrText>
+      </w:r>
+      <w:r>
+        <w:instrText>":"e1005158","volume":"11","issue":"4","source":"PLoS Journals","abstract":"Author Summary In order for mammalian cells to live and function, amino acids are required for protein synthesis and the generation of metabolic intermediates. An imbalance or defi</w:instrText>
+      </w:r>
+      <w:r>
+        <w:instrText xml:space="preserve">ciency of amino acids often triggers an “amino acid response” (AAR) to allow cells to adapt to their environment. However, it remains unclear whether the deprivation of any single amino acid leads to similar or different changes compared to the global AAR </w:instrText>
+      </w:r>
+      <w:r>
+        <w:instrText>response or to other single amino acid deficiencies. To answer this question, we removed each or all of the 15 amino acids found in media from cells and comprehensively profiled the resulting changes in their RNA expression. Strikingly, we found a unique a</w:instrText>
+      </w:r>
+      <w:r>
+        <w:instrText>nd dramatic gene expression program that occurred only when cells were deprived of methionine, but not any other amino acid. We also found that these methionine-specific changes depended on changes in histone modifications and an intact creatine biosynthes</w:instrText>
+      </w:r>
+      <w:r>
+        <w:instrText xml:space="preserve">is pathway. Methionine deprivation reduced the degree to which histone proteins were indirectly modified by methionine (histone methylation). Creatine biosynthesis consumed methionine’s derivate S-Adenosyl-L-methionine (SAM), contributing to the reduction </w:instrText>
+      </w:r>
+      <w:r>
+        <w:instrText>of histone methylation and an increase in ornithine-mediated signaling. Since methionine restriction may have anti-aging and other medical uses, our findings provide insights that will lead toward a better understanding of the underlying effects of methion</w:instrText>
+      </w:r>
+      <w:r>
+        <w:instrText>ine restriction and eventually improve human health.","DOI":"10.1371/journal.pgen.1005158","journalAbbreviation":"PLoS Genet","author":[{"family":"Tang","given":"Xiaohu"},{"family":"Keenan","given":"Melissa M."},{"family":"Wu","given":"Jianli"},{"family":"</w:instrText>
+      </w:r>
+      <w:r>
+        <w:instrText>Lin","given":"Chih-An"},{"family":"Dubois","given":"Laura"},{"family":"Thompson","given":"J. Will"},{"family":"Freedland","given":"Stephen J."},{"family":"Murphy","given":"Susan K."},{"family":"Chi","given":"Jen-Tsan"}],"issued":{"date-parts":[["2015",4,7]</w:instrText>
+      </w:r>
+      <w:r>
+        <w:instrText xml:space="preserve">]},"accessed":{"date-parts":[["2015",4,10]]}}}],"schema":"https://github.com/citation-style-language/schema/raw/master/csl-citation.json"} </w:instrText>
       </w:r>
       <w:r>
         <w:fldChar w:fldCharType="separate"/>
@@ -8730,7 +9671,13 @@
         <w:rPr>
           <w:sz w:val="20"/>
         </w:rPr>
-        <w:t>ID15739_01_WAA263_3976_020415 – 双空白</w:t>
+        <w:t xml:space="preserve">ID15739_01_WAA263_3976_020415 – </w:t>
+      </w:r>
+      <w:r>
+        <w:rPr>
+          <w:sz w:val="20"/>
+        </w:rPr>
+        <w:t>双空白</w:t>
       </w:r>
     </w:p>
     <w:p>
@@ -8745,7 +9692,25 @@
         <w:rPr>
           <w:sz w:val="20"/>
         </w:rPr>
-        <w:t>ID15740_01_WAA263_3976_020415 – 提取空白（含 SIL 标准品）</w:t>
+        <w:t xml:space="preserve">ID15740_01_WAA263_3976_020415 – </w:t>
+      </w:r>
+      <w:r>
+        <w:rPr>
+          <w:sz w:val="20"/>
+        </w:rPr>
+        <w:t>提取空白（含</w:t>
+      </w:r>
+      <w:r>
+        <w:rPr>
+          <w:sz w:val="20"/>
+        </w:rPr>
+        <w:t xml:space="preserve"> SIL </w:t>
+      </w:r>
+      <w:r>
+        <w:rPr>
+          <w:sz w:val="20"/>
+        </w:rPr>
+        <w:t>标准品）</w:t>
       </w:r>
     </w:p>
     <w:p>
@@ -8760,7 +9725,31 @@
         <w:rPr>
           <w:sz w:val="20"/>
         </w:rPr>
-        <w:t>ID15740_02_WAA263_3976_020415 – 提取空白（含 SIL 标准品）</w:t>
+        <w:t>ID15740_02_WAA263_39</w:t>
+      </w:r>
+      <w:r>
+        <w:rPr>
+          <w:sz w:val="20"/>
+        </w:rPr>
+        <w:t xml:space="preserve">76_020415 – </w:t>
+      </w:r>
+      <w:r>
+        <w:rPr>
+          <w:sz w:val="20"/>
+        </w:rPr>
+        <w:t>提取空白（含</w:t>
+      </w:r>
+      <w:r>
+        <w:rPr>
+          <w:sz w:val="20"/>
+        </w:rPr>
+        <w:t xml:space="preserve"> SIL </w:t>
+      </w:r>
+      <w:r>
+        <w:rPr>
+          <w:sz w:val="20"/>
+        </w:rPr>
+        <w:t>标准品）</w:t>
       </w:r>
     </w:p>
     <w:p>
@@ -8775,7 +9764,25 @@
         <w:rPr>
           <w:sz w:val="20"/>
         </w:rPr>
-        <w:t>ID15740_04_WAA263_3976_020415 – 提取空白（含 SIL 标准品）</w:t>
+        <w:t xml:space="preserve">ID15740_04_WAA263_3976_020415 – </w:t>
+      </w:r>
+      <w:r>
+        <w:rPr>
+          <w:sz w:val="20"/>
+        </w:rPr>
+        <w:t>提取空白（含</w:t>
+      </w:r>
+      <w:r>
+        <w:rPr>
+          <w:sz w:val="20"/>
+        </w:rPr>
+        <w:t xml:space="preserve"> SIL </w:t>
+      </w:r>
+      <w:r>
+        <w:rPr>
+          <w:sz w:val="20"/>
+        </w:rPr>
+        <w:t>标准品）</w:t>
       </w:r>
     </w:p>
     <w:p>
@@ -8790,7 +9797,31 @@
         <w:rPr>
           <w:sz w:val="20"/>
         </w:rPr>
-        <w:t>ID15655_01_WAA263_3976_020415 – 全部 AA 样品 1</w:t>
+        <w:t xml:space="preserve">ID15655_01_WAA263_3976_020415 – </w:t>
+      </w:r>
+      <w:r>
+        <w:rPr>
+          <w:sz w:val="20"/>
+        </w:rPr>
+        <w:t>全部</w:t>
+      </w:r>
+      <w:r>
+        <w:rPr>
+          <w:sz w:val="20"/>
+        </w:rPr>
+        <w:t xml:space="preserve"> AA </w:t>
+      </w:r>
+      <w:r>
+        <w:rPr>
+          <w:sz w:val="20"/>
+        </w:rPr>
+        <w:t>样品</w:t>
+      </w:r>
+      <w:r>
+        <w:rPr>
+          <w:sz w:val="20"/>
+        </w:rPr>
+        <w:t xml:space="preserve"> 1</w:t>
       </w:r>
     </w:p>
     <w:p>
@@ -8805,7 +9836,31 @@
         <w:rPr>
           <w:sz w:val="20"/>
         </w:rPr>
-        <w:t>ID15656_01_WAA263_3976_020415 – 全部 AA 样品 2</w:t>
+        <w:t xml:space="preserve">ID15656_01_WAA263_3976_020415 – </w:t>
+      </w:r>
+      <w:r>
+        <w:rPr>
+          <w:sz w:val="20"/>
+        </w:rPr>
+        <w:t>全部</w:t>
+      </w:r>
+      <w:r>
+        <w:rPr>
+          <w:sz w:val="20"/>
+        </w:rPr>
+        <w:t xml:space="preserve"> AA </w:t>
+      </w:r>
+      <w:r>
+        <w:rPr>
+          <w:sz w:val="20"/>
+        </w:rPr>
+        <w:t>样品</w:t>
+      </w:r>
+      <w:r>
+        <w:rPr>
+          <w:sz w:val="20"/>
+        </w:rPr>
+        <w:t xml:space="preserve"> 2</w:t>
       </w:r>
     </w:p>
     <w:p>
@@ -8820,7 +9875,31 @@
         <w:rPr>
           <w:sz w:val="20"/>
         </w:rPr>
-        <w:t>ID15657_01_WAA263_3976_020415 – 全部 AA 样品 3</w:t>
+        <w:t xml:space="preserve">ID15657_01_WAA263_3976_020415 – </w:t>
+      </w:r>
+      <w:r>
+        <w:rPr>
+          <w:sz w:val="20"/>
+        </w:rPr>
+        <w:t>全部</w:t>
+      </w:r>
+      <w:r>
+        <w:rPr>
+          <w:sz w:val="20"/>
+        </w:rPr>
+        <w:t xml:space="preserve"> AA </w:t>
+      </w:r>
+      <w:r>
+        <w:rPr>
+          <w:sz w:val="20"/>
+        </w:rPr>
+        <w:t>样品</w:t>
+      </w:r>
+      <w:r>
+        <w:rPr>
+          <w:sz w:val="20"/>
+        </w:rPr>
+        <w:t xml:space="preserve"> 3</w:t>
       </w:r>
     </w:p>
     <w:p>
@@ -8835,7 +9914,19 @@
         <w:rPr>
           <w:sz w:val="20"/>
         </w:rPr>
-        <w:t>ID15658_01_WAA263_3976_020415 – Minus Met 样品 1</w:t>
+        <w:t xml:space="preserve">ID15658_01_WAA263_3976_020415 – Minus Met </w:t>
+      </w:r>
+      <w:r>
+        <w:rPr>
+          <w:sz w:val="20"/>
+        </w:rPr>
+        <w:t>样品</w:t>
+      </w:r>
+      <w:r>
+        <w:rPr>
+          <w:sz w:val="20"/>
+        </w:rPr>
+        <w:t xml:space="preserve"> 1</w:t>
       </w:r>
     </w:p>
     <w:p>
@@ -8850,7 +9941,19 @@
         <w:rPr>
           <w:sz w:val="20"/>
         </w:rPr>
-        <w:t>ID15659_01_WAA263_3976_020415 – Minus Met 样品 2</w:t>
+        <w:t xml:space="preserve">ID15659_01_WAA263_3976_020415 – Minus Met </w:t>
+      </w:r>
+      <w:r>
+        <w:rPr>
+          <w:sz w:val="20"/>
+        </w:rPr>
+        <w:t>样品</w:t>
+      </w:r>
+      <w:r>
+        <w:rPr>
+          <w:sz w:val="20"/>
+        </w:rPr>
+        <w:t xml:space="preserve"> 2</w:t>
       </w:r>
     </w:p>
     <w:p>
@@ -8865,7 +9968,19 @@
         <w:rPr>
           <w:sz w:val="20"/>
         </w:rPr>
-        <w:t>ID15660_01_WAA263_3976_020415 – Minus Met 样品 3</w:t>
+        <w:t xml:space="preserve">ID15660_01_WAA263_3976_020415 – Minus Met </w:t>
+      </w:r>
+      <w:r>
+        <w:rPr>
+          <w:sz w:val="20"/>
+        </w:rPr>
+        <w:t>样品</w:t>
+      </w:r>
+      <w:r>
+        <w:rPr>
+          <w:sz w:val="20"/>
+        </w:rPr>
+        <w:t xml:space="preserve"> 3</w:t>
       </w:r>
     </w:p>
     <w:p>
@@ -8880,21 +9995,19 @@
         <w:rPr>
           <w:sz w:val="20"/>
         </w:rPr>
-        <w:t xml:space="preserve">ID15661_01_WAA263_3976_020415 – Minus </w:t>
-      </w:r>
-      <w:proofErr w:type="spellStart"/>
+        <w:t xml:space="preserve">ID15661_01_WAA263_3976_020415 – Minus Arg </w:t>
+      </w:r>
       <w:r>
         <w:rPr>
           <w:sz w:val="20"/>
         </w:rPr>
-        <w:t>Arg</w:t>
-      </w:r>
-      <w:proofErr w:type="spellEnd"/>
+        <w:t>样品</w:t>
+      </w:r>
       <w:r>
         <w:rPr>
           <w:sz w:val="20"/>
         </w:rPr>
-        <w:t xml:space="preserve"> 样品 1</w:t>
+        <w:t xml:space="preserve"> 1</w:t>
       </w:r>
     </w:p>
     <w:p>
@@ -8909,21 +10022,19 @@
         <w:rPr>
           <w:sz w:val="20"/>
         </w:rPr>
-        <w:t xml:space="preserve">ID15662_01_WAA263_3976_020415 – Minus </w:t>
-      </w:r>
-      <w:proofErr w:type="spellStart"/>
+        <w:t xml:space="preserve">ID15662_01_WAA263_3976_020415 – Minus Arg </w:t>
+      </w:r>
       <w:r>
         <w:rPr>
           <w:sz w:val="20"/>
         </w:rPr>
-        <w:t>Arg</w:t>
-      </w:r>
-      <w:proofErr w:type="spellEnd"/>
+        <w:t>样品</w:t>
+      </w:r>
       <w:r>
         <w:rPr>
           <w:sz w:val="20"/>
         </w:rPr>
-        <w:t xml:space="preserve"> 样品 2</w:t>
+        <w:t xml:space="preserve"> 2</w:t>
       </w:r>
     </w:p>
     <w:p>
@@ -8939,21 +10050,25 @@
           <w:sz w:val="20"/>
         </w:rPr>
         <w:lastRenderedPageBreak/>
-        <w:t xml:space="preserve">ID15663_01_WAA263_3976_020415 – Minus </w:t>
-      </w:r>
-      <w:proofErr w:type="spellStart"/>
+        <w:t>ID15663_01_WAA263_397</w:t>
+      </w:r>
       <w:r>
         <w:rPr>
           <w:sz w:val="20"/>
         </w:rPr>
-        <w:t>Arg</w:t>
-      </w:r>
-      <w:proofErr w:type="spellEnd"/>
+        <w:t xml:space="preserve">6_020415 – Minus Arg </w:t>
+      </w:r>
       <w:r>
         <w:rPr>
           <w:sz w:val="20"/>
         </w:rPr>
-        <w:t xml:space="preserve"> 样品 3</w:t>
+        <w:t>样品</w:t>
+      </w:r>
+      <w:r>
+        <w:rPr>
+          <w:sz w:val="20"/>
+        </w:rPr>
+        <w:t xml:space="preserve"> 3</w:t>
       </w:r>
     </w:p>
     <w:p>
@@ -8968,21 +10083,19 @@
         <w:rPr>
           <w:sz w:val="20"/>
         </w:rPr>
-        <w:t xml:space="preserve">ID15664_01_WAA263_3976_020415 – Minus </w:t>
-      </w:r>
-      <w:proofErr w:type="spellStart"/>
+        <w:t xml:space="preserve">ID15664_01_WAA263_3976_020415 – Minus Arg, Minus Met </w:t>
+      </w:r>
       <w:r>
         <w:rPr>
           <w:sz w:val="20"/>
         </w:rPr>
-        <w:t>Arg</w:t>
-      </w:r>
-      <w:proofErr w:type="spellEnd"/>
+        <w:t>样品</w:t>
+      </w:r>
       <w:r>
         <w:rPr>
           <w:sz w:val="20"/>
         </w:rPr>
-        <w:t>, Minus Met 样品 1</w:t>
+        <w:t xml:space="preserve"> 1</w:t>
       </w:r>
     </w:p>
     <w:p>
@@ -8997,21 +10110,19 @@
         <w:rPr>
           <w:sz w:val="20"/>
         </w:rPr>
-        <w:t xml:space="preserve">ID15665_01_WAA263_3976_020415 – Minus </w:t>
-      </w:r>
-      <w:proofErr w:type="spellStart"/>
+        <w:t xml:space="preserve">ID15665_01_WAA263_3976_020415 – Minus Arg, Minus Met </w:t>
+      </w:r>
       <w:r>
         <w:rPr>
           <w:sz w:val="20"/>
         </w:rPr>
-        <w:t>Arg</w:t>
-      </w:r>
-      <w:proofErr w:type="spellEnd"/>
+        <w:t>样品</w:t>
+      </w:r>
       <w:r>
         <w:rPr>
           <w:sz w:val="20"/>
         </w:rPr>
-        <w:t>, Minus Met 样品 2</w:t>
+        <w:t xml:space="preserve"> 2</w:t>
       </w:r>
     </w:p>
     <w:p>
@@ -9026,21 +10137,19 @@
         <w:rPr>
           <w:sz w:val="20"/>
         </w:rPr>
-        <w:t xml:space="preserve">ID15666_01_WAA263_3976_020415 – Minus </w:t>
-      </w:r>
-      <w:proofErr w:type="spellStart"/>
+        <w:t xml:space="preserve">ID15666_01_WAA263_3976_020415 – Minus Arg, Minus Met </w:t>
+      </w:r>
       <w:r>
         <w:rPr>
           <w:sz w:val="20"/>
         </w:rPr>
-        <w:t>Arg</w:t>
-      </w:r>
-      <w:proofErr w:type="spellEnd"/>
+        <w:t>样品</w:t>
+      </w:r>
       <w:r>
         <w:rPr>
           <w:sz w:val="20"/>
         </w:rPr>
-        <w:t>, Minus Met 样品 3</w:t>
+        <w:t xml:space="preserve"> 3</w:t>
       </w:r>
     </w:p>
     <w:p>
@@ -9055,7 +10164,31 @@
         <w:rPr>
           <w:sz w:val="20"/>
         </w:rPr>
-        <w:t>ID15741_01_WAA263_3976_020415 – 储集的 QC 样品 1</w:t>
+        <w:t xml:space="preserve">ID15741_01_WAA263_3976_020415 – </w:t>
+      </w:r>
+      <w:r>
+        <w:rPr>
+          <w:sz w:val="20"/>
+        </w:rPr>
+        <w:t>储集的</w:t>
+      </w:r>
+      <w:r>
+        <w:rPr>
+          <w:sz w:val="20"/>
+        </w:rPr>
+        <w:t xml:space="preserve"> QC </w:t>
+      </w:r>
+      <w:r>
+        <w:rPr>
+          <w:sz w:val="20"/>
+        </w:rPr>
+        <w:t>样品</w:t>
+      </w:r>
+      <w:r>
+        <w:rPr>
+          <w:sz w:val="20"/>
+        </w:rPr>
+        <w:t xml:space="preserve"> 1</w:t>
       </w:r>
     </w:p>
     <w:p>
@@ -9070,7 +10203,37 @@
         <w:rPr>
           <w:sz w:val="20"/>
         </w:rPr>
-        <w:t>ID15741_02_WAA263_3976_020415 – 储集的 QC 样品 2</w:t>
+        <w:t>ID15741_02_W</w:t>
+      </w:r>
+      <w:r>
+        <w:rPr>
+          <w:sz w:val="20"/>
+        </w:rPr>
+        <w:t xml:space="preserve">AA263_3976_020415 – </w:t>
+      </w:r>
+      <w:r>
+        <w:rPr>
+          <w:sz w:val="20"/>
+        </w:rPr>
+        <w:t>储集的</w:t>
+      </w:r>
+      <w:r>
+        <w:rPr>
+          <w:sz w:val="20"/>
+        </w:rPr>
+        <w:t xml:space="preserve"> QC </w:t>
+      </w:r>
+      <w:r>
+        <w:rPr>
+          <w:sz w:val="20"/>
+        </w:rPr>
+        <w:t>样品</w:t>
+      </w:r>
+      <w:r>
+        <w:rPr>
+          <w:sz w:val="20"/>
+        </w:rPr>
+        <w:t xml:space="preserve"> 2</w:t>
       </w:r>
     </w:p>
     <w:p>
@@ -9078,7 +10241,13 @@
         <w:keepNext/>
       </w:pPr>
       <w:r>
-        <w:t>这些文件应在短短数秒内导入，之后 Skyline 窗口将显示如下：</w:t>
+        <w:t>这些文件应在短短数秒内导入，之后</w:t>
+      </w:r>
+      <w:r>
+        <w:t xml:space="preserve"> Skyline </w:t>
+      </w:r>
+      <w:r>
+        <w:t>窗口将显示如下：</w:t>
       </w:r>
     </w:p>
     <w:p>
@@ -9090,7 +10259,7 @@
           <w:noProof/>
         </w:rPr>
         <w:drawing>
-          <wp:inline distT="0" distB="0" distL="0" distR="0" wp14:anchorId="0C2A2462" wp14:editId="47C2823E">
+          <wp:inline distT="0" distB="0" distL="0" distR="0" wp14:anchorId="1051720C" wp14:editId="1F90E950">
             <wp:extent cx="5943600" cy="4077970"/>
             <wp:effectExtent l="0" t="0" r="0" b="0"/>
             <wp:docPr id="24" name="Picture 24"/>
@@ -9102,188 +10271,6 @@
                 <pic:pic xmlns:pic="http://schemas.openxmlformats.org/drawingml/2006/picture">
                   <pic:nvPicPr>
                     <pic:cNvPr id="24" name="Picture 24"/>
-                    <pic:cNvPicPr>
-                      <a:picLocks noChangeAspect="1"/>
-                    </pic:cNvPicPr>
-                  </pic:nvPicPr>
-                  <pic:blipFill>
-                    <a:blip r:embed="rId22"/>
-                    <a:stretch>
-                      <a:fillRect/>
-                    </a:stretch>
-                  </pic:blipFill>
-                  <pic:spPr>
-                    <a:xfrm>
-                      <a:off x="0" y="0"/>
-                      <a:ext cx="5943600" cy="4077970"/>
-                    </a:xfrm>
-                    <a:prstGeom prst="rect">
-                      <a:avLst/>
-                    </a:prstGeom>
-                  </pic:spPr>
-                </pic:pic>
-              </a:graphicData>
-            </a:graphic>
-          </wp:inline>
-        </w:drawing>
-      </w:r>
-    </w:p>
-    <w:p>
-      <w:pPr>
-        <w:spacing w:line="240" w:lineRule="auto"/>
-      </w:pPr>
-      <w:r>
-        <w:t>要利用 Skyline 摘要图查看各个目标，请执行以下操作：</w:t>
-      </w:r>
-    </w:p>
-    <w:p>
-      <w:pPr>
-        <w:pStyle w:val="ListParagraph"/>
-        <w:numPr>
-          <w:ilvl w:val="0"/>
-          <w:numId w:val="8"/>
-        </w:numPr>
-        <w:spacing w:line="240" w:lineRule="auto"/>
-      </w:pPr>
-      <w:r>
-        <w:t>在</w:t>
-      </w:r>
-      <w:r>
-        <w:rPr>
-          <w:b/>
-          <w:bCs/>
-        </w:rPr>
-        <w:t>视图</w:t>
-      </w:r>
-      <w:r>
-        <w:t>菜单中选择</w:t>
-      </w:r>
-      <w:r>
-        <w:rPr>
-          <w:b/>
-          <w:bCs/>
-        </w:rPr>
-        <w:t>峰面积</w:t>
-      </w:r>
-      <w:r>
-        <w:t>，然后单击</w:t>
-      </w:r>
-      <w:r>
-        <w:rPr>
-          <w:b/>
-          <w:bCs/>
-        </w:rPr>
-        <w:t>重复测定比较</w:t>
-      </w:r>
-      <w:r>
-        <w:t>。</w:t>
-      </w:r>
-    </w:p>
-    <w:p>
-      <w:pPr>
-        <w:pStyle w:val="ListParagraph"/>
-        <w:numPr>
-          <w:ilvl w:val="0"/>
-          <w:numId w:val="8"/>
-        </w:numPr>
-        <w:spacing w:before="240" w:line="240" w:lineRule="auto"/>
-      </w:pPr>
-      <w:r>
-        <w:t>在</w:t>
-      </w:r>
-      <w:r>
-        <w:rPr>
-          <w:b/>
-          <w:bCs/>
-        </w:rPr>
-        <w:t>视图</w:t>
-      </w:r>
-      <w:r>
-        <w:t>菜单中选择</w:t>
-      </w:r>
-      <w:r>
-        <w:rPr>
-          <w:b/>
-          <w:bCs/>
-        </w:rPr>
-        <w:t>保留时间</w:t>
-      </w:r>
-      <w:r>
-        <w:t>，然后单击</w:t>
-      </w:r>
-      <w:r>
-        <w:rPr>
-          <w:b/>
-          <w:bCs/>
-        </w:rPr>
-        <w:t>重复测定比较</w:t>
-      </w:r>
-      <w:r>
-        <w:t>。</w:t>
-      </w:r>
-    </w:p>
-    <w:p>
-      <w:pPr>
-        <w:pStyle w:val="ListParagraph"/>
-        <w:numPr>
-          <w:ilvl w:val="0"/>
-          <w:numId w:val="8"/>
-        </w:numPr>
-        <w:spacing w:line="240" w:lineRule="auto"/>
-      </w:pPr>
-      <w:r>
-        <w:t>单击并拖动这些视图，以将其停靠在色谱图上方。</w:t>
-      </w:r>
-    </w:p>
-    <w:p>
-      <w:pPr>
-        <w:pStyle w:val="ListParagraph"/>
-        <w:numPr>
-          <w:ilvl w:val="0"/>
-          <w:numId w:val="8"/>
-        </w:numPr>
-      </w:pPr>
-      <w:r>
-        <w:t>在</w:t>
-      </w:r>
-      <w:r>
-        <w:rPr>
-          <w:b/>
-          <w:bCs/>
-        </w:rPr>
-        <w:t>目标</w:t>
-      </w:r>
-      <w:r>
-        <w:t>视图中，选择第一个目标“Methionine”。</w:t>
-      </w:r>
-    </w:p>
-    <w:p>
-      <w:pPr>
-        <w:keepNext/>
-      </w:pPr>
-      <w:r>
-        <w:lastRenderedPageBreak/>
-        <w:t>此时 Skyline 窗口将显示如下：</w:t>
-      </w:r>
-    </w:p>
-    <w:p>
-      <w:r>
-        <w:rPr>
-          <w:noProof/>
-        </w:rPr>
-        <w:drawing>
-          <wp:inline distT="0" distB="0" distL="0" distR="0" wp14:anchorId="0C0B58AC" wp14:editId="2A55714A">
-            <wp:extent cx="5943600" cy="4077970"/>
-            <wp:effectExtent l="0" t="0" r="0" b="0"/>
-            <wp:docPr id="26" name="Picture 26"/>
-            <wp:cNvGraphicFramePr>
-              <a:graphicFrameLocks xmlns:a="http://schemas.openxmlformats.org/drawingml/2006/main" noChangeAspect="1"/>
-            </wp:cNvGraphicFramePr>
-            <a:graphic xmlns:a="http://schemas.openxmlformats.org/drawingml/2006/main">
-              <a:graphicData uri="http://schemas.openxmlformats.org/drawingml/2006/picture">
-                <pic:pic xmlns:pic="http://schemas.openxmlformats.org/drawingml/2006/picture">
-                  <pic:nvPicPr>
-                    <pic:cNvPr id="26" name="Picture 26"/>
                     <pic:cNvPicPr>
                       <a:picLocks noChangeAspect="1"/>
                     </pic:cNvPicPr>
@@ -9312,24 +10299,242 @@
     </w:p>
     <w:p>
       <w:pPr>
-        <w:pStyle w:val="Heading1"/>
-      </w:pPr>
-      <w:r>
-        <w:t>结语</w:t>
+        <w:spacing w:line="240" w:lineRule="auto"/>
+      </w:pPr>
+      <w:r>
+        <w:t>要利用</w:t>
+      </w:r>
+      <w:r>
+        <w:t xml:space="preserve"> Skyline </w:t>
+      </w:r>
+      <w:r>
+        <w:t>摘要图查看各个目标，请执行以下操作：</w:t>
       </w:r>
     </w:p>
     <w:p>
-      <w:r>
-        <w:t>在本教程中，您了解了如何创建以分子为目标的 Skyline 文档，这些小分子指定为母离子化学</w:t>
-      </w:r>
-      <w:r>
-        <w:rPr>
-          <w:rFonts w:eastAsia="SimSun" w:hint="eastAsia"/>
-        </w:rPr>
-        <w:t>公</w:t>
-      </w:r>
-      <w:r>
-        <w:t>式和加合物以及子离子</w:t>
+      <w:pPr>
+        <w:pStyle w:val="ListParagraph"/>
+        <w:numPr>
+          <w:ilvl w:val="0"/>
+          <w:numId w:val="8"/>
+        </w:numPr>
+        <w:spacing w:line="240" w:lineRule="auto"/>
+      </w:pPr>
+      <w:r>
+        <w:t>在</w:t>
+      </w:r>
+      <w:r>
+        <w:rPr>
+          <w:b/>
+          <w:bCs/>
+        </w:rPr>
+        <w:t>视图</w:t>
+      </w:r>
+      <w:r>
+        <w:t>菜单中选择</w:t>
+      </w:r>
+      <w:r>
+        <w:rPr>
+          <w:b/>
+          <w:bCs/>
+        </w:rPr>
+        <w:t>峰面积</w:t>
+      </w:r>
+      <w:r>
+        <w:t>，然后单击</w:t>
+      </w:r>
+      <w:r>
+        <w:rPr>
+          <w:b/>
+          <w:bCs/>
+        </w:rPr>
+        <w:t>重复测定比较</w:t>
+      </w:r>
+      <w:r>
+        <w:t>。</w:t>
+      </w:r>
+    </w:p>
+    <w:p>
+      <w:pPr>
+        <w:pStyle w:val="ListParagraph"/>
+        <w:numPr>
+          <w:ilvl w:val="0"/>
+          <w:numId w:val="8"/>
+        </w:numPr>
+        <w:spacing w:before="240" w:line="240" w:lineRule="auto"/>
+      </w:pPr>
+      <w:r>
+        <w:t>在</w:t>
+      </w:r>
+      <w:r>
+        <w:rPr>
+          <w:b/>
+          <w:bCs/>
+        </w:rPr>
+        <w:t>视图</w:t>
+      </w:r>
+      <w:r>
+        <w:t>菜单中选择</w:t>
+      </w:r>
+      <w:r>
+        <w:rPr>
+          <w:b/>
+          <w:bCs/>
+        </w:rPr>
+        <w:t>保留时间</w:t>
+      </w:r>
+      <w:r>
+        <w:t>，然后单击</w:t>
+      </w:r>
+      <w:r>
+        <w:rPr>
+          <w:b/>
+          <w:bCs/>
+        </w:rPr>
+        <w:t>重复测定比较</w:t>
+      </w:r>
+      <w:r>
+        <w:t>。</w:t>
+      </w:r>
+    </w:p>
+    <w:p>
+      <w:pPr>
+        <w:pStyle w:val="ListParagraph"/>
+        <w:numPr>
+          <w:ilvl w:val="0"/>
+          <w:numId w:val="8"/>
+        </w:numPr>
+        <w:spacing w:line="240" w:lineRule="auto"/>
+      </w:pPr>
+      <w:r>
+        <w:t>单击并拖动这些视图，以将其停靠在色谱图上方。</w:t>
+      </w:r>
+    </w:p>
+    <w:p>
+      <w:pPr>
+        <w:pStyle w:val="ListParagraph"/>
+        <w:numPr>
+          <w:ilvl w:val="0"/>
+          <w:numId w:val="8"/>
+        </w:numPr>
+      </w:pPr>
+      <w:r>
+        <w:t>在</w:t>
+      </w:r>
+      <w:r>
+        <w:rPr>
+          <w:b/>
+          <w:bCs/>
+        </w:rPr>
+        <w:t>目标</w:t>
+      </w:r>
+      <w:r>
+        <w:t>视图中，选择第一个目标</w:t>
+      </w:r>
+      <w:r>
+        <w:t>“Methionine”</w:t>
+      </w:r>
+      <w:r>
+        <w:t>。</w:t>
+      </w:r>
+    </w:p>
+    <w:p>
+      <w:pPr>
+        <w:keepNext/>
+      </w:pPr>
+      <w:r>
+        <w:lastRenderedPageBreak/>
+        <w:t>此时</w:t>
+      </w:r>
+      <w:r>
+        <w:t xml:space="preserve"> Skyline </w:t>
+      </w:r>
+      <w:r>
+        <w:t>窗口将显示如下：</w:t>
+      </w:r>
+    </w:p>
+    <w:p>
+      <w:r>
+        <w:rPr>
+          <w:noProof/>
+        </w:rPr>
+        <w:drawing>
+          <wp:inline distT="0" distB="0" distL="0" distR="0" wp14:anchorId="15536952" wp14:editId="3BFC3EAA">
+            <wp:extent cx="5943600" cy="4077970"/>
+            <wp:effectExtent l="0" t="0" r="0" b="0"/>
+            <wp:docPr id="26" name="Picture 26"/>
+            <wp:cNvGraphicFramePr>
+              <a:graphicFrameLocks xmlns:a="http://schemas.openxmlformats.org/drawingml/2006/main" noChangeAspect="1"/>
+            </wp:cNvGraphicFramePr>
+            <a:graphic xmlns:a="http://schemas.openxmlformats.org/drawingml/2006/main">
+              <a:graphicData uri="http://schemas.openxmlformats.org/drawingml/2006/picture">
+                <pic:pic xmlns:pic="http://schemas.openxmlformats.org/drawingml/2006/picture">
+                  <pic:nvPicPr>
+                    <pic:cNvPr id="26" name="Picture 26"/>
+                    <pic:cNvPicPr>
+                      <a:picLocks noChangeAspect="1"/>
+                    </pic:cNvPicPr>
+                  </pic:nvPicPr>
+                  <pic:blipFill>
+                    <a:blip r:embed="rId24"/>
+                    <a:stretch>
+                      <a:fillRect/>
+                    </a:stretch>
+                  </pic:blipFill>
+                  <pic:spPr>
+                    <a:xfrm>
+                      <a:off x="0" y="0"/>
+                      <a:ext cx="5943600" cy="4077970"/>
+                    </a:xfrm>
+                    <a:prstGeom prst="rect">
+                      <a:avLst/>
+                    </a:prstGeom>
+                  </pic:spPr>
+                </pic:pic>
+              </a:graphicData>
+            </a:graphic>
+          </wp:inline>
+        </w:drawing>
+      </w:r>
+    </w:p>
+    <w:p>
+      <w:pPr>
+        <w:pStyle w:val="Heading1"/>
+      </w:pPr>
+      <w:r>
+        <w:t>结语</w:t>
+      </w:r>
+    </w:p>
+    <w:p>
+      <w:r>
+        <w:t>在本教程中，您了解了如何创建以分子为目标的</w:t>
+      </w:r>
+      <w:r>
+        <w:t xml:space="preserve"> </w:t>
+      </w:r>
+      <w:r>
+        <w:t xml:space="preserve">Skyline </w:t>
+      </w:r>
+      <w:r>
+        <w:t>文档，这些小分子</w:t>
+      </w:r>
+      <w:r>
+        <w:rPr>
+          <w:rFonts w:hint="eastAsia"/>
+        </w:rPr>
+        <w:t>被它们的</w:t>
+      </w:r>
+      <w:r>
+        <w:t>母离子</w:t>
+      </w:r>
+      <w:r>
+        <w:rPr>
+          <w:rFonts w:hint="eastAsia"/>
+        </w:rPr>
+        <w:t>分子式、</w:t>
+      </w:r>
+      <w:r>
+        <w:t>加合物以及子离子</w:t>
       </w:r>
       <w:r>
         <w:rPr>
@@ -9339,7 +10544,22 @@
         <w:t>质荷比</w:t>
       </w:r>
       <w:r>
-        <w:t>值。您导入了由代谢组学研究人员收集的多重重复测定数据集，了解了最初为靶向蛋白质组学应用而创建的 Skyline 功能中，有多少现成的功能可以应用于非蛋白质组分子数据。</w:t>
+        <w:t>值</w:t>
+      </w:r>
+      <w:r>
+        <w:rPr>
+          <w:rFonts w:hint="eastAsia"/>
+        </w:rPr>
+        <w:t>所标识</w:t>
+      </w:r>
+      <w:r>
+        <w:t>。您导入了由代谢组学研究人员收集的多重重复测定数据集，了解了最初为靶向蛋白质组学应用而创建的</w:t>
+      </w:r>
+      <w:r>
+        <w:t xml:space="preserve"> Skyline </w:t>
+      </w:r>
+      <w:r>
+        <w:t>功能中，有多少现成的功能可以应用于非蛋白质组分子数据。</w:t>
       </w:r>
     </w:p>
     <w:p>
@@ -9394,7 +10614,10 @@
         <w:t xml:space="preserve"> </w:t>
       </w:r>
       <w:r>
-        <w:t xml:space="preserve">Comprehensive Profiling of Amino Acid Response Uncovers Unique Methionine-Deprived Response Dependent on Intact Creatine Biosynthesis. </w:t>
+        <w:t>Comprehensive Profiling of Amino Acid Response Uncovers U</w:t>
+      </w:r>
+      <w:r>
+        <w:t xml:space="preserve">nique Methionine-Deprived Response Dependent on Intact Creatine Biosynthesis. </w:t>
       </w:r>
       <w:r>
         <w:rPr>
@@ -9423,7 +10646,7 @@
       </w:r>
     </w:p>
     <w:sectPr>
-      <w:footerReference w:type="default" r:id="rId24"/>
+      <w:footerReference w:type="default" r:id="rId25"/>
       <w:pgSz w:w="12240" w:h="15840"/>
       <w:pgMar w:top="1440" w:right="1440" w:bottom="1440" w:left="1440" w:header="720" w:footer="720" w:gutter="0"/>
       <w:cols w:space="720"/>
@@ -9434,7 +10657,7 @@
 </file>
 
 <file path=word/endnotes.xml><?xml version="1.0" encoding="utf-8"?>
-<w:endnotes xmlns:wpc="http://schemas.microsoft.com/office/word/2010/wordprocessingCanvas" xmlns:cx="http://schemas.microsoft.com/office/drawing/2014/chartex" xmlns:cx1="http://schemas.microsoft.com/office/drawing/2015/9/8/chartex" xmlns:cx2="http://schemas.microsoft.com/office/drawing/2015/10/21/chartex" xmlns:cx3="http://schemas.microsoft.com/office/drawing/2016/5/9/chartex" xmlns:cx4="http://schemas.microsoft.com/office/drawing/2016/5/10/chartex" xmlns:cx5="http://schemas.microsoft.com/office/drawing/2016/5/11/chartex" xmlns:cx6="http://schemas.microsoft.com/office/drawing/2016/5/12/chartex" xmlns:cx7="http://schemas.microsoft.com/office/drawing/2016/5/13/chartex" xmlns:cx8="http://schemas.microsoft.com/office/drawing/2016/5/14/chartex" xmlns:mc="http://schemas.openxmlformats.org/markup-compatibility/2006" xmlns:aink="http://schemas.microsoft.com/office/drawing/2016/ink" xmlns:am3d="http://schemas.microsoft.com/office/drawing/2017/model3d" xmlns:o="urn:schemas-microsoft-com:office:office" xmlns:r="http://schemas.openxmlformats.org/officeDocument/2006/relationships" xmlns:m="http://schemas.openxmlformats.org/officeDocument/2006/math" xmlns:v="urn:schemas-microsoft-com:vml" xmlns:wp14="http://schemas.microsoft.com/office/word/2010/wordprocessingDrawing" xmlns:wp="http://schemas.openxmlformats.org/drawingml/2006/wordprocessingDrawing" xmlns:w10="urn:schemas-microsoft-com:office:word" xmlns:w="http://schemas.openxmlformats.org/wordprocessingml/2006/main" xmlns:w14="http://schemas.microsoft.com/office/word/2010/wordml" xmlns:w15="http://schemas.microsoft.com/office/word/2012/wordml" xmlns:w16cex="http://schemas.microsoft.com/office/word/2018/wordml/cex" xmlns:w16cid="http://schemas.microsoft.com/office/word/2016/wordml/cid" xmlns:w16="http://schemas.microsoft.com/office/word/2018/wordml" xmlns:w16se="http://schemas.microsoft.com/office/word/2015/wordml/symex" xmlns:wpg="http://schemas.microsoft.com/office/word/2010/wordprocessingGroup" xmlns:wpi="http://schemas.microsoft.com/office/word/2010/wordprocessingInk" xmlns:wne="http://schemas.microsoft.com/office/word/2006/wordml" xmlns:wps="http://schemas.microsoft.com/office/word/2010/wordprocessingShape" mc:Ignorable="w14 w15 w16se w16cid w16 w16cex wp14">
+<w:endnotes xmlns:wpc="http://schemas.microsoft.com/office/word/2010/wordprocessingCanvas" xmlns:cx="http://schemas.microsoft.com/office/drawing/2014/chartex" xmlns:cx1="http://schemas.microsoft.com/office/drawing/2015/9/8/chartex" xmlns:cx2="http://schemas.microsoft.com/office/drawing/2015/10/21/chartex" xmlns:cx3="http://schemas.microsoft.com/office/drawing/2016/5/9/chartex" xmlns:cx4="http://schemas.microsoft.com/office/drawing/2016/5/10/chartex" xmlns:cx5="http://schemas.microsoft.com/office/drawing/2016/5/11/chartex" xmlns:cx6="http://schemas.microsoft.com/office/drawing/2016/5/12/chartex" xmlns:cx7="http://schemas.microsoft.com/office/drawing/2016/5/13/chartex" xmlns:cx8="http://schemas.microsoft.com/office/drawing/2016/5/14/chartex" xmlns:mc="http://schemas.openxmlformats.org/markup-compatibility/2006" xmlns:aink="http://schemas.microsoft.com/office/drawing/2016/ink" xmlns:am3d="http://schemas.microsoft.com/office/drawing/2017/model3d" xmlns:o="urn:schemas-microsoft-com:office:office" xmlns:r="http://schemas.openxmlformats.org/officeDocument/2006/relationships" xmlns:m="http://schemas.openxmlformats.org/officeDocument/2006/math" xmlns:v="urn:schemas-microsoft-com:vml" xmlns:wp14="http://schemas.microsoft.com/office/word/2010/wordprocessingDrawing" xmlns:wp="http://schemas.openxmlformats.org/drawingml/2006/wordprocessingDrawing" xmlns:w10="urn:schemas-microsoft-com:office:word" xmlns:w="http://schemas.openxmlformats.org/wordprocessingml/2006/main" xmlns:w14="http://schemas.microsoft.com/office/word/2010/wordml" xmlns:w15="http://schemas.microsoft.com/office/word/2012/wordml" xmlns:w16cex="http://schemas.microsoft.com/office/word/2018/wordml/cex" xmlns:w16cid="http://schemas.microsoft.com/office/word/2016/wordml/cid" xmlns:w16="http://schemas.microsoft.com/office/word/2018/wordml" xmlns:w16sdtdh="http://schemas.microsoft.com/office/word/2020/wordml/sdtdatahash" xmlns:w16se="http://schemas.microsoft.com/office/word/2015/wordml/symex" xmlns:wpg="http://schemas.microsoft.com/office/word/2010/wordprocessingGroup" xmlns:wpi="http://schemas.microsoft.com/office/word/2010/wordprocessingInk" xmlns:wne="http://schemas.microsoft.com/office/word/2006/wordml" xmlns:wps="http://schemas.microsoft.com/office/word/2010/wordprocessingShape" mc:Ignorable="w14 w15 w16se w16cid w16 w16cex w16sdtdh wp14">
   <w:endnote w:type="separator" w:id="-1">
     <w:p>
       <w:pPr>
@@ -9459,7 +10682,7 @@
 </file>
 
 <file path=word/footer1.xml><?xml version="1.0" encoding="utf-8"?>
-<w:ftr xmlns:wpc="http://schemas.microsoft.com/office/word/2010/wordprocessingCanvas" xmlns:cx="http://schemas.microsoft.com/office/drawing/2014/chartex" xmlns:cx1="http://schemas.microsoft.com/office/drawing/2015/9/8/chartex" xmlns:cx2="http://schemas.microsoft.com/office/drawing/2015/10/21/chartex" xmlns:cx3="http://schemas.microsoft.com/office/drawing/2016/5/9/chartex" xmlns:cx4="http://schemas.microsoft.com/office/drawing/2016/5/10/chartex" xmlns:cx5="http://schemas.microsoft.com/office/drawing/2016/5/11/chartex" xmlns:cx6="http://schemas.microsoft.com/office/drawing/2016/5/12/chartex" xmlns:cx7="http://schemas.microsoft.com/office/drawing/2016/5/13/chartex" xmlns:cx8="http://schemas.microsoft.com/office/drawing/2016/5/14/chartex" xmlns:mc="http://schemas.openxmlformats.org/markup-compatibility/2006" xmlns:aink="http://schemas.microsoft.com/office/drawing/2016/ink" xmlns:am3d="http://schemas.microsoft.com/office/drawing/2017/model3d" xmlns:o="urn:schemas-microsoft-com:office:office" xmlns:r="http://schemas.openxmlformats.org/officeDocument/2006/relationships" xmlns:m="http://schemas.openxmlformats.org/officeDocument/2006/math" xmlns:v="urn:schemas-microsoft-com:vml" xmlns:wp14="http://schemas.microsoft.com/office/word/2010/wordprocessingDrawing" xmlns:wp="http://schemas.openxmlformats.org/drawingml/2006/wordprocessingDrawing" xmlns:w10="urn:schemas-microsoft-com:office:word" xmlns:w="http://schemas.openxmlformats.org/wordprocessingml/2006/main" xmlns:w14="http://schemas.microsoft.com/office/word/2010/wordml" xmlns:w15="http://schemas.microsoft.com/office/word/2012/wordml" xmlns:w16cex="http://schemas.microsoft.com/office/word/2018/wordml/cex" xmlns:w16cid="http://schemas.microsoft.com/office/word/2016/wordml/cid" xmlns:w16="http://schemas.microsoft.com/office/word/2018/wordml" xmlns:w16se="http://schemas.microsoft.com/office/word/2015/wordml/symex" xmlns:wpg="http://schemas.microsoft.com/office/word/2010/wordprocessingGroup" xmlns:wpi="http://schemas.microsoft.com/office/word/2010/wordprocessingInk" xmlns:wne="http://schemas.microsoft.com/office/word/2006/wordml" xmlns:wps="http://schemas.microsoft.com/office/word/2010/wordprocessingShape" mc:Ignorable="w14 w15 w16se w16cid w16 w16cex wp14">
+<w:ftr xmlns:wpc="http://schemas.microsoft.com/office/word/2010/wordprocessingCanvas" xmlns:cx="http://schemas.microsoft.com/office/drawing/2014/chartex" xmlns:cx1="http://schemas.microsoft.com/office/drawing/2015/9/8/chartex" xmlns:cx2="http://schemas.microsoft.com/office/drawing/2015/10/21/chartex" xmlns:cx3="http://schemas.microsoft.com/office/drawing/2016/5/9/chartex" xmlns:cx4="http://schemas.microsoft.com/office/drawing/2016/5/10/chartex" xmlns:cx5="http://schemas.microsoft.com/office/drawing/2016/5/11/chartex" xmlns:cx6="http://schemas.microsoft.com/office/drawing/2016/5/12/chartex" xmlns:cx7="http://schemas.microsoft.com/office/drawing/2016/5/13/chartex" xmlns:cx8="http://schemas.microsoft.com/office/drawing/2016/5/14/chartex" xmlns:mc="http://schemas.openxmlformats.org/markup-compatibility/2006" xmlns:aink="http://schemas.microsoft.com/office/drawing/2016/ink" xmlns:am3d="http://schemas.microsoft.com/office/drawing/2017/model3d" xmlns:o="urn:schemas-microsoft-com:office:office" xmlns:r="http://schemas.openxmlformats.org/officeDocument/2006/relationships" xmlns:m="http://schemas.openxmlformats.org/officeDocument/2006/math" xmlns:v="urn:schemas-microsoft-com:vml" xmlns:wp14="http://schemas.microsoft.com/office/word/2010/wordprocessingDrawing" xmlns:wp="http://schemas.openxmlformats.org/drawingml/2006/wordprocessingDrawing" xmlns:w10="urn:schemas-microsoft-com:office:word" xmlns:w="http://schemas.openxmlformats.org/wordprocessingml/2006/main" xmlns:w14="http://schemas.microsoft.com/office/word/2010/wordml" xmlns:w15="http://schemas.microsoft.com/office/word/2012/wordml" xmlns:w16cex="http://schemas.microsoft.com/office/word/2018/wordml/cex" xmlns:w16cid="http://schemas.microsoft.com/office/word/2016/wordml/cid" xmlns:w16="http://schemas.microsoft.com/office/word/2018/wordml" xmlns:w16sdtdh="http://schemas.microsoft.com/office/word/2020/wordml/sdtdatahash" xmlns:w16se="http://schemas.microsoft.com/office/word/2015/wordml/symex" xmlns:wpg="http://schemas.microsoft.com/office/word/2010/wordprocessingGroup" xmlns:wpi="http://schemas.microsoft.com/office/word/2010/wordprocessingInk" xmlns:wne="http://schemas.microsoft.com/office/word/2006/wordml" xmlns:wps="http://schemas.microsoft.com/office/word/2010/wordprocessingShape" mc:Ignorable="w14 w15 w16se w16cid w16 w16cex w16sdtdh wp14">
   <w:p>
     <w:pPr>
       <w:pStyle w:val="Footer"/>
@@ -9490,7 +10713,7 @@
 </file>
 
 <file path=word/footnotes.xml><?xml version="1.0" encoding="utf-8"?>
-<w:footnotes xmlns:wpc="http://schemas.microsoft.com/office/word/2010/wordprocessingCanvas" xmlns:cx="http://schemas.microsoft.com/office/drawing/2014/chartex" xmlns:cx1="http://schemas.microsoft.com/office/drawing/2015/9/8/chartex" xmlns:cx2="http://schemas.microsoft.com/office/drawing/2015/10/21/chartex" xmlns:cx3="http://schemas.microsoft.com/office/drawing/2016/5/9/chartex" xmlns:cx4="http://schemas.microsoft.com/office/drawing/2016/5/10/chartex" xmlns:cx5="http://schemas.microsoft.com/office/drawing/2016/5/11/chartex" xmlns:cx6="http://schemas.microsoft.com/office/drawing/2016/5/12/chartex" xmlns:cx7="http://schemas.microsoft.com/office/drawing/2016/5/13/chartex" xmlns:cx8="http://schemas.microsoft.com/office/drawing/2016/5/14/chartex" xmlns:mc="http://schemas.openxmlformats.org/markup-compatibility/2006" xmlns:aink="http://schemas.microsoft.com/office/drawing/2016/ink" xmlns:am3d="http://schemas.microsoft.com/office/drawing/2017/model3d" xmlns:o="urn:schemas-microsoft-com:office:office" xmlns:r="http://schemas.openxmlformats.org/officeDocument/2006/relationships" xmlns:m="http://schemas.openxmlformats.org/officeDocument/2006/math" xmlns:v="urn:schemas-microsoft-com:vml" xmlns:wp14="http://schemas.microsoft.com/office/word/2010/wordprocessingDrawing" xmlns:wp="http://schemas.openxmlformats.org/drawingml/2006/wordprocessingDrawing" xmlns:w10="urn:schemas-microsoft-com:office:word" xmlns:w="http://schemas.openxmlformats.org/wordprocessingml/2006/main" xmlns:w14="http://schemas.microsoft.com/office/word/2010/wordml" xmlns:w15="http://schemas.microsoft.com/office/word/2012/wordml" xmlns:w16cex="http://schemas.microsoft.com/office/word/2018/wordml/cex" xmlns:w16cid="http://schemas.microsoft.com/office/word/2016/wordml/cid" xmlns:w16="http://schemas.microsoft.com/office/word/2018/wordml" xmlns:w16se="http://schemas.microsoft.com/office/word/2015/wordml/symex" xmlns:wpg="http://schemas.microsoft.com/office/word/2010/wordprocessingGroup" xmlns:wpi="http://schemas.microsoft.com/office/word/2010/wordprocessingInk" xmlns:wne="http://schemas.microsoft.com/office/word/2006/wordml" xmlns:wps="http://schemas.microsoft.com/office/word/2010/wordprocessingShape" mc:Ignorable="w14 w15 w16se w16cid w16 w16cex wp14">
+<w:footnotes xmlns:wpc="http://schemas.microsoft.com/office/word/2010/wordprocessingCanvas" xmlns:cx="http://schemas.microsoft.com/office/drawing/2014/chartex" xmlns:cx1="http://schemas.microsoft.com/office/drawing/2015/9/8/chartex" xmlns:cx2="http://schemas.microsoft.com/office/drawing/2015/10/21/chartex" xmlns:cx3="http://schemas.microsoft.com/office/drawing/2016/5/9/chartex" xmlns:cx4="http://schemas.microsoft.com/office/drawing/2016/5/10/chartex" xmlns:cx5="http://schemas.microsoft.com/office/drawing/2016/5/11/chartex" xmlns:cx6="http://schemas.microsoft.com/office/drawing/2016/5/12/chartex" xmlns:cx7="http://schemas.microsoft.com/office/drawing/2016/5/13/chartex" xmlns:cx8="http://schemas.microsoft.com/office/drawing/2016/5/14/chartex" xmlns:mc="http://schemas.openxmlformats.org/markup-compatibility/2006" xmlns:aink="http://schemas.microsoft.com/office/drawing/2016/ink" xmlns:am3d="http://schemas.microsoft.com/office/drawing/2017/model3d" xmlns:o="urn:schemas-microsoft-com:office:office" xmlns:r="http://schemas.openxmlformats.org/officeDocument/2006/relationships" xmlns:m="http://schemas.openxmlformats.org/officeDocument/2006/math" xmlns:v="urn:schemas-microsoft-com:vml" xmlns:wp14="http://schemas.microsoft.com/office/word/2010/wordprocessingDrawing" xmlns:wp="http://schemas.openxmlformats.org/drawingml/2006/wordprocessingDrawing" xmlns:w10="urn:schemas-microsoft-com:office:word" xmlns:w="http://schemas.openxmlformats.org/wordprocessingml/2006/main" xmlns:w14="http://schemas.microsoft.com/office/word/2010/wordml" xmlns:w15="http://schemas.microsoft.com/office/word/2012/wordml" xmlns:w16cex="http://schemas.microsoft.com/office/word/2018/wordml/cex" xmlns:w16cid="http://schemas.microsoft.com/office/word/2016/wordml/cid" xmlns:w16="http://schemas.microsoft.com/office/word/2018/wordml" xmlns:w16sdtdh="http://schemas.microsoft.com/office/word/2020/wordml/sdtdatahash" xmlns:w16se="http://schemas.microsoft.com/office/word/2015/wordml/symex" xmlns:wpg="http://schemas.microsoft.com/office/word/2010/wordprocessingGroup" xmlns:wpi="http://schemas.microsoft.com/office/word/2010/wordprocessingInk" xmlns:wne="http://schemas.microsoft.com/office/word/2006/wordml" xmlns:wps="http://schemas.microsoft.com/office/word/2010/wordprocessingShape" mc:Ignorable="w14 w15 w16se w16cid w16 w16cex w16sdtdh wp14">
   <w:footnote w:type="separator" w:id="-1">
     <w:p>
       <w:pPr>
@@ -9515,7 +10738,7 @@
 </file>
 
 <file path=word/numbering.xml><?xml version="1.0" encoding="utf-8"?>
-<w:numbering xmlns:wpc="http://schemas.microsoft.com/office/word/2010/wordprocessingCanvas" xmlns:cx="http://schemas.microsoft.com/office/drawing/2014/chartex" xmlns:cx1="http://schemas.microsoft.com/office/drawing/2015/9/8/chartex" xmlns:cx2="http://schemas.microsoft.com/office/drawing/2015/10/21/chartex" xmlns:cx3="http://schemas.microsoft.com/office/drawing/2016/5/9/chartex" xmlns:cx4="http://schemas.microsoft.com/office/drawing/2016/5/10/chartex" xmlns:cx5="http://schemas.microsoft.com/office/drawing/2016/5/11/chartex" xmlns:cx6="http://schemas.microsoft.com/office/drawing/2016/5/12/chartex" xmlns:cx7="http://schemas.microsoft.com/office/drawing/2016/5/13/chartex" xmlns:cx8="http://schemas.microsoft.com/office/drawing/2016/5/14/chartex" xmlns:mc="http://schemas.openxmlformats.org/markup-compatibility/2006" xmlns:aink="http://schemas.microsoft.com/office/drawing/2016/ink" xmlns:am3d="http://schemas.microsoft.com/office/drawing/2017/model3d" xmlns:o="urn:schemas-microsoft-com:office:office" xmlns:r="http://schemas.openxmlformats.org/officeDocument/2006/relationships" xmlns:m="http://schemas.openxmlformats.org/officeDocument/2006/math" xmlns:v="urn:schemas-microsoft-com:vml" xmlns:wp14="http://schemas.microsoft.com/office/word/2010/wordprocessingDrawing" xmlns:wp="http://schemas.openxmlformats.org/drawingml/2006/wordprocessingDrawing" xmlns:w10="urn:schemas-microsoft-com:office:word" xmlns:w="http://schemas.openxmlformats.org/wordprocessingml/2006/main" xmlns:w14="http://schemas.microsoft.com/office/word/2010/wordml" xmlns:w15="http://schemas.microsoft.com/office/word/2012/wordml" xmlns:w16cex="http://schemas.microsoft.com/office/word/2018/wordml/cex" xmlns:w16cid="http://schemas.microsoft.com/office/word/2016/wordml/cid" xmlns:w16="http://schemas.microsoft.com/office/word/2018/wordml" xmlns:w16se="http://schemas.microsoft.com/office/word/2015/wordml/symex" xmlns:wpg="http://schemas.microsoft.com/office/word/2010/wordprocessingGroup" xmlns:wpi="http://schemas.microsoft.com/office/word/2010/wordprocessingInk" xmlns:wne="http://schemas.microsoft.com/office/word/2006/wordml" xmlns:wps="http://schemas.microsoft.com/office/word/2010/wordprocessingShape" mc:Ignorable="w14 w15 w16se w16cid w16 w16cex wp14">
+<w:numbering xmlns:wpc="http://schemas.microsoft.com/office/word/2010/wordprocessingCanvas" xmlns:cx="http://schemas.microsoft.com/office/drawing/2014/chartex" xmlns:cx1="http://schemas.microsoft.com/office/drawing/2015/9/8/chartex" xmlns:cx2="http://schemas.microsoft.com/office/drawing/2015/10/21/chartex" xmlns:cx3="http://schemas.microsoft.com/office/drawing/2016/5/9/chartex" xmlns:cx4="http://schemas.microsoft.com/office/drawing/2016/5/10/chartex" xmlns:cx5="http://schemas.microsoft.com/office/drawing/2016/5/11/chartex" xmlns:cx6="http://schemas.microsoft.com/office/drawing/2016/5/12/chartex" xmlns:cx7="http://schemas.microsoft.com/office/drawing/2016/5/13/chartex" xmlns:cx8="http://schemas.microsoft.com/office/drawing/2016/5/14/chartex" xmlns:mc="http://schemas.openxmlformats.org/markup-compatibility/2006" xmlns:aink="http://schemas.microsoft.com/office/drawing/2016/ink" xmlns:am3d="http://schemas.microsoft.com/office/drawing/2017/model3d" xmlns:o="urn:schemas-microsoft-com:office:office" xmlns:r="http://schemas.openxmlformats.org/officeDocument/2006/relationships" xmlns:m="http://schemas.openxmlformats.org/officeDocument/2006/math" xmlns:v="urn:schemas-microsoft-com:vml" xmlns:wp14="http://schemas.microsoft.com/office/word/2010/wordprocessingDrawing" xmlns:wp="http://schemas.openxmlformats.org/drawingml/2006/wordprocessingDrawing" xmlns:w10="urn:schemas-microsoft-com:office:word" xmlns:w="http://schemas.openxmlformats.org/wordprocessingml/2006/main" xmlns:w14="http://schemas.microsoft.com/office/word/2010/wordml" xmlns:w15="http://schemas.microsoft.com/office/word/2012/wordml" xmlns:w16cex="http://schemas.microsoft.com/office/word/2018/wordml/cex" xmlns:w16cid="http://schemas.microsoft.com/office/word/2016/wordml/cid" xmlns:w16="http://schemas.microsoft.com/office/word/2018/wordml" xmlns:w16sdtdh="http://schemas.microsoft.com/office/word/2020/wordml/sdtdatahash" xmlns:w16se="http://schemas.microsoft.com/office/word/2015/wordml/symex" xmlns:wpg="http://schemas.microsoft.com/office/word/2010/wordprocessingGroup" xmlns:wpi="http://schemas.microsoft.com/office/word/2010/wordprocessingInk" xmlns:wne="http://schemas.microsoft.com/office/word/2006/wordml" xmlns:wps="http://schemas.microsoft.com/office/word/2010/wordprocessingShape" mc:Ignorable="w14 w15 w16se w16cid w16 w16cex w16sdtdh wp14">
   <w:abstractNum w:abstractNumId="0" w15:restartNumberingAfterBreak="0">
     <w:nsid w:val="00E92463"/>
     <w:multiLevelType w:val="multilevel"/>
@@ -10448,7 +11671,7 @@
 </file>
 
 <file path=word/styles.xml><?xml version="1.0" encoding="utf-8"?>
-<w:styles xmlns:mc="http://schemas.openxmlformats.org/markup-compatibility/2006" xmlns:r="http://schemas.openxmlformats.org/officeDocument/2006/relationships" xmlns:w="http://schemas.openxmlformats.org/wordprocessingml/2006/main" xmlns:w14="http://schemas.microsoft.com/office/word/2010/wordml" xmlns:w15="http://schemas.microsoft.com/office/word/2012/wordml" xmlns:w16cex="http://schemas.microsoft.com/office/word/2018/wordml/cex" xmlns:w16cid="http://schemas.microsoft.com/office/word/2016/wordml/cid" xmlns:w16="http://schemas.microsoft.com/office/word/2018/wordml" xmlns:w16se="http://schemas.microsoft.com/office/word/2015/wordml/symex" mc:Ignorable="w14 w15 w16se w16cid w16 w16cex">
+<w:styles xmlns:mc="http://schemas.openxmlformats.org/markup-compatibility/2006" xmlns:r="http://schemas.openxmlformats.org/officeDocument/2006/relationships" xmlns:w="http://schemas.openxmlformats.org/wordprocessingml/2006/main" xmlns:w14="http://schemas.microsoft.com/office/word/2010/wordml" xmlns:w15="http://schemas.microsoft.com/office/word/2012/wordml" xmlns:w16cex="http://schemas.microsoft.com/office/word/2018/wordml/cex" xmlns:w16cid="http://schemas.microsoft.com/office/word/2016/wordml/cid" xmlns:w16="http://schemas.microsoft.com/office/word/2018/wordml" xmlns:w16sdtdh="http://schemas.microsoft.com/office/word/2020/wordml/sdtdatahash" xmlns:w16se="http://schemas.microsoft.com/office/word/2015/wordml/symex" mc:Ignorable="w14 w15 w16se w16cid w16 w16cex w16sdtdh">
   <w:docDefaults>
     <w:rPrDefault>
       <w:rPr>
@@ -10502,7 +11725,7 @@
     <w:lsdException w:name="envelope address" w:semiHidden="1" w:unhideWhenUsed="1"/>
     <w:lsdException w:name="envelope return" w:semiHidden="1" w:unhideWhenUsed="1"/>
     <w:lsdException w:name="footnote reference" w:semiHidden="1" w:unhideWhenUsed="1"/>
-    <w:lsdException w:name="annotation reference" w:semiHidden="1"/>
+    <w:lsdException w:name="annotation reference" w:semiHidden="1" w:qFormat="1"/>
     <w:lsdException w:name="line number" w:semiHidden="1" w:unhideWhenUsed="1"/>
     <w:lsdException w:name="page number" w:semiHidden="1" w:unhideWhenUsed="1"/>
     <w:lsdException w:name="endnote reference" w:semiHidden="1" w:unhideWhenUsed="1"/>
@@ -10525,7 +11748,7 @@
     <w:lsdException w:name="Title" w:qFormat="1"/>
     <w:lsdException w:name="Closing" w:semiHidden="1" w:unhideWhenUsed="1"/>
     <w:lsdException w:name="Signature" w:semiHidden="1" w:unhideWhenUsed="1"/>
-    <w:lsdException w:name="Default Paragraph Font" w:semiHidden="1" w:uiPriority="1" w:unhideWhenUsed="1" w:qFormat="1"/>
+    <w:lsdException w:name="Default Paragraph Font" w:semiHidden="1" w:uiPriority="1" w:unhideWhenUsed="1"/>
     <w:lsdException w:name="Body Text" w:semiHidden="1" w:unhideWhenUsed="1"/>
     <w:lsdException w:name="Body Text Indent" w:semiHidden="1" w:unhideWhenUsed="1"/>
     <w:lsdException w:name="List Continue" w:semiHidden="1" w:unhideWhenUsed="1"/>
@@ -10561,7 +11784,7 @@
     <w:lsdException w:name="HTML Sample" w:semiHidden="1" w:unhideWhenUsed="1"/>
     <w:lsdException w:name="HTML Typewriter" w:semiHidden="1" w:unhideWhenUsed="1"/>
     <w:lsdException w:name="HTML Variable" w:semiHidden="1" w:unhideWhenUsed="1"/>
-    <w:lsdException w:name="Normal Table" w:semiHidden="1" w:uiPriority="99" w:unhideWhenUsed="1" w:qFormat="1"/>
+    <w:lsdException w:name="Normal Table" w:semiHidden="1" w:uiPriority="99" w:unhideWhenUsed="1"/>
     <w:lsdException w:name="annotation subject" w:semiHidden="1"/>
     <w:lsdException w:name="No List" w:semiHidden="1" w:uiPriority="99" w:unhideWhenUsed="1"/>
     <w:lsdException w:name="Outline List 1" w:semiHidden="1" w:uiPriority="99" w:unhideWhenUsed="1"/>
@@ -10840,6 +12063,7 @@
       <w:spacing w:after="200" w:line="276" w:lineRule="auto"/>
     </w:pPr>
     <w:rPr>
+      <w:rFonts w:eastAsia="SimSun"/>
       <w:sz w:val="22"/>
       <w:szCs w:val="22"/>
     </w:rPr>
@@ -11071,6 +12295,7 @@
   <w:style w:type="character" w:styleId="CommentReference">
     <w:name w:val="annotation reference"/>
     <w:semiHidden/>
+    <w:qFormat/>
     <w:rPr>
       <w:sz w:val="16"/>
       <w:szCs w:val="16"/>
@@ -11132,6 +12357,7 @@
   <w:style w:type="character" w:customStyle="1" w:styleId="TitleChar">
     <w:name w:val="Title Char"/>
     <w:link w:val="Title"/>
+    <w:qFormat/>
     <w:locked/>
     <w:rPr>
       <w:rFonts w:ascii="Cambria" w:eastAsia="Cambria" w:hAnsi="Cambria" w:cs="Times New Roman"/>
@@ -11176,6 +12402,7 @@
     <w:name w:val="Footer Char"/>
     <w:link w:val="Footer"/>
     <w:uiPriority w:val="99"/>
+    <w:qFormat/>
     <w:rPr>
       <w:sz w:val="22"/>
       <w:szCs w:val="22"/>
@@ -11198,7 +12425,9 @@
     <w:hidden/>
     <w:uiPriority w:val="99"/>
     <w:semiHidden/>
+    <w:qFormat/>
     <w:rPr>
+      <w:rFonts w:eastAsia="SimSun"/>
       <w:sz w:val="22"/>
       <w:szCs w:val="22"/>
     </w:rPr>
@@ -11501,29 +12730,30 @@
 </file>
 
 <file path=customXml/item1.xml><?xml version="1.0" encoding="utf-8"?>
+<b:Sources xmlns:b="http://schemas.openxmlformats.org/officeDocument/2006/bibliography" xmlns="http://schemas.openxmlformats.org/officeDocument/2006/bibliography" SelectedStyle="\APA.XSL" StyleName="APA"/>
+</file>
+
+<file path=customXml/item2.xml><?xml version="1.0" encoding="utf-8"?>
 <s:customData xmlns="http://www.wps.cn/officeDocument/2013/wpsCustomData" xmlns:s="http://www.wps.cn/officeDocument/2013/wpsCustomData">
   <customSectProps>
     <customSectPr/>
   </customSectProps>
+  <customShpExts>
+    <customShpInfo spid="_x0000_s1026" textRotate="1"/>
+  </customShpExts>
 </s:customData>
 </file>
 
-<file path=customXml/item2.xml><?xml version="1.0" encoding="utf-8"?>
-<b:Sources xmlns:b="http://schemas.openxmlformats.org/officeDocument/2006/bibliography" xmlns="http://schemas.openxmlformats.org/officeDocument/2006/bibliography" SelectedStyle="\APA.XSL" StyleName="APA"/>
+<file path=customXml/itemProps1.xml><?xml version="1.0" encoding="utf-8"?>
+<ds:datastoreItem xmlns:ds="http://schemas.openxmlformats.org/officeDocument/2006/customXml" ds:itemID="{813D8ED9-4A10-4BF5-A072-87F5D334F804}">
+  <ds:schemaRefs/>
+</ds:datastoreItem>
 </file>
 
-<file path=customXml/itemProps1.xml><?xml version="1.0" encoding="utf-8"?>
+<file path=customXml/itemProps2.xml><?xml version="1.0" encoding="utf-8"?>
 <ds:datastoreItem xmlns:ds="http://schemas.openxmlformats.org/officeDocument/2006/customXml" ds:itemID="{B1977F7D-205B-4081-913C-38D41E755F92}">
   <ds:schemaRefs>
     <ds:schemaRef ds:uri="http://www.wps.cn/officeDocument/2013/wpsCustomData"/>
   </ds:schemaRefs>
 </ds:datastoreItem>
-</file>
-
-<file path=customXml/itemProps2.xml><?xml version="1.0" encoding="utf-8"?>
-<ds:datastoreItem xmlns:ds="http://schemas.openxmlformats.org/officeDocument/2006/customXml" ds:itemID="{813D8ED9-4A10-4BF5-A072-87F5D334F804}">
-  <ds:schemaRefs>
-    <ds:schemaRef ds:uri="http://schemas.openxmlformats.org/officeDocument/2006/bibliography"/>
-  </ds:schemaRefs>
-</ds:datastoreItem>
 </file>
</xml_diff>

<commit_message>
Skyline: Tutorial localization updates from LS (not yet reviewed)
</commit_message>
<xml_diff>
--- a/pwiz_tools/Skyline/Documentation/Tutorials/Chinese/Skyline Small Molecule Targets_zh-CHS.docx
+++ b/pwiz_tools/Skyline/Documentation/Tutorials/Chinese/Skyline Small Molecule Targets_zh-CHS.docx
@@ -5,11 +5,20 @@
     <w:p>
       <w:pPr>
         <w:pStyle w:val="Title"/>
-      </w:pPr>
-      <w:r>
+        <w:rPr>
+          <w:rFonts w:eastAsia="SimSun"/>
+        </w:rPr>
+      </w:pPr>
+      <w:r>
+        <w:rPr>
+          <w:rFonts w:eastAsia="SimSun"/>
+        </w:rPr>
         <w:t xml:space="preserve">Skyline </w:t>
       </w:r>
       <w:r>
+        <w:rPr>
+          <w:rFonts w:eastAsia="SimSun"/>
+        </w:rPr>
         <w:t>小分子目标</w:t>
       </w:r>
     </w:p>
@@ -149,8 +158,14 @@
       <w:pPr>
         <w:pStyle w:val="Heading1"/>
         <w:spacing w:after="200"/>
-      </w:pPr>
-      <w:r>
+        <w:rPr>
+          <w:rFonts w:eastAsia="SimSun"/>
+        </w:rPr>
+      </w:pPr>
+      <w:r>
+        <w:rPr>
+          <w:rFonts w:eastAsia="SimSun"/>
+        </w:rPr>
         <w:t>入门指南</w:t>
       </w:r>
     </w:p>
@@ -205,10 +220,7 @@
         <w:t>如果您在开始学习本教程之前就一直在用</w:t>
       </w:r>
       <w:r>
-        <w:t xml:space="preserve"> Sky</w:t>
-      </w:r>
-      <w:r>
-        <w:t>line</w:t>
+        <w:t xml:space="preserve"> Skyline</w:t>
       </w:r>
       <w:r>
         <w:t>，最好将</w:t>
@@ -288,7 +300,7 @@
         </w:rPr>
         <w:lastRenderedPageBreak/>
         <w:drawing>
-          <wp:inline distT="0" distB="0" distL="0" distR="0" wp14:anchorId="7B7374D6" wp14:editId="17563799">
+          <wp:inline distT="0" distB="0" distL="0" distR="0" wp14:anchorId="58E20B4F" wp14:editId="72D8CA23">
             <wp:extent cx="1781175" cy="1781175"/>
             <wp:effectExtent l="0" t="0" r="9525" b="9525"/>
             <wp:docPr id="22" name="Picture 22"/>
@@ -305,7 +317,7 @@
                     </pic:cNvPicPr>
                   </pic:nvPicPr>
                   <pic:blipFill>
-                    <a:blip r:embed="rId10"/>
+                    <a:blip r:embed="rId10" cstate="print"/>
                     <a:stretch>
                       <a:fillRect/>
                     </a:stretch>
@@ -437,7 +449,7 @@
           <w:noProof/>
         </w:rPr>
         <w:drawing>
-          <wp:inline distT="0" distB="0" distL="0" distR="0" wp14:anchorId="619F93D0" wp14:editId="41F68B59">
+          <wp:inline distT="0" distB="0" distL="0" distR="0" wp14:anchorId="01CF84E6" wp14:editId="112A197D">
             <wp:extent cx="1502410" cy="1045845"/>
             <wp:effectExtent l="0" t="0" r="2540" b="1905"/>
             <wp:docPr id="2" name="Picture 2"/>
@@ -454,7 +466,7 @@
                     </pic:cNvPicPr>
                   </pic:nvPicPr>
                   <pic:blipFill>
-                    <a:blip r:embed="rId11">
+                    <a:blip r:embed="rId11" cstate="print">
                       <a:extLst>
                         <a:ext uri="{28A0092B-C50C-407E-A947-70E740481C1C}">
                           <a14:useLocalDpi xmlns:a14="http://schemas.microsoft.com/office/drawing/2010/main" val="0"/>
@@ -510,7 +522,7 @@
           <w:noProof/>
         </w:rPr>
         <w:drawing>
-          <wp:inline distT="0" distB="0" distL="0" distR="0" wp14:anchorId="2A4CA7AE" wp14:editId="59C98996">
+          <wp:inline distT="0" distB="0" distL="0" distR="0" wp14:anchorId="17209127" wp14:editId="576D4D3F">
             <wp:extent cx="248920" cy="160655"/>
             <wp:effectExtent l="0" t="0" r="17780" b="10795"/>
             <wp:docPr id="3" name="Picture 27"/>
@@ -527,7 +539,7 @@
                     </pic:cNvPicPr>
                   </pic:nvPicPr>
                   <pic:blipFill>
-                    <a:blip r:embed="rId12">
+                    <a:blip r:embed="rId12" cstate="print">
                       <a:extLst>
                         <a:ext uri="{28A0092B-C50C-407E-A947-70E740481C1C}">
                           <a14:useLocalDpi xmlns:a14="http://schemas.microsoft.com/office/drawing/2010/main" val="0"/>
@@ -559,24 +571,33 @@
         </w:drawing>
       </w:r>
       <w:r>
-        <w:t>。原始蛋白质组学菜</w:t>
-      </w:r>
-      <w:r>
-        <w:t>单和控件现已隐藏，便于您专心从事小分子分析。</w:t>
+        <w:t>。原始蛋白质组学菜单和控件现已隐藏，便于您专心从事小分子分析。</w:t>
       </w:r>
     </w:p>
     <w:p>
       <w:pPr>
         <w:pStyle w:val="Heading1"/>
         <w:spacing w:after="200"/>
-      </w:pPr>
-      <w:r>
+        <w:rPr>
+          <w:rFonts w:eastAsia="SimSun"/>
+        </w:rPr>
+      </w:pPr>
+      <w:r>
+        <w:rPr>
+          <w:rFonts w:eastAsia="SimSun"/>
+        </w:rPr>
         <w:t>将分子离子对列表导入</w:t>
       </w:r>
       <w:r>
+        <w:rPr>
+          <w:rFonts w:eastAsia="SimSun"/>
+        </w:rPr>
         <w:t xml:space="preserve"> Skyline </w:t>
       </w:r>
       <w:r>
+        <w:rPr>
+          <w:rFonts w:eastAsia="SimSun"/>
+        </w:rPr>
         <w:t>文档</w:t>
       </w:r>
     </w:p>
@@ -627,119 +648,7 @@
         <w:t xml:space="preserve"> </w:t>
       </w:r>
     </w:p>
-    <w:tbl>
-      <w:tblPr>
-        <w:tblStyle w:val="TableGrid"/>
-        <w:tblW w:w="0" w:type="auto"/>
-        <w:tblLook w:val="04A0" w:firstRow="1" w:lastRow="0" w:firstColumn="1" w:lastColumn="0" w:noHBand="0" w:noVBand="1"/>
-      </w:tblPr>
-      <w:tblGrid>
-        <w:gridCol w:w="9576"/>
-      </w:tblGrid>
-      <w:tr>
-        <w:tc>
-          <w:tcPr>
-            <w:tcW w:w="9576" w:type="dxa"/>
-          </w:tcPr>
-          <w:p>
-            <w:pPr>
-              <w:spacing w:after="0"/>
-            </w:pPr>
-            <w:r>
-              <w:t>注：也可以使用</w:t>
-            </w:r>
-            <w:r>
-              <w:rPr>
-                <w:b/>
-              </w:rPr>
-              <w:t>文件</w:t>
-            </w:r>
-            <w:r>
-              <w:rPr>
-                <w:b/>
-              </w:rPr>
-              <w:t xml:space="preserve"> &gt; </w:t>
-            </w:r>
-            <w:r>
-              <w:rPr>
-                <w:b/>
-              </w:rPr>
-              <w:t>导入</w:t>
-            </w:r>
-            <w:r>
-              <w:rPr>
-                <w:b/>
-              </w:rPr>
-              <w:t xml:space="preserve"> &gt; </w:t>
-            </w:r>
-            <w:r>
-              <w:rPr>
-                <w:b/>
-              </w:rPr>
-              <w:t>离子对列表</w:t>
-            </w:r>
-            <w:r>
-              <w:t>菜单项，前提是您的数据中包含</w:t>
-            </w:r>
-            <w:r>
-              <w:t xml:space="preserve"> Skyline </w:t>
-            </w:r>
-            <w:r>
-              <w:t>能够识别的列标题。有关可识别的列名称的列表，请在</w:t>
-            </w:r>
-            <w:r>
-              <w:rPr>
-                <w:b/>
-              </w:rPr>
-              <w:t>编辑</w:t>
-            </w:r>
-            <w:r>
-              <w:rPr>
-                <w:b/>
-              </w:rPr>
-              <w:t xml:space="preserve"> &gt; </w:t>
-            </w:r>
-            <w:r>
-              <w:rPr>
-                <w:b/>
-              </w:rPr>
-              <w:t>插入</w:t>
-            </w:r>
-            <w:r>
-              <w:rPr>
-                <w:b/>
-              </w:rPr>
-              <w:t xml:space="preserve"> &gt; </w:t>
-            </w:r>
-            <w:r>
-              <w:rPr>
-                <w:b/>
-              </w:rPr>
-              <w:t>离子对列表</w:t>
-            </w:r>
-            <w:r>
-              <w:t>窗口中按</w:t>
-            </w:r>
-            <w:r>
-              <w:t>“</w:t>
-            </w:r>
-            <w:r>
-              <w:t>帮助</w:t>
-            </w:r>
-            <w:r>
-              <w:t>”</w:t>
-            </w:r>
-            <w:r>
-              <w:t>按钮。</w:t>
-            </w:r>
-          </w:p>
-        </w:tc>
-      </w:tr>
-    </w:tbl>
     <w:p>
-      <w:pPr>
-        <w:spacing w:before="240"/>
-      </w:pPr>
       <w:r>
         <w:t xml:space="preserve">Skyline </w:t>
       </w:r>
@@ -799,8 +708,14 @@
     <w:p>
       <w:pPr>
         <w:pStyle w:val="Heading3"/>
-      </w:pPr>
-      <w:r>
+        <w:rPr>
+          <w:rFonts w:eastAsia="SimSun"/>
+        </w:rPr>
+      </w:pPr>
+      <w:r>
+        <w:rPr>
+          <w:rFonts w:eastAsia="SimSun"/>
+        </w:rPr>
         <w:t>关于离子</w:t>
       </w:r>
       <w:r>
@@ -810,9 +725,15 @@
         <w:t>分子式</w:t>
       </w:r>
       <w:r>
+        <w:rPr>
+          <w:rFonts w:eastAsia="SimSun"/>
+        </w:rPr>
         <w:t>和加合物描述的注释</w:t>
       </w:r>
       <w:r>
+        <w:rPr>
+          <w:rFonts w:eastAsia="SimSun"/>
+        </w:rPr>
         <w:t xml:space="preserve"> </w:t>
       </w:r>
     </w:p>
@@ -842,11 +763,7 @@
         <w:t>数</w:t>
       </w:r>
       <w:r>
-        <w:t>便足以描述带电荷的肽段。但普通分子可以通过多种方式（钠增加、氢损等）实现离子化。</w:t>
-      </w:r>
-      <w:r>
-        <w:lastRenderedPageBreak/>
-        <w:t>在</w:t>
+        <w:t>便足以描述带电荷的肽段。但普通分子可以通过多种方式（钠增加、氢损等）实现离子化。在</w:t>
       </w:r>
       <w:r>
         <w:t xml:space="preserve"> Skyline </w:t>
@@ -872,16 +789,21 @@
         <w:t>中介绍的加合物样式描述指定这样的离子化模式，例如</w:t>
       </w:r>
       <w:r>
-        <w:t>“[M+Na]”</w:t>
+        <w:t>“[</w:t>
+      </w:r>
+      <w:proofErr w:type="spellStart"/>
+      <w:r>
+        <w:t>M+Na</w:t>
+      </w:r>
+      <w:proofErr w:type="spellEnd"/>
+      <w:r>
+        <w:t>]”</w:t>
       </w:r>
       <w:r>
         <w:t>、</w:t>
       </w:r>
       <w:r>
-        <w:t>“[</w:t>
-      </w:r>
-      <w:r>
-        <w:t>M-2H]”</w:t>
+        <w:t>“[M-2H]”</w:t>
       </w:r>
       <w:r>
         <w:t>、</w:t>
@@ -1012,10 +934,7 @@
         <w:t>质荷比</w:t>
       </w:r>
       <w:r>
-        <w:t>值为分子质</w:t>
-      </w:r>
-      <w:r>
-        <w:t>量的</w:t>
+        <w:t>值为分子质量的</w:t>
       </w:r>
       <w:r>
         <w:t xml:space="preserve"> 1/3</w:t>
@@ -1043,8 +962,14 @@
     <w:p>
       <w:pPr>
         <w:pStyle w:val="Heading2"/>
-      </w:pPr>
-      <w:r>
+        <w:rPr>
+          <w:rFonts w:eastAsia="SimSun"/>
+        </w:rPr>
+      </w:pPr>
+      <w:r>
+        <w:rPr>
+          <w:rFonts w:eastAsia="SimSun"/>
+        </w:rPr>
         <w:t>插入离子对列表</w:t>
       </w:r>
     </w:p>
@@ -1088,123 +1013,33 @@
     </w:p>
     <w:p>
       <w:pPr>
-        <w:pStyle w:val="ListParagraph"/>
-        <w:numPr>
-          <w:ilvl w:val="0"/>
-          <w:numId w:val="4"/>
-        </w:numPr>
-      </w:pPr>
-      <w:r>
-        <w:t>在</w:t>
-      </w:r>
-      <w:r>
-        <w:t xml:space="preserve"> Skyline </w:t>
-      </w:r>
-      <w:r>
-        <w:rPr>
-          <w:b/>
-        </w:rPr>
-        <w:t>编辑</w:t>
-      </w:r>
-      <w:r>
-        <w:t>菜单上选择</w:t>
-      </w:r>
-      <w:r>
-        <w:rPr>
-          <w:b/>
-        </w:rPr>
-        <w:t>插入</w:t>
-      </w:r>
-      <w:r>
-        <w:t>，然后单击</w:t>
-      </w:r>
-      <w:r>
-        <w:rPr>
-          <w:b/>
-        </w:rPr>
-        <w:t>离子对列表</w:t>
-      </w:r>
-      <w:r>
-        <w:t>。</w:t>
-      </w:r>
-    </w:p>
-    <w:p>
-      <w:r>
-        <w:t xml:space="preserve">Skyline </w:t>
-      </w:r>
-      <w:r>
-        <w:t>将显示</w:t>
-      </w:r>
-      <w:r>
-        <w:rPr>
-          <w:b/>
-          <w:bCs/>
-        </w:rPr>
-        <w:t>插入</w:t>
-      </w:r>
-      <w:r>
-        <w:t>表单，该表单应如下所示：</w:t>
-      </w:r>
-    </w:p>
-    <w:p>
-      <w:r>
-        <w:rPr>
-          <w:noProof/>
-        </w:rPr>
-        <w:drawing>
-          <wp:inline distT="0" distB="0" distL="0" distR="0" wp14:anchorId="1964D419" wp14:editId="1C16F3A8">
-            <wp:extent cx="5943600" cy="2084070"/>
-            <wp:effectExtent l="0" t="0" r="0" b="0"/>
-            <wp:docPr id="10" name="Picture 10"/>
-            <wp:cNvGraphicFramePr>
-              <a:graphicFrameLocks xmlns:a="http://schemas.openxmlformats.org/drawingml/2006/main" noChangeAspect="1"/>
-            </wp:cNvGraphicFramePr>
-            <a:graphic xmlns:a="http://schemas.openxmlformats.org/drawingml/2006/main">
-              <a:graphicData uri="http://schemas.openxmlformats.org/drawingml/2006/picture">
-                <pic:pic xmlns:pic="http://schemas.openxmlformats.org/drawingml/2006/picture">
-                  <pic:nvPicPr>
-                    <pic:cNvPr id="10" name="Picture 10"/>
-                    <pic:cNvPicPr>
-                      <a:picLocks noChangeAspect="1"/>
-                    </pic:cNvPicPr>
-                  </pic:nvPicPr>
-                  <pic:blipFill>
-                    <a:blip r:embed="rId14"/>
-                    <a:stretch>
-                      <a:fillRect/>
-                    </a:stretch>
-                  </pic:blipFill>
-                  <pic:spPr>
-                    <a:xfrm>
-                      <a:off x="0" y="0"/>
-                      <a:ext cx="5943600" cy="2084070"/>
-                    </a:xfrm>
-                    <a:prstGeom prst="rect">
-                      <a:avLst/>
-                    </a:prstGeom>
-                  </pic:spPr>
-                </pic:pic>
-              </a:graphicData>
-            </a:graphic>
-          </wp:inline>
-        </w:drawing>
-      </w:r>
-    </w:p>
-    <w:p>
-      <w:pPr>
         <w:spacing w:after="0" w:line="240" w:lineRule="auto"/>
       </w:pPr>
       <w:r>
-        <w:br w:type="page"/>
-      </w:r>
-    </w:p>
-    <w:p>
-      <w:pPr>
-        <w:keepNext/>
-      </w:pPr>
-      <w:r>
-        <w:lastRenderedPageBreak/>
-        <w:t>在您下载的离子对列表电子表格中，应当可以看到以下值：</w:t>
+        <w:rPr>
+          <w:highlight w:val="yellow"/>
+        </w:rPr>
+        <w:t>您</w:t>
+      </w:r>
+      <w:r>
+        <w:rPr>
+          <w:rFonts w:hint="eastAsia"/>
+          <w:highlight w:val="yellow"/>
+        </w:rPr>
+        <w:t>会看到</w:t>
+      </w:r>
+      <w:r>
+        <w:rPr>
+          <w:highlight w:val="yellow"/>
+        </w:rPr>
+        <w:t>以下值</w:t>
+      </w:r>
+      <w:r>
+        <w:rPr>
+          <w:rFonts w:hint="eastAsia"/>
+          <w:highlight w:val="yellow"/>
+        </w:rPr>
+        <w:t>：</w:t>
       </w:r>
     </w:p>
     <w:tbl>
@@ -8254,370 +8089,194 @@
     </w:tbl>
     <w:p>
       <w:pPr>
-        <w:pStyle w:val="Heading3"/>
-      </w:pPr>
-      <w:r>
-        <w:t>关于离子</w:t>
-      </w:r>
-      <w:r>
-        <w:rPr>
-          <w:rFonts w:ascii="SimSun" w:eastAsia="SimSun" w:hAnsi="SimSun" w:cs="SimSun" w:hint="eastAsia"/>
-        </w:rPr>
-        <w:t>的</w:t>
-      </w:r>
-      <w:r>
-        <w:rPr>
-          <w:rFonts w:eastAsia="SimSun" w:hint="eastAsia"/>
-        </w:rPr>
-        <w:t>分子式</w:t>
-      </w:r>
-      <w:r>
-        <w:t>和加合物描述的进一步注释</w:t>
-      </w:r>
-    </w:p>
-    <w:p>
-      <w:pPr>
-        <w:rPr>
-          <w:color w:val="000000"/>
-        </w:rPr>
-      </w:pPr>
-      <w:r>
-        <w:t>本例中有一些成对的轻</w:t>
-      </w:r>
-      <w:r>
-        <w:t>/</w:t>
-      </w:r>
-      <w:r>
-        <w:t>重同位素标记，例如</w:t>
-      </w:r>
-      <w:r>
-        <w:t xml:space="preserve"> Methionine </w:t>
-      </w:r>
-      <w:r>
-        <w:t>和</w:t>
-      </w:r>
-      <w:r>
-        <w:t xml:space="preserve"> d3-Methionine</w:t>
-      </w:r>
-      <w:r>
-        <w:t>。在离子对列表中，它们描述为</w:t>
-      </w:r>
-      <w:r>
-        <w:t xml:space="preserve"> </w:t>
-      </w:r>
-      <w:r>
-        <w:rPr>
-          <w:b/>
-          <w:color w:val="000000"/>
-        </w:rPr>
-        <w:t>C5H11NO2S [M+H]</w:t>
-      </w:r>
-      <w:r>
-        <w:rPr>
-          <w:color w:val="000000"/>
-        </w:rPr>
-        <w:t xml:space="preserve"> </w:t>
-      </w:r>
-      <w:r>
-        <w:rPr>
-          <w:color w:val="000000"/>
-        </w:rPr>
-        <w:t>和</w:t>
-      </w:r>
-      <w:r>
-        <w:rPr>
-          <w:color w:val="000000"/>
-        </w:rPr>
-        <w:t xml:space="preserve"> </w:t>
-      </w:r>
-      <w:r>
-        <w:rPr>
-          <w:b/>
-          <w:color w:val="000000"/>
-        </w:rPr>
-        <w:t>C5H8H'3NO2S [M+H]</w:t>
-      </w:r>
-      <w:r>
-        <w:rPr>
-          <w:color w:val="000000"/>
-        </w:rPr>
-        <w:t>，但也可以使用加合物描述</w:t>
-      </w:r>
-      <w:r>
-        <w:rPr>
-          <w:rFonts w:hint="eastAsia"/>
-          <w:color w:val="000000"/>
-        </w:rPr>
-        <w:t>的方式</w:t>
-      </w:r>
-      <w:r>
-        <w:rPr>
-          <w:color w:val="000000"/>
-        </w:rPr>
-        <w:t>描述为</w:t>
-      </w:r>
-      <w:r>
-        <w:rPr>
-          <w:color w:val="000000"/>
-        </w:rPr>
-        <w:t xml:space="preserve"> </w:t>
-      </w:r>
-      <w:r>
-        <w:rPr>
-          <w:b/>
-          <w:color w:val="000000"/>
-        </w:rPr>
-        <w:t>C5H11NO2S [M+H]</w:t>
-      </w:r>
-      <w:r>
-        <w:rPr>
-          <w:color w:val="000000"/>
-        </w:rPr>
-        <w:t xml:space="preserve"> </w:t>
-      </w:r>
-      <w:r>
-        <w:rPr>
-          <w:color w:val="000000"/>
-        </w:rPr>
-        <w:t>和</w:t>
-      </w:r>
-      <w:r>
-        <w:rPr>
-          <w:b/>
-          <w:color w:val="000000"/>
-        </w:rPr>
-        <w:t xml:space="preserve"> C5H11NO2S [M3H2+H]</w:t>
-      </w:r>
-      <w:r>
-        <w:rPr>
-          <w:b/>
-          <w:color w:val="000000"/>
-        </w:rPr>
-        <w:t>。</w:t>
-      </w:r>
-      <w:r>
-        <w:rPr>
-          <w:color w:val="000000"/>
-        </w:rPr>
-        <w:t>您可以在轻</w:t>
-      </w:r>
-      <w:r>
-        <w:rPr>
-          <w:color w:val="000000"/>
-        </w:rPr>
-        <w:t>/</w:t>
-      </w:r>
-      <w:r>
-        <w:rPr>
-          <w:color w:val="000000"/>
-        </w:rPr>
-        <w:t>重</w:t>
-      </w:r>
-      <w:r>
-        <w:rPr>
-          <w:color w:val="000000"/>
-        </w:rPr>
-        <w:t xml:space="preserve"> Phenylalanine </w:t>
-      </w:r>
-      <w:r>
-        <w:rPr>
-          <w:color w:val="000000"/>
-        </w:rPr>
-        <w:t>对中看到一个这样的例子：虽然</w:t>
-      </w:r>
-      <w:r>
-        <w:rPr>
-          <w:rFonts w:hint="eastAsia"/>
-          <w:color w:val="000000"/>
-        </w:rPr>
-        <w:t>分子式</w:t>
-      </w:r>
-      <w:r>
-        <w:rPr>
-          <w:color w:val="000000"/>
-        </w:rPr>
-        <w:t>相同，但重加合物描述指定了</w:t>
-      </w:r>
-      <w:r>
-        <w:rPr>
-          <w:color w:val="000000"/>
-        </w:rPr>
-        <w:t xml:space="preserve"> 6 </w:t>
-      </w:r>
-      <w:r>
-        <w:rPr>
-          <w:color w:val="000000"/>
-        </w:rPr>
-        <w:t>个碳原子由</w:t>
-      </w:r>
-      <w:r>
-        <w:rPr>
-          <w:color w:val="000000"/>
-        </w:rPr>
-        <w:t xml:space="preserve"> C13 </w:t>
-      </w:r>
-      <w:r>
-        <w:rPr>
-          <w:color w:val="000000"/>
-        </w:rPr>
-        <w:t>取代。注意，加合物列供选填：例如在</w:t>
-      </w:r>
-      <w:r>
-        <w:rPr>
-          <w:color w:val="000000"/>
-        </w:rPr>
-        <w:t xml:space="preserve"> Spermidine </w:t>
-      </w:r>
-      <w:r>
-        <w:rPr>
-          <w:color w:val="000000"/>
-        </w:rPr>
-        <w:t>的例子中，加合物可以作为离子</w:t>
-      </w:r>
-      <w:r>
-        <w:rPr>
-          <w:rFonts w:hint="eastAsia"/>
-          <w:color w:val="000000"/>
-        </w:rPr>
-        <w:t>分子</w:t>
-      </w:r>
-      <w:r>
-        <w:rPr>
-          <w:color w:val="000000"/>
-        </w:rPr>
-        <w:t>式的一部分提供。还要注意，</w:t>
-      </w:r>
-      <w:r>
-        <w:rPr>
-          <w:color w:val="000000"/>
-        </w:rPr>
-        <w:t xml:space="preserve">Precursor Charge </w:t>
-      </w:r>
-      <w:r>
-        <w:rPr>
-          <w:color w:val="000000"/>
-        </w:rPr>
-        <w:t>列其实并无存在的必要：从加合物描述中就可以推断出电荷</w:t>
-      </w:r>
-      <w:r>
-        <w:rPr>
-          <w:rFonts w:hint="eastAsia"/>
-          <w:color w:val="000000"/>
-        </w:rPr>
-        <w:t>数</w:t>
-      </w:r>
-      <w:r>
-        <w:rPr>
-          <w:color w:val="000000"/>
-        </w:rPr>
-        <w:t>。严格来说，</w:t>
-      </w:r>
-      <w:r>
-        <w:rPr>
-          <w:color w:val="000000"/>
-        </w:rPr>
-        <w:t xml:space="preserve">Label </w:t>
-      </w:r>
-      <w:r>
-        <w:rPr>
-          <w:color w:val="000000"/>
-        </w:rPr>
-        <w:t>列也并无存在的必要：从母离子</w:t>
-      </w:r>
-      <w:r>
-        <w:rPr>
-          <w:rFonts w:hint="eastAsia"/>
-          <w:color w:val="000000"/>
-        </w:rPr>
-        <w:t>分子式</w:t>
-      </w:r>
-      <w:r>
-        <w:rPr>
-          <w:color w:val="000000"/>
-        </w:rPr>
-        <w:t>和</w:t>
-      </w:r>
-      <w:r>
-        <w:rPr>
-          <w:color w:val="000000"/>
-        </w:rPr>
-        <w:t>/</w:t>
-      </w:r>
-      <w:r>
-        <w:rPr>
-          <w:color w:val="000000"/>
-        </w:rPr>
-        <w:t>或加合物可以推断出</w:t>
-      </w:r>
-      <w:r>
-        <w:rPr>
-          <w:color w:val="000000"/>
-        </w:rPr>
-        <w:t xml:space="preserve"> heavy </w:t>
-      </w:r>
-      <w:r>
-        <w:rPr>
-          <w:color w:val="000000"/>
-        </w:rPr>
-        <w:t>标记。</w:t>
-      </w:r>
-    </w:p>
-    <w:p>
-      <w:r>
-        <w:t>可以看到，</w:t>
-      </w:r>
-      <w:r>
-        <w:rPr>
-          <w:b/>
-          <w:bCs/>
-        </w:rPr>
-        <w:t>插入</w:t>
-      </w:r>
-      <w:r>
-        <w:t>表单中还有一些额外的列标题，并且表单中的列序与电子表格中的列序不同。通过执行以下步骤，可以很容易地解决这两个问题：</w:t>
-      </w:r>
-    </w:p>
-    <w:p>
-      <w:pPr>
         <w:pStyle w:val="ListParagraph"/>
         <w:numPr>
           <w:ilvl w:val="0"/>
-          <w:numId w:val="5"/>
+          <w:numId w:val="4"/>
         </w:numPr>
-      </w:pPr>
-      <w:r>
-        <w:t>单击</w:t>
-      </w:r>
-      <w:r>
-        <w:rPr>
+        <w:spacing w:before="240"/>
+        <w:rPr>
+          <w:highlight w:val="yellow"/>
+        </w:rPr>
+      </w:pPr>
+      <w:r>
+        <w:rPr>
+          <w:highlight w:val="yellow"/>
+        </w:rPr>
+        <w:t>在</w:t>
+      </w:r>
+      <w:r>
+        <w:rPr>
+          <w:rFonts w:hint="eastAsia"/>
+          <w:highlight w:val="yellow"/>
+        </w:rPr>
+        <w:t xml:space="preserve"> </w:t>
+      </w:r>
+      <w:r>
+        <w:rPr>
+          <w:highlight w:val="yellow"/>
+        </w:rPr>
+        <w:t xml:space="preserve">Excel </w:t>
+      </w:r>
+      <w:r>
+        <w:rPr>
+          <w:highlight w:val="yellow"/>
+        </w:rPr>
+        <w:t>中选择</w:t>
+      </w:r>
+      <w:r>
+        <w:rPr>
+          <w:rFonts w:hint="eastAsia"/>
+          <w:highlight w:val="yellow"/>
+        </w:rPr>
+        <w:t>该</w:t>
+      </w:r>
+      <w:r>
+        <w:rPr>
+          <w:highlight w:val="yellow"/>
+        </w:rPr>
+        <w:t>离子对列表的行和列，包括标题行，然后</w:t>
+      </w:r>
+      <w:r>
+        <w:rPr>
+          <w:rFonts w:hint="eastAsia"/>
+          <w:b/>
+          <w:highlight w:val="yellow"/>
+        </w:rPr>
+        <w:t>复制</w:t>
+      </w:r>
+      <w:r>
+        <w:rPr>
+          <w:rFonts w:hint="eastAsia"/>
+          <w:highlight w:val="yellow"/>
+        </w:rPr>
+        <w:t xml:space="preserve"> </w:t>
+      </w:r>
+      <w:r>
+        <w:rPr>
+          <w:highlight w:val="yellow"/>
+        </w:rPr>
+        <w:t>(Ctrl-C)</w:t>
+      </w:r>
+      <w:r>
+        <w:rPr>
+          <w:highlight w:val="yellow"/>
+        </w:rPr>
+        <w:t>。</w:t>
+      </w:r>
+    </w:p>
+    <w:p>
+      <w:pPr>
+        <w:pStyle w:val="ListParagraph"/>
+        <w:numPr>
+          <w:ilvl w:val="0"/>
+          <w:numId w:val="4"/>
+        </w:numPr>
+        <w:rPr>
+          <w:highlight w:val="yellow"/>
+        </w:rPr>
+      </w:pPr>
+      <w:r>
+        <w:rPr>
+          <w:highlight w:val="yellow"/>
+        </w:rPr>
+        <w:t>在</w:t>
+      </w:r>
+      <w:r>
+        <w:rPr>
+          <w:highlight w:val="yellow"/>
+        </w:rPr>
+        <w:t xml:space="preserve"> Skyline </w:t>
+      </w:r>
+      <w:r>
+        <w:rPr>
+          <w:b/>
+          <w:highlight w:val="yellow"/>
+        </w:rPr>
+        <w:t>编辑</w:t>
+      </w:r>
+      <w:r>
+        <w:rPr>
+          <w:highlight w:val="yellow"/>
+        </w:rPr>
+        <w:t>菜单上选择</w:t>
+      </w:r>
+      <w:r>
+        <w:rPr>
+          <w:b/>
+          <w:highlight w:val="yellow"/>
+        </w:rPr>
+        <w:t>插入</w:t>
+      </w:r>
+      <w:r>
+        <w:rPr>
+          <w:highlight w:val="yellow"/>
+        </w:rPr>
+        <w:t>，然后单击</w:t>
+      </w:r>
+      <w:r>
+        <w:rPr>
+          <w:b/>
+          <w:highlight w:val="yellow"/>
+        </w:rPr>
+        <w:t>离子对列表</w:t>
+      </w:r>
+      <w:r>
+        <w:rPr>
+          <w:highlight w:val="yellow"/>
+        </w:rPr>
+        <w:t>。</w:t>
+      </w:r>
+    </w:p>
+    <w:p>
+      <w:pPr>
+        <w:keepNext/>
+      </w:pPr>
+      <w:r>
+        <w:rPr>
+          <w:highlight w:val="yellow"/>
+        </w:rPr>
+        <w:t xml:space="preserve">Skyline </w:t>
+      </w:r>
+      <w:r>
+        <w:rPr>
+          <w:highlight w:val="yellow"/>
+        </w:rPr>
+        <w:t>将显示</w:t>
+      </w:r>
+      <w:r>
+        <w:rPr>
+          <w:rFonts w:hint="eastAsia"/>
           <w:b/>
           <w:bCs/>
-        </w:rPr>
-        <w:t>列</w:t>
-      </w:r>
-      <w:r>
-        <w:t>按钮。</w:t>
+          <w:highlight w:val="yellow"/>
+        </w:rPr>
+        <w:t>插入离子对列表</w:t>
+      </w:r>
+      <w:r>
+        <w:rPr>
+          <w:highlight w:val="yellow"/>
+        </w:rPr>
+        <w:t>表单，</w:t>
+      </w:r>
+      <w:r>
+        <w:rPr>
+          <w:rFonts w:hint="eastAsia"/>
+          <w:highlight w:val="yellow"/>
+        </w:rPr>
+        <w:t>如下所示：</w:t>
       </w:r>
     </w:p>
     <w:p>
-      <w:pPr>
-        <w:keepNext/>
-      </w:pPr>
-      <w:r>
-        <w:lastRenderedPageBreak/>
-        <w:t>此时会显示列选择菜单，如下所示：</w:t>
-      </w:r>
-    </w:p>
-    <w:p>
       <w:r>
         <w:rPr>
           <w:noProof/>
         </w:rPr>
         <w:drawing>
-          <wp:inline distT="0" distB="0" distL="0" distR="0" wp14:anchorId="16F239C8" wp14:editId="4C9733F5">
-            <wp:extent cx="1920240" cy="6675120"/>
-            <wp:effectExtent l="0" t="0" r="3810" b="0"/>
-            <wp:docPr id="13" name="Picture 13"/>
+          <wp:inline distT="0" distB="0" distL="0" distR="0" wp14:anchorId="3112BDDA" wp14:editId="370A2BA3">
+            <wp:extent cx="5580952" cy="2790476"/>
+            <wp:effectExtent l="0" t="0" r="1270" b="0"/>
+            <wp:docPr id="6" name="Picture 6" descr="Graphical user interface, text, application&#10;&#10;Description automatically generated"/>
             <wp:cNvGraphicFramePr>
               <a:graphicFrameLocks xmlns:a="http://schemas.openxmlformats.org/drawingml/2006/main" noChangeAspect="1"/>
             </wp:cNvGraphicFramePr>
@@ -8625,20 +8284,11 @@
               <a:graphicData uri="http://schemas.openxmlformats.org/drawingml/2006/picture">
                 <pic:pic xmlns:pic="http://schemas.openxmlformats.org/drawingml/2006/picture">
                   <pic:nvPicPr>
-                    <pic:cNvPr id="13" name="Picture 13"/>
-                    <pic:cNvPicPr>
-                      <a:picLocks noChangeAspect="1" noChangeArrowheads="1"/>
-                    </pic:cNvPicPr>
+                    <pic:cNvPr id="6" name="Picture 6" descr="Graphical user interface, text, application&#10;&#10;Description automatically generated"/>
+                    <pic:cNvPicPr/>
                   </pic:nvPicPr>
                   <pic:blipFill>
-                    <a:blip r:embed="rId15">
-                      <a:extLst>
-                        <a:ext uri="{28A0092B-C50C-407E-A947-70E740481C1C}">
-                          <a14:useLocalDpi xmlns:a14="http://schemas.microsoft.com/office/drawing/2010/main" val="0"/>
-                        </a:ext>
-                      </a:extLst>
-                    </a:blip>
-                    <a:srcRect/>
+                    <a:blip r:embed="rId14"/>
                     <a:stretch>
                       <a:fillRect/>
                     </a:stretch>
@@ -8646,113 +8296,7 @@
                   <pic:spPr>
                     <a:xfrm>
                       <a:off x="0" y="0"/>
-                      <a:ext cx="1920240" cy="6675120"/>
-                    </a:xfrm>
-                    <a:prstGeom prst="rect">
-                      <a:avLst/>
-                    </a:prstGeom>
-                    <a:noFill/>
-                    <a:ln>
-                      <a:noFill/>
-                    </a:ln>
-                  </pic:spPr>
-                </pic:pic>
-              </a:graphicData>
-            </a:graphic>
-          </wp:inline>
-        </w:drawing>
-      </w:r>
-    </w:p>
-    <w:p>
-      <w:pPr>
-        <w:pStyle w:val="ListParagraph"/>
-        <w:numPr>
-          <w:ilvl w:val="0"/>
-          <w:numId w:val="5"/>
-        </w:numPr>
-      </w:pPr>
-      <w:r>
-        <w:t>取消选中未出现在电子表格中的列。</w:t>
-      </w:r>
-    </w:p>
-    <w:p>
-      <w:r>
-        <w:t>接下来执行以下操作，以重新排列</w:t>
-      </w:r>
-      <w:r>
-        <w:rPr>
-          <w:b/>
-          <w:bCs/>
-        </w:rPr>
-        <w:t>插入</w:t>
-      </w:r>
-      <w:r>
-        <w:t>表单中的列：</w:t>
-      </w:r>
-    </w:p>
-    <w:p>
-      <w:pPr>
-        <w:pStyle w:val="ListParagraph"/>
-        <w:numPr>
-          <w:ilvl w:val="0"/>
-          <w:numId w:val="5"/>
-        </w:numPr>
-      </w:pPr>
-      <w:r>
-        <w:t>单击并拖动每个列标题，使之匹配电子表格中的顺序。</w:t>
-      </w:r>
-    </w:p>
-    <w:p>
-      <w:pPr>
-        <w:keepNext/>
-      </w:pPr>
-      <w:r>
-        <w:lastRenderedPageBreak/>
-        <w:t>选择并排列各列后，</w:t>
-      </w:r>
-      <w:r>
-        <w:rPr>
-          <w:b/>
-          <w:bCs/>
-        </w:rPr>
-        <w:t>插入</w:t>
-      </w:r>
-      <w:r>
-        <w:t>表单应如下所示：</w:t>
-      </w:r>
-    </w:p>
-    <w:p>
-      <w:r>
-        <w:rPr>
-          <w:noProof/>
-        </w:rPr>
-        <w:drawing>
-          <wp:inline distT="0" distB="0" distL="0" distR="0" wp14:anchorId="4A4E55BE" wp14:editId="2B61E34F">
-            <wp:extent cx="5943600" cy="2084070"/>
-            <wp:effectExtent l="0" t="0" r="0" b="0"/>
-            <wp:docPr id="14" name="Picture 14"/>
-            <wp:cNvGraphicFramePr>
-              <a:graphicFrameLocks xmlns:a="http://schemas.openxmlformats.org/drawingml/2006/main" noChangeAspect="1"/>
-            </wp:cNvGraphicFramePr>
-            <a:graphic xmlns:a="http://schemas.openxmlformats.org/drawingml/2006/main">
-              <a:graphicData uri="http://schemas.openxmlformats.org/drawingml/2006/picture">
-                <pic:pic xmlns:pic="http://schemas.openxmlformats.org/drawingml/2006/picture">
-                  <pic:nvPicPr>
-                    <pic:cNvPr id="14" name="Picture 14"/>
-                    <pic:cNvPicPr>
-                      <a:picLocks noChangeAspect="1"/>
-                    </pic:cNvPicPr>
-                  </pic:nvPicPr>
-                  <pic:blipFill>
-                    <a:blip r:embed="rId16"/>
-                    <a:stretch>
-                      <a:fillRect/>
-                    </a:stretch>
-                  </pic:blipFill>
-                  <pic:spPr>
-                    <a:xfrm>
-                      <a:off x="0" y="0"/>
-                      <a:ext cx="5943600" cy="2084070"/>
+                      <a:ext cx="5580952" cy="2790476"/>
                     </a:xfrm>
                     <a:prstGeom prst="rect">
                       <a:avLst/>
@@ -8766,20 +8310,153 @@
       </w:r>
     </w:p>
     <w:p>
-      <w:r>
-        <w:t>要添加电子表格中指定的离子对，请执行以下操作：</w:t>
-      </w:r>
-    </w:p>
-    <w:p>
       <w:pPr>
         <w:pStyle w:val="ListParagraph"/>
         <w:numPr>
           <w:ilvl w:val="0"/>
-          <w:numId w:val="5"/>
+          <w:numId w:val="10"/>
         </w:numPr>
-      </w:pPr>
-      <w:r>
-        <w:t>选择电子表格的内容，但不要包含标题所在的第一行。</w:t>
+        <w:rPr>
+          <w:highlight w:val="yellow"/>
+        </w:rPr>
+      </w:pPr>
+      <w:r>
+        <w:rPr>
+          <w:highlight w:val="yellow"/>
+        </w:rPr>
+        <w:t>按</w:t>
+      </w:r>
+      <w:r>
+        <w:rPr>
+          <w:rFonts w:hint="eastAsia"/>
+          <w:highlight w:val="yellow"/>
+        </w:rPr>
+        <w:t xml:space="preserve"> </w:t>
+      </w:r>
+      <w:r>
+        <w:rPr>
+          <w:b/>
+          <w:highlight w:val="yellow"/>
+        </w:rPr>
+        <w:t xml:space="preserve">Ctrl-V </w:t>
+      </w:r>
+      <w:r>
+        <w:rPr>
+          <w:highlight w:val="yellow"/>
+        </w:rPr>
+        <w:t>将剪贴板上的信息粘贴到</w:t>
+      </w:r>
+      <w:r>
+        <w:rPr>
+          <w:rFonts w:hint="eastAsia"/>
+          <w:highlight w:val="yellow"/>
+        </w:rPr>
+        <w:t xml:space="preserve"> </w:t>
+      </w:r>
+      <w:r>
+        <w:rPr>
+          <w:highlight w:val="yellow"/>
+        </w:rPr>
+        <w:t xml:space="preserve">Skyline </w:t>
+      </w:r>
+      <w:r>
+        <w:rPr>
+          <w:highlight w:val="yellow"/>
+        </w:rPr>
+        <w:t>中。</w:t>
+      </w:r>
+    </w:p>
+    <w:p>
+      <w:pPr>
+        <w:keepNext/>
+      </w:pPr>
+      <w:r>
+        <w:rPr>
+          <w:highlight w:val="yellow"/>
+        </w:rPr>
+        <w:t xml:space="preserve">Skyline </w:t>
+      </w:r>
+      <w:r>
+        <w:rPr>
+          <w:highlight w:val="yellow"/>
+        </w:rPr>
+        <w:t>将显示</w:t>
+      </w:r>
+      <w:r>
+        <w:rPr>
+          <w:rFonts w:hint="eastAsia"/>
+          <w:b/>
+          <w:bCs/>
+          <w:highlight w:val="yellow"/>
+        </w:rPr>
+        <w:t>导入离子对列表：</w:t>
+      </w:r>
+      <w:r>
+        <w:rPr>
+          <w:rFonts w:hint="eastAsia"/>
+          <w:b/>
+          <w:bCs/>
+          <w:highlight w:val="yellow"/>
+        </w:rPr>
+        <w:t>标识</w:t>
+      </w:r>
+      <w:r>
+        <w:rPr>
+          <w:rFonts w:hint="eastAsia"/>
+          <w:b/>
+          <w:bCs/>
+          <w:highlight w:val="yellow"/>
+        </w:rPr>
+        <w:t>列</w:t>
+      </w:r>
+      <w:r>
+        <w:rPr>
+          <w:rFonts w:hint="eastAsia"/>
+          <w:highlight w:val="yellow"/>
+        </w:rPr>
+        <w:t>表单：</w:t>
+      </w:r>
+    </w:p>
+    <w:p>
+      <w:r>
+        <w:rPr>
+          <w:noProof/>
+        </w:rPr>
+        <w:drawing>
+          <wp:inline distT="0" distB="0" distL="0" distR="0" wp14:anchorId="26AE3844" wp14:editId="04A05D21">
+            <wp:extent cx="5943600" cy="3256280"/>
+            <wp:effectExtent l="0" t="0" r="0" b="0"/>
+            <wp:docPr id="8" name="Picture 8" descr="Graphical user interface, table&#10;&#10;Description automatically generated"/>
+            <wp:cNvGraphicFramePr>
+              <a:graphicFrameLocks xmlns:a="http://schemas.openxmlformats.org/drawingml/2006/main" noChangeAspect="1"/>
+            </wp:cNvGraphicFramePr>
+            <a:graphic xmlns:a="http://schemas.openxmlformats.org/drawingml/2006/main">
+              <a:graphicData uri="http://schemas.openxmlformats.org/drawingml/2006/picture">
+                <pic:pic xmlns:pic="http://schemas.openxmlformats.org/drawingml/2006/picture">
+                  <pic:nvPicPr>
+                    <pic:cNvPr id="8" name="Picture 8" descr="Graphical user interface, table&#10;&#10;Description automatically generated"/>
+                    <pic:cNvPicPr/>
+                  </pic:nvPicPr>
+                  <pic:blipFill>
+                    <a:blip r:embed="rId15"/>
+                    <a:stretch>
+                      <a:fillRect/>
+                    </a:stretch>
+                  </pic:blipFill>
+                  <pic:spPr>
+                    <a:xfrm>
+                      <a:off x="0" y="0"/>
+                      <a:ext cx="5943600" cy="3256280"/>
+                    </a:xfrm>
+                    <a:prstGeom prst="rect">
+                      <a:avLst/>
+                    </a:prstGeom>
+                  </pic:spPr>
+                </pic:pic>
+              </a:graphicData>
+            </a:graphic>
+          </wp:inline>
+        </w:drawing>
       </w:r>
     </w:p>
     <w:p>
@@ -8787,27 +8464,104 @@
         <w:pStyle w:val="ListParagraph"/>
         <w:numPr>
           <w:ilvl w:val="0"/>
-          <w:numId w:val="5"/>
+          <w:numId w:val="9"/>
         </w:numPr>
-      </w:pPr>
-      <w:r>
-        <w:t>单击工具栏上的</w:t>
-      </w:r>
-      <w:r>
-        <w:rPr>
+        <w:rPr>
+          <w:highlight w:val="yellow"/>
+        </w:rPr>
+      </w:pPr>
+      <w:r>
+        <w:rPr>
+          <w:highlight w:val="yellow"/>
+        </w:rPr>
+        <w:t>确保</w:t>
+      </w:r>
+      <w:r>
+        <w:rPr>
+          <w:rFonts w:hint="eastAsia"/>
+          <w:highlight w:val="yellow"/>
+        </w:rPr>
+        <w:t>按下</w:t>
+      </w:r>
+      <w:r>
+        <w:rPr>
+          <w:rFonts w:hint="eastAsia"/>
           <w:b/>
           <w:bCs/>
-        </w:rPr>
-        <w:t>复制</w:t>
-      </w:r>
-      <w:r>
-        <w:t>按钮（或按键盘上的</w:t>
-      </w:r>
-      <w:r>
-        <w:t xml:space="preserve"> Ctrl-C</w:t>
-      </w:r>
-      <w:r>
-        <w:t>）。</w:t>
+          <w:highlight w:val="yellow"/>
+        </w:rPr>
+        <w:t>分子</w:t>
+      </w:r>
+      <w:r>
+        <w:rPr>
+          <w:highlight w:val="yellow"/>
+        </w:rPr>
+        <w:t>按钮。</w:t>
+      </w:r>
+    </w:p>
+    <w:p>
+      <w:pPr>
+        <w:rPr>
+          <w:highlight w:val="yellow"/>
+        </w:rPr>
+      </w:pPr>
+      <w:r>
+        <w:rPr>
+          <w:rFonts w:hint="eastAsia"/>
+          <w:highlight w:val="yellow"/>
+        </w:rPr>
+        <w:t>请</w:t>
+      </w:r>
+      <w:r>
+        <w:rPr>
+          <w:highlight w:val="yellow"/>
+        </w:rPr>
+        <w:t>注意，每一列都有一个下拉控件，</w:t>
+      </w:r>
+      <w:r>
+        <w:rPr>
+          <w:rFonts w:hint="eastAsia"/>
+          <w:highlight w:val="yellow"/>
+        </w:rPr>
+        <w:t>用于指定</w:t>
+      </w:r>
+      <w:r>
+        <w:rPr>
+          <w:highlight w:val="yellow"/>
+        </w:rPr>
+        <w:t>列的类型。在</w:t>
+      </w:r>
+      <w:r>
+        <w:rPr>
+          <w:rFonts w:hint="eastAsia"/>
+          <w:highlight w:val="yellow"/>
+        </w:rPr>
+        <w:t>本例中</w:t>
+      </w:r>
+      <w:r>
+        <w:rPr>
+          <w:highlight w:val="yellow"/>
+        </w:rPr>
+        <w:t>，</w:t>
+      </w:r>
+      <w:r>
+        <w:rPr>
+          <w:highlight w:val="yellow"/>
+        </w:rPr>
+        <w:t xml:space="preserve">Skyline </w:t>
+      </w:r>
+      <w:r>
+        <w:rPr>
+          <w:highlight w:val="yellow"/>
+        </w:rPr>
+        <w:t>成功</w:t>
+      </w:r>
+      <w:r>
+        <w:rPr>
+          <w:rFonts w:hint="eastAsia"/>
+          <w:highlight w:val="yellow"/>
+        </w:rPr>
+        <w:t>确认了所有必要的列。</w:t>
       </w:r>
     </w:p>
     <w:p>
@@ -8815,57 +8569,362 @@
         <w:pStyle w:val="ListParagraph"/>
         <w:numPr>
           <w:ilvl w:val="0"/>
-          <w:numId w:val="5"/>
+          <w:numId w:val="9"/>
         </w:numPr>
-      </w:pPr>
-      <w:r>
-        <w:t>切换回</w:t>
-      </w:r>
-      <w:r>
-        <w:t xml:space="preserve"> Skyline</w:t>
-      </w:r>
-      <w:r>
-        <w:t>。</w:t>
+        <w:rPr>
+          <w:highlight w:val="yellow"/>
+        </w:rPr>
+      </w:pPr>
+      <w:r>
+        <w:rPr>
+          <w:rFonts w:hint="eastAsia"/>
+          <w:highlight w:val="yellow"/>
+        </w:rPr>
+        <w:t>单击</w:t>
+      </w:r>
+      <w:r>
+        <w:rPr>
+          <w:rFonts w:hint="eastAsia"/>
+          <w:b/>
+          <w:bCs/>
+          <w:highlight w:val="yellow"/>
+        </w:rPr>
+        <w:t>确定</w:t>
+      </w:r>
+      <w:r>
+        <w:rPr>
+          <w:rFonts w:hint="eastAsia"/>
+          <w:highlight w:val="yellow"/>
+        </w:rPr>
+        <w:t>按钮。</w:t>
       </w:r>
     </w:p>
     <w:p>
       <w:pPr>
-        <w:pStyle w:val="ListParagraph"/>
-        <w:numPr>
-          <w:ilvl w:val="0"/>
-          <w:numId w:val="5"/>
-        </w:numPr>
-      </w:pPr>
-      <w:r>
-        <w:t>将表单中的第一个单元格突出显示为蓝色，然后按键盘上的</w:t>
-      </w:r>
-      <w:r>
-        <w:t xml:space="preserve"> Ctrl-V </w:t>
-      </w:r>
-      <w:r>
-        <w:t>进行粘贴。</w:t>
+        <w:pStyle w:val="Heading3"/>
+        <w:rPr>
+          <w:rFonts w:eastAsia="SimSun"/>
+        </w:rPr>
+      </w:pPr>
+      <w:r>
+        <w:rPr>
+          <w:rFonts w:eastAsia="SimSun"/>
+        </w:rPr>
+        <w:t>关于离子</w:t>
+      </w:r>
+      <w:r>
+        <w:rPr>
+          <w:rFonts w:ascii="SimSun" w:eastAsia="SimSun" w:hAnsi="SimSun" w:cs="SimSun" w:hint="eastAsia"/>
+        </w:rPr>
+        <w:t>的</w:t>
+      </w:r>
+      <w:r>
+        <w:rPr>
+          <w:rFonts w:eastAsia="SimSun" w:hint="eastAsia"/>
+        </w:rPr>
+        <w:t>分子式</w:t>
+      </w:r>
+      <w:r>
+        <w:rPr>
+          <w:rFonts w:eastAsia="SimSun"/>
+        </w:rPr>
+        <w:t>和加合物描述的进一步注释</w:t>
       </w:r>
     </w:p>
     <w:p>
-      <w:pPr>
-        <w:pStyle w:val="ListParagraph"/>
-        <w:numPr>
-          <w:ilvl w:val="0"/>
-          <w:numId w:val="5"/>
-        </w:numPr>
-      </w:pPr>
-      <w:r>
-        <w:t>单击</w:t>
+      <w:r>
+        <w:t>本例中有一些成对的轻</w:t>
+      </w:r>
+      <w:r>
+        <w:t>/</w:t>
+      </w:r>
+      <w:r>
+        <w:t>重同位素标记，例如</w:t>
+      </w:r>
+      <w:r>
+        <w:t xml:space="preserve"> Methionine </w:t>
+      </w:r>
+      <w:r>
+        <w:t>和</w:t>
+      </w:r>
+      <w:r>
+        <w:t xml:space="preserve"> d3-Methionine</w:t>
+      </w:r>
+      <w:r>
+        <w:t>。在离子对列表中，它们描述为</w:t>
+      </w:r>
+      <w:r>
+        <w:t xml:space="preserve"> </w:t>
       </w:r>
       <w:r>
         <w:rPr>
           <w:b/>
-          <w:bCs/>
-        </w:rPr>
-        <w:t>检查错误</w:t>
-      </w:r>
-      <w:r>
-        <w:t>按钮。</w:t>
+          <w:color w:val="000000"/>
+        </w:rPr>
+        <w:t>C5H11NO2S [M+H]</w:t>
+      </w:r>
+      <w:r>
+        <w:rPr>
+          <w:color w:val="000000"/>
+        </w:rPr>
+        <w:t xml:space="preserve"> </w:t>
+      </w:r>
+      <w:r>
+        <w:rPr>
+          <w:color w:val="000000"/>
+        </w:rPr>
+        <w:t>和</w:t>
+      </w:r>
+      <w:r>
+        <w:rPr>
+          <w:color w:val="000000"/>
+        </w:rPr>
+        <w:t xml:space="preserve"> </w:t>
+      </w:r>
+      <w:r>
+        <w:rPr>
+          <w:b/>
+          <w:color w:val="000000"/>
+        </w:rPr>
+        <w:t>C5H8H'3NO2S [M+H]</w:t>
+      </w:r>
+      <w:r>
+        <w:rPr>
+          <w:color w:val="000000"/>
+        </w:rPr>
+        <w:t>，但也可以使用加合物描述</w:t>
+      </w:r>
+      <w:r>
+        <w:rPr>
+          <w:rFonts w:hint="eastAsia"/>
+          <w:color w:val="000000"/>
+        </w:rPr>
+        <w:t>的方式</w:t>
+      </w:r>
+      <w:r>
+        <w:rPr>
+          <w:color w:val="000000"/>
+        </w:rPr>
+        <w:t>描述为</w:t>
+      </w:r>
+      <w:r>
+        <w:rPr>
+          <w:color w:val="000000"/>
+        </w:rPr>
+        <w:t xml:space="preserve"> </w:t>
+      </w:r>
+      <w:r>
+        <w:rPr>
+          <w:b/>
+          <w:color w:val="000000"/>
+        </w:rPr>
+        <w:t>C5H11NO2S [M+H]</w:t>
+      </w:r>
+      <w:r>
+        <w:rPr>
+          <w:color w:val="000000"/>
+        </w:rPr>
+        <w:t xml:space="preserve"> </w:t>
+      </w:r>
+      <w:r>
+        <w:rPr>
+          <w:color w:val="000000"/>
+        </w:rPr>
+        <w:t>和</w:t>
+      </w:r>
+      <w:r>
+        <w:rPr>
+          <w:b/>
+          <w:color w:val="000000"/>
+        </w:rPr>
+        <w:t xml:space="preserve"> C5H11NO2S [M3H2+H]</w:t>
+      </w:r>
+      <w:r>
+        <w:rPr>
+          <w:b/>
+          <w:color w:val="000000"/>
+        </w:rPr>
+        <w:t>。</w:t>
+      </w:r>
+      <w:r>
+        <w:rPr>
+          <w:color w:val="000000"/>
+        </w:rPr>
+        <w:t>您可以在轻</w:t>
+      </w:r>
+      <w:r>
+        <w:rPr>
+          <w:color w:val="000000"/>
+        </w:rPr>
+        <w:t>/</w:t>
+      </w:r>
+      <w:r>
+        <w:rPr>
+          <w:color w:val="000000"/>
+        </w:rPr>
+        <w:t>重</w:t>
+      </w:r>
+      <w:r>
+        <w:rPr>
+          <w:color w:val="000000"/>
+        </w:rPr>
+        <w:t xml:space="preserve"> Phenylalanine </w:t>
+      </w:r>
+      <w:r>
+        <w:rPr>
+          <w:color w:val="000000"/>
+        </w:rPr>
+        <w:t>对中看到一个这样的例子：虽然</w:t>
+      </w:r>
+      <w:r>
+        <w:rPr>
+          <w:rFonts w:hint="eastAsia"/>
+          <w:color w:val="000000"/>
+        </w:rPr>
+        <w:t>分子式</w:t>
+      </w:r>
+      <w:r>
+        <w:rPr>
+          <w:color w:val="000000"/>
+        </w:rPr>
+        <w:t>相同，但重加合物描述指定了</w:t>
+      </w:r>
+      <w:r>
+        <w:rPr>
+          <w:color w:val="000000"/>
+        </w:rPr>
+        <w:t xml:space="preserve"> 6 </w:t>
+      </w:r>
+      <w:r>
+        <w:rPr>
+          <w:color w:val="000000"/>
+        </w:rPr>
+        <w:t>个碳原子由</w:t>
+      </w:r>
+      <w:r>
+        <w:rPr>
+          <w:color w:val="000000"/>
+        </w:rPr>
+        <w:t xml:space="preserve"> C13 </w:t>
+      </w:r>
+      <w:r>
+        <w:rPr>
+          <w:color w:val="000000"/>
+        </w:rPr>
+        <w:t>取代。注意，加合物列供选填：例如在</w:t>
+      </w:r>
+      <w:r>
+        <w:rPr>
+          <w:color w:val="000000"/>
+        </w:rPr>
+        <w:t xml:space="preserve"> Spermidine </w:t>
+      </w:r>
+      <w:r>
+        <w:rPr>
+          <w:color w:val="000000"/>
+        </w:rPr>
+        <w:t>的例子中，加合物可以作为离子</w:t>
+      </w:r>
+      <w:r>
+        <w:rPr>
+          <w:rFonts w:hint="eastAsia"/>
+          <w:color w:val="000000"/>
+        </w:rPr>
+        <w:t>分子</w:t>
+      </w:r>
+      <w:r>
+        <w:rPr>
+          <w:color w:val="000000"/>
+        </w:rPr>
+        <w:t>式的一部分提供。还要注意，</w:t>
+      </w:r>
+      <w:r>
+        <w:rPr>
+          <w:color w:val="000000"/>
+        </w:rPr>
+        <w:t xml:space="preserve">Precursor Charge </w:t>
+      </w:r>
+      <w:r>
+        <w:rPr>
+          <w:color w:val="000000"/>
+        </w:rPr>
+        <w:t>列其实并无存在的必要：从加合物描述中就可以推断出电荷</w:t>
+      </w:r>
+      <w:r>
+        <w:rPr>
+          <w:rFonts w:hint="eastAsia"/>
+          <w:color w:val="000000"/>
+        </w:rPr>
+        <w:t>数</w:t>
+      </w:r>
+      <w:r>
+        <w:rPr>
+          <w:color w:val="000000"/>
+        </w:rPr>
+        <w:t>。</w:t>
+      </w:r>
+      <w:r>
+        <w:t>标签</w:t>
+      </w:r>
+      <w:r>
+        <w:rPr>
+          <w:rFonts w:hint="eastAsia"/>
+        </w:rPr>
+        <w:t>列</w:t>
+      </w:r>
+      <w:r>
+        <w:t>也</w:t>
+      </w:r>
+      <w:r>
+        <w:rPr>
+          <w:rFonts w:hint="eastAsia"/>
+        </w:rPr>
+        <w:t>非必需列</w:t>
+      </w:r>
+      <w:r>
+        <w:t>：从母离子</w:t>
+      </w:r>
+      <w:r>
+        <w:rPr>
+          <w:rFonts w:hint="eastAsia"/>
+        </w:rPr>
+        <w:t>的</w:t>
+      </w:r>
+      <w:r>
+        <w:t>离子</w:t>
+      </w:r>
+      <w:r>
+        <w:rPr>
+          <w:rFonts w:hint="eastAsia"/>
+        </w:rPr>
+        <w:t>公式</w:t>
+      </w:r>
+      <w:r>
+        <w:t>和</w:t>
+      </w:r>
+      <w:r>
+        <w:t>/</w:t>
+      </w:r>
+      <w:r>
+        <w:t>或加合物</w:t>
+      </w:r>
+      <w:r>
+        <w:rPr>
+          <w:rFonts w:hint="eastAsia"/>
+        </w:rPr>
+        <w:t>可以</w:t>
+      </w:r>
+      <w:r>
+        <w:t>推断出来</w:t>
+      </w:r>
+      <w:r>
+        <w:rPr>
+          <w:rFonts w:hint="eastAsia"/>
+        </w:rPr>
+        <w:t>重标</w:t>
+      </w:r>
+      <w:r>
+        <w:t>。</w:t>
       </w:r>
     </w:p>
     <w:tbl>
@@ -8887,10 +8946,101 @@
               <w:spacing w:after="0"/>
             </w:pPr>
             <w:r>
-              <w:t>注：如果您不小心复制了标题行或弄错了列序，此时会显示错</w:t>
-            </w:r>
-            <w:r>
-              <w:t>误消息。</w:t>
+              <w:rPr>
+                <w:rFonts w:hint="eastAsia"/>
+                <w:highlight w:val="yellow"/>
+              </w:rPr>
+              <w:t>请</w:t>
+            </w:r>
+            <w:r>
+              <w:rPr>
+                <w:highlight w:val="yellow"/>
+              </w:rPr>
+              <w:t>注意：您也可以使用</w:t>
+            </w:r>
+            <w:r>
+              <w:rPr>
+                <w:rFonts w:hint="eastAsia"/>
+                <w:b/>
+                <w:bCs/>
+                <w:highlight w:val="yellow"/>
+              </w:rPr>
+              <w:t>文件</w:t>
+            </w:r>
+            <w:r>
+              <w:rPr>
+                <w:rFonts w:hint="eastAsia"/>
+                <w:highlight w:val="yellow"/>
+              </w:rPr>
+              <w:t xml:space="preserve"> </w:t>
+            </w:r>
+            <w:r>
+              <w:rPr>
+                <w:highlight w:val="yellow"/>
+              </w:rPr>
+              <w:t>&gt;</w:t>
+            </w:r>
+            <w:r>
+              <w:rPr>
+                <w:highlight w:val="yellow"/>
+              </w:rPr>
+              <w:t xml:space="preserve"> </w:t>
+            </w:r>
+            <w:r>
+              <w:rPr>
+                <w:rFonts w:hint="eastAsia"/>
+                <w:b/>
+                <w:bCs/>
+                <w:highlight w:val="yellow"/>
+              </w:rPr>
+              <w:t>导入</w:t>
+            </w:r>
+            <w:r>
+              <w:rPr>
+                <w:rFonts w:hint="eastAsia"/>
+                <w:highlight w:val="yellow"/>
+              </w:rPr>
+              <w:t xml:space="preserve"> </w:t>
+            </w:r>
+            <w:r>
+              <w:rPr>
+                <w:highlight w:val="yellow"/>
+              </w:rPr>
+              <w:t>&gt;</w:t>
+            </w:r>
+            <w:r>
+              <w:rPr>
+                <w:highlight w:val="yellow"/>
+              </w:rPr>
+              <w:t xml:space="preserve"> </w:t>
+            </w:r>
+            <w:r>
+              <w:rPr>
+                <w:rFonts w:hint="eastAsia"/>
+                <w:b/>
+                <w:bCs/>
+                <w:highlight w:val="yellow"/>
+              </w:rPr>
+              <w:t>离子对列表</w:t>
+            </w:r>
+            <w:r>
+              <w:rPr>
+                <w:highlight w:val="yellow"/>
+              </w:rPr>
+              <w:t>菜单项来直接导入文件，</w:t>
+            </w:r>
+            <w:r>
+              <w:rPr>
+                <w:rFonts w:hint="eastAsia"/>
+                <w:highlight w:val="yellow"/>
+              </w:rPr>
+              <w:t>无需打</w:t>
+            </w:r>
+            <w:r>
+              <w:rPr>
+                <w:highlight w:val="yellow"/>
+              </w:rPr>
+              <w:t>开文件并复制和粘贴其内容。</w:t>
             </w:r>
           </w:p>
         </w:tc>
@@ -8902,14 +9052,16 @@
         <w:spacing w:before="240"/>
       </w:pPr>
       <w:r>
-        <w:rPr>
-          <w:b/>
-          <w:bCs/>
-        </w:rPr>
-        <w:t>插入</w:t>
-      </w:r>
-      <w:r>
-        <w:t>表单应显示如下：</w:t>
+        <w:t>现在</w:t>
+      </w:r>
+      <w:r>
+        <w:t xml:space="preserve"> Skyline </w:t>
+      </w:r>
+      <w:r>
+        <w:t>窗口将显示如下：</w:t>
+      </w:r>
+      <w:r>
+        <w:t xml:space="preserve"> </w:t>
       </w:r>
     </w:p>
     <w:p>
@@ -8918,10 +9070,10 @@
           <w:noProof/>
         </w:rPr>
         <w:drawing>
-          <wp:inline distT="0" distB="0" distL="0" distR="0" wp14:anchorId="02782CA3" wp14:editId="4E1BF145">
-            <wp:extent cx="5943600" cy="3174365"/>
-            <wp:effectExtent l="0" t="0" r="0" b="6985"/>
-            <wp:docPr id="21" name="Picture 21"/>
+          <wp:inline distT="0" distB="0" distL="0" distR="0" wp14:anchorId="4028E310" wp14:editId="0E03A76D">
+            <wp:extent cx="5943600" cy="4077970"/>
+            <wp:effectExtent l="0" t="0" r="0" b="0"/>
+            <wp:docPr id="7" name="Picture 7" descr="Graphical user interface, application, Word&#10;&#10;Description automatically generated"/>
             <wp:cNvGraphicFramePr>
               <a:graphicFrameLocks xmlns:a="http://schemas.openxmlformats.org/drawingml/2006/main" noChangeAspect="1"/>
             </wp:cNvGraphicFramePr>
@@ -8929,97 +9081,11 @@
               <a:graphicData uri="http://schemas.openxmlformats.org/drawingml/2006/picture">
                 <pic:pic xmlns:pic="http://schemas.openxmlformats.org/drawingml/2006/picture">
                   <pic:nvPicPr>
-                    <pic:cNvPr id="21" name="Picture 21"/>
-                    <pic:cNvPicPr>
-                      <a:picLocks noChangeAspect="1"/>
-                    </pic:cNvPicPr>
+                    <pic:cNvPr id="7" name="Picture 7" descr="Graphical user interface, application, Word&#10;&#10;Description automatically generated"/>
+                    <pic:cNvPicPr/>
                   </pic:nvPicPr>
                   <pic:blipFill>
-                    <a:blip r:embed="rId17"/>
-                    <a:stretch>
-                      <a:fillRect/>
-                    </a:stretch>
-                  </pic:blipFill>
-                  <pic:spPr>
-                    <a:xfrm>
-                      <a:off x="0" y="0"/>
-                      <a:ext cx="5943600" cy="3174365"/>
-                    </a:xfrm>
-                    <a:prstGeom prst="rect">
-                      <a:avLst/>
-                    </a:prstGeom>
-                  </pic:spPr>
-                </pic:pic>
-              </a:graphicData>
-            </a:graphic>
-          </wp:inline>
-        </w:drawing>
-      </w:r>
-    </w:p>
-    <w:p>
-      <w:pPr>
-        <w:pStyle w:val="ListParagraph"/>
-        <w:numPr>
-          <w:ilvl w:val="0"/>
-          <w:numId w:val="6"/>
-        </w:numPr>
-      </w:pPr>
-      <w:r>
-        <w:lastRenderedPageBreak/>
-        <w:t>单击</w:t>
-      </w:r>
-      <w:r>
-        <w:rPr>
-          <w:b/>
-          <w:bCs/>
-        </w:rPr>
-        <w:t>插入</w:t>
-      </w:r>
-      <w:r>
-        <w:t>按钮。</w:t>
-      </w:r>
-    </w:p>
-    <w:p>
-      <w:pPr>
-        <w:keepNext/>
-      </w:pPr>
-      <w:r>
-        <w:t>现在</w:t>
-      </w:r>
-      <w:r>
-        <w:t xml:space="preserve"> Skyline </w:t>
-      </w:r>
-      <w:r>
-        <w:t>窗口将显示如下：</w:t>
-      </w:r>
-      <w:r>
-        <w:t xml:space="preserve"> </w:t>
-      </w:r>
-    </w:p>
-    <w:p>
-      <w:r>
-        <w:rPr>
-          <w:noProof/>
-        </w:rPr>
-        <w:drawing>
-          <wp:inline distT="0" distB="0" distL="0" distR="0" wp14:anchorId="74B0E133" wp14:editId="40BC5C8F">
-            <wp:extent cx="5943600" cy="4077970"/>
-            <wp:effectExtent l="0" t="0" r="0" b="0"/>
-            <wp:docPr id="23" name="Picture 23"/>
-            <wp:cNvGraphicFramePr>
-              <a:graphicFrameLocks xmlns:a="http://schemas.openxmlformats.org/drawingml/2006/main" noChangeAspect="1"/>
-            </wp:cNvGraphicFramePr>
-            <a:graphic xmlns:a="http://schemas.openxmlformats.org/drawingml/2006/main">
-              <a:graphicData uri="http://schemas.openxmlformats.org/drawingml/2006/picture">
-                <pic:pic xmlns:pic="http://schemas.openxmlformats.org/drawingml/2006/picture">
-                  <pic:nvPicPr>
-                    <pic:cNvPr id="23" name="Picture 23"/>
-                    <pic:cNvPicPr>
-                      <a:picLocks noChangeAspect="1"/>
-                    </pic:cNvPicPr>
-                  </pic:nvPicPr>
-                  <pic:blipFill>
-                    <a:blip r:embed="rId18"/>
+                    <a:blip r:embed="rId16"/>
                     <a:stretch>
                       <a:fillRect/>
                     </a:stretch>
@@ -9068,18 +9134,31 @@
       <w:r>
         <w:t>）。有关如何执行此步的更多详细信息，请参见</w:t>
       </w:r>
-      <w:hyperlink r:id="rId19" w:history="1">
-        <w:r>
-          <w:rPr>
-            <w:rStyle w:val="Hyperlink"/>
-          </w:rPr>
-          <w:t>靶向方法编辑</w:t>
-        </w:r>
-      </w:hyperlink>
+      <w:r>
+        <w:fldChar w:fldCharType="begin"/>
+      </w:r>
+      <w:r>
+        <w:instrText xml:space="preserve"> HYPERLINK "https://skyline.ms/tutorial_method_edit.url" </w:instrText>
+      </w:r>
+      <w:r>
+        <w:fldChar w:fldCharType="separate"/>
+      </w:r>
+      <w:r>
+        <w:rPr>
+          <w:rStyle w:val="Hyperlink"/>
+        </w:rPr>
+        <w:t>靶向方法编辑</w:t>
+      </w:r>
+      <w:r>
+        <w:rPr>
+          <w:rStyle w:val="Hyperlink"/>
+        </w:rPr>
+        <w:fldChar w:fldCharType="end"/>
+      </w:r>
       <w:r>
         <w:t>、</w:t>
       </w:r>
-      <w:hyperlink r:id="rId20" w:history="1">
+      <w:hyperlink r:id="rId17" w:history="1">
         <w:r>
           <w:rPr>
             <w:rStyle w:val="Hyperlink"/>
@@ -9090,7 +9169,7 @@
       <w:r>
         <w:t>或</w:t>
       </w:r>
-      <w:hyperlink r:id="rId21" w:history="1">
+      <w:hyperlink r:id="rId18" w:history="1">
         <w:r>
           <w:rPr>
             <w:rStyle w:val="Hyperlink"/>
@@ -9114,8 +9193,14 @@
     <w:p>
       <w:pPr>
         <w:pStyle w:val="Heading2"/>
-      </w:pPr>
-      <w:r>
+        <w:rPr>
+          <w:rFonts w:eastAsia="SimSun"/>
+        </w:rPr>
+      </w:pPr>
+      <w:r>
+        <w:rPr>
+          <w:rFonts w:eastAsia="SimSun"/>
+        </w:rPr>
         <w:t>导入质谱仪运行</w:t>
       </w:r>
       <w:r>
@@ -9133,7 +9218,15 @@
         <w:t>在本教程中，您只需导入在</w:t>
       </w:r>
       <w:r>
-        <w:t xml:space="preserve"> Waters Xevo TQS </w:t>
+        <w:t xml:space="preserve"> Waters </w:t>
+      </w:r>
+      <w:proofErr w:type="spellStart"/>
+      <w:r>
+        <w:t>Xevo</w:t>
+      </w:r>
+      <w:proofErr w:type="spellEnd"/>
+      <w:r>
+        <w:t xml:space="preserve"> TQS </w:t>
       </w:r>
       <w:r>
         <w:t>仪器上使用</w:t>
@@ -9145,7 +9238,15 @@
         <w:t>导出的</w:t>
       </w:r>
       <w:r>
-        <w:t xml:space="preserve"> MassLynx </w:t>
+        <w:t xml:space="preserve"> </w:t>
+      </w:r>
+      <w:proofErr w:type="spellStart"/>
+      <w:r>
+        <w:t>MassLynx</w:t>
+      </w:r>
+      <w:proofErr w:type="spellEnd"/>
+      <w:r>
+        <w:t xml:space="preserve"> </w:t>
       </w:r>
       <w:r>
         <w:t>仪器方法获取的原始数据。若现在要导入，请执行下列步骤。</w:t>
@@ -9201,7 +9302,15 @@
         <w:t>将该文档以名称</w:t>
       </w:r>
       <w:r>
-        <w:t>“Amino Acid Metabolism.sky”</w:t>
+        <w:t xml:space="preserve">“Amino Acid </w:t>
+      </w:r>
+      <w:proofErr w:type="spellStart"/>
+      <w:r>
+        <w:t>Metabolism.sky</w:t>
+      </w:r>
+      <w:proofErr w:type="spellEnd"/>
+      <w:r>
+        <w:t>”</w:t>
       </w:r>
       <w:r>
         <w:t>另存到您创建的教程文件夹中。</w:t>
@@ -9256,22 +9365,33 @@
           <w:numId w:val="6"/>
         </w:numPr>
         <w:spacing w:after="160" w:line="256" w:lineRule="auto"/>
-      </w:pPr>
-      <w:r>
+        <w:rPr>
+          <w:highlight w:val="yellow"/>
+        </w:rPr>
+      </w:pPr>
+      <w:r>
+        <w:rPr>
+          <w:highlight w:val="yellow"/>
+        </w:rPr>
         <w:t>在</w:t>
       </w:r>
       <w:r>
         <w:rPr>
           <w:b/>
+          <w:highlight w:val="yellow"/>
         </w:rPr>
         <w:t>导入结果</w:t>
       </w:r>
       <w:r>
+        <w:rPr>
+          <w:highlight w:val="yellow"/>
+        </w:rPr>
         <w:t>表单中，选择</w:t>
       </w:r>
       <w:r>
         <w:rPr>
           <w:b/>
+          <w:highlight w:val="yellow"/>
         </w:rPr>
         <w:t>在文件中导入单次</w:t>
       </w:r>
@@ -9279,16 +9399,21 @@
         <w:rPr>
           <w:rFonts w:hint="eastAsia"/>
           <w:b/>
-        </w:rPr>
-        <w:t>进样</w:t>
+          <w:highlight w:val="yellow"/>
+        </w:rPr>
+        <w:t>注射</w:t>
       </w:r>
       <w:r>
         <w:rPr>
           <w:b/>
+          <w:highlight w:val="yellow"/>
         </w:rPr>
         <w:t>重复测定</w:t>
       </w:r>
       <w:r>
+        <w:rPr>
+          <w:highlight w:val="yellow"/>
+        </w:rPr>
         <w:t>。</w:t>
       </w:r>
     </w:p>
@@ -9300,17 +9425,42 @@
           <w:numId w:val="6"/>
         </w:numPr>
         <w:spacing w:after="160" w:line="256" w:lineRule="auto"/>
-      </w:pPr>
-      <w:r>
+        <w:rPr>
+          <w:highlight w:val="yellow"/>
+        </w:rPr>
+      </w:pPr>
+      <w:r>
+        <w:rPr>
+          <w:highlight w:val="yellow"/>
+        </w:rPr>
         <w:t>在表单底部的</w:t>
       </w:r>
       <w:r>
         <w:rPr>
           <w:b/>
-        </w:rPr>
-        <w:t>要同时导入的文件</w:t>
-      </w:r>
-      <w:r>
+          <w:highlight w:val="yellow"/>
+        </w:rPr>
+        <w:t>要同</w:t>
+      </w:r>
+      <w:r>
+        <w:rPr>
+          <w:rFonts w:hint="eastAsia"/>
+          <w:b/>
+          <w:highlight w:val="yellow"/>
+        </w:rPr>
+        <w:t>步</w:t>
+      </w:r>
+      <w:r>
+        <w:rPr>
+          <w:b/>
+          <w:highlight w:val="yellow"/>
+        </w:rPr>
+        <w:t>导入的文件</w:t>
+      </w:r>
+      <w:r>
+        <w:rPr>
+          <w:highlight w:val="yellow"/>
+        </w:rPr>
         <w:t>下拉列表中，单击</w:t>
       </w:r>
       <w:r>
@@ -9318,16 +9468,21 @@
           <w:rFonts w:hint="eastAsia"/>
           <w:b/>
           <w:bCs/>
+          <w:highlight w:val="yellow"/>
         </w:rPr>
         <w:t>许</w:t>
       </w:r>
       <w:r>
         <w:rPr>
           <w:b/>
+          <w:highlight w:val="yellow"/>
         </w:rPr>
         <w:t>多个</w:t>
       </w:r>
       <w:r>
+        <w:rPr>
+          <w:highlight w:val="yellow"/>
+        </w:rPr>
         <w:t>，使用该选项可以提供最佳导入性能。</w:t>
       </w:r>
     </w:p>
@@ -9375,10 +9530,7 @@
         <w:t xml:space="preserve"> 18 </w:t>
       </w:r>
       <w:r>
-        <w:t>个原始数据文件夹</w:t>
-      </w:r>
-      <w:r>
-        <w:t>全部选定。</w:t>
+        <w:t>个原始数据文件夹全部选定。</w:t>
       </w:r>
       <w:r>
         <w:t xml:space="preserve"> </w:t>
@@ -9394,7 +9546,6 @@
           <w:b/>
           <w:bCs/>
         </w:rPr>
-        <w:lastRenderedPageBreak/>
         <w:t>导入结果文件</w:t>
       </w:r>
       <w:r>
@@ -9410,10 +9561,10 @@
           <w:noProof/>
         </w:rPr>
         <w:drawing>
-          <wp:inline distT="0" distB="0" distL="0" distR="0" wp14:anchorId="1537BDAF" wp14:editId="16748CFD">
+          <wp:inline distT="0" distB="0" distL="0" distR="0" wp14:anchorId="0860598E" wp14:editId="73585501">
             <wp:extent cx="5562600" cy="4019550"/>
             <wp:effectExtent l="0" t="0" r="0" b="0"/>
-            <wp:docPr id="1" name="Picture 1"/>
+            <wp:docPr id="1" name="Picture 1" descr="Graphical user interface, text, application&#10;&#10;Description automatically generated"/>
             <wp:cNvGraphicFramePr>
               <a:graphicFrameLocks xmlns:a="http://schemas.openxmlformats.org/drawingml/2006/main" noChangeAspect="1"/>
             </wp:cNvGraphicFramePr>
@@ -9421,13 +9572,11 @@
               <a:graphicData uri="http://schemas.openxmlformats.org/drawingml/2006/picture">
                 <pic:pic xmlns:pic="http://schemas.openxmlformats.org/drawingml/2006/picture">
                   <pic:nvPicPr>
-                    <pic:cNvPr id="1" name="Picture 1"/>
-                    <pic:cNvPicPr>
-                      <a:picLocks noChangeAspect="1"/>
-                    </pic:cNvPicPr>
+                    <pic:cNvPr id="1" name="Picture 1" descr="Graphical user interface, text, application&#10;&#10;Description automatically generated"/>
+                    <pic:cNvPicPr/>
                   </pic:nvPicPr>
                   <pic:blipFill>
-                    <a:blip r:embed="rId22"/>
+                    <a:blip r:embed="rId19"/>
                     <a:stretch>
                       <a:fillRect/>
                     </a:stretch>
@@ -9604,37 +9753,7 @@
         <w:fldChar w:fldCharType="begin"/>
       </w:r>
       <w:r>
-        <w:instrText xml:space="preserve"> ADDIN ZOTERO_ITEM CSL_CITATION {"citationID":"2hdbc6ansc","properties":{"formattedCitation":"{\\rtf \\super 1\\nosupersub{}}","plainCitation":"1"},"citationItems":[{"id":65,"uris":["http://zotero.org/users/916000/items/I75TUHRG"],"uri":["http://zotero.org</w:instrText>
-      </w:r>
-      <w:r>
-        <w:instrText>/users/916000/items/I75TUHRG"],"itemData":{"id":65,"type":"article-journal","title":"Comprehensive Profiling of Amino Acid Response Uncovers Unique Methionine-Deprived Response Dependent on Intact Creatine Biosynthesis","container-title":"PLoS Genet","page</w:instrText>
-      </w:r>
-      <w:r>
-        <w:instrText>":"e1005158","volume":"11","issue":"4","source":"PLoS Journals","abstract":"Author Summary In order for mammalian cells to live and function, amino acids are required for protein synthesis and the generation of metabolic intermediates. An imbalance or defi</w:instrText>
-      </w:r>
-      <w:r>
-        <w:instrText xml:space="preserve">ciency of amino acids often triggers an “amino acid response” (AAR) to allow cells to adapt to their environment. However, it remains unclear whether the deprivation of any single amino acid leads to similar or different changes compared to the global AAR </w:instrText>
-      </w:r>
-      <w:r>
-        <w:instrText>response or to other single amino acid deficiencies. To answer this question, we removed each or all of the 15 amino acids found in media from cells and comprehensively profiled the resulting changes in their RNA expression. Strikingly, we found a unique a</w:instrText>
-      </w:r>
-      <w:r>
-        <w:instrText>nd dramatic gene expression program that occurred only when cells were deprived of methionine, but not any other amino acid. We also found that these methionine-specific changes depended on changes in histone modifications and an intact creatine biosynthes</w:instrText>
-      </w:r>
-      <w:r>
-        <w:instrText xml:space="preserve">is pathway. Methionine deprivation reduced the degree to which histone proteins were indirectly modified by methionine (histone methylation). Creatine biosynthesis consumed methionine’s derivate S-Adenosyl-L-methionine (SAM), contributing to the reduction </w:instrText>
-      </w:r>
-      <w:r>
-        <w:instrText>of histone methylation and an increase in ornithine-mediated signaling. Since methionine restriction may have anti-aging and other medical uses, our findings provide insights that will lead toward a better understanding of the underlying effects of methion</w:instrText>
-      </w:r>
-      <w:r>
-        <w:instrText>ine restriction and eventually improve human health.","DOI":"10.1371/journal.pgen.1005158","journalAbbreviation":"PLoS Genet","author":[{"family":"Tang","given":"Xiaohu"},{"family":"Keenan","given":"Melissa M."},{"family":"Wu","given":"Jianli"},{"family":"</w:instrText>
-      </w:r>
-      <w:r>
-        <w:instrText>Lin","given":"Chih-An"},{"family":"Dubois","given":"Laura"},{"family":"Thompson","given":"J. Will"},{"family":"Freedland","given":"Stephen J."},{"family":"Murphy","given":"Susan K."},{"family":"Chi","given":"Jen-Tsan"}],"issued":{"date-parts":[["2015",4,7]</w:instrText>
-      </w:r>
-      <w:r>
-        <w:instrText xml:space="preserve">]},"accessed":{"date-parts":[["2015",4,10]]}}}],"schema":"https://github.com/citation-style-language/schema/raw/master/csl-citation.json"} </w:instrText>
+        <w:instrText xml:space="preserve"> ADDIN ZOTERO_ITEM CSL_CITATION {"citationID":"2hdbc6ansc","properties":{"formattedCitation":"{\\rtf \\super 1\\nosupersub{}}","plainCitation":"1"},"citationItems":[{"id":65,"uris":["http://zotero.org/users/916000/items/I75TUHRG"],"uri":["http://zotero.org/users/916000/items/I75TUHRG"],"itemData":{"id":65,"type":"article-journal","title":"Comprehensive Profiling of Amino Acid Response Uncovers Unique Methionine-Deprived Response Dependent on Intact Creatine Biosynthesis","container-title":"PLoS Genet","page":"e1005158","volume":"11","issue":"4","source":"PLoS Journals","abstract":"Author Summary In order for mammalian cells to live and function, amino acids are required for protein synthesis and the generation of metabolic intermediates. An imbalance or deficiency of amino acids often triggers an “amino acid response” (AAR) to allow cells to adapt to their environment. However, it remains unclear whether the deprivation of any single amino acid leads to similar or different changes compared to the global AAR response or to other single amino acid deficiencies. To answer this question, we removed each or all of the 15 amino acids found in media from cells and comprehensively profiled the resulting changes in their RNA expression. Strikingly, we found a unique and dramatic gene expression program that occurred only when cells were deprived of methionine, but not any other amino acid. We also found that these methionine-specific changes depended on changes in histone modifications and an intact creatine biosynthesis pathway. Methionine deprivation reduced the degree to which histone proteins were indirectly modified by methionine (histone methylation). Creatine biosynthesis consumed methionine’s derivate S-Adenosyl-L-methionine (SAM), contributing to the reduction of histone methylation and an increase in ornithine-mediated signaling. Since methionine restriction may have anti-aging and other medical uses, our findings provide insights that will lead toward a better understanding of the underlying effects of methionine restriction and eventually improve human health.","DOI":"10.1371/journal.pgen.1005158","journalAbbreviation":"PLoS Genet","author":[{"family":"Tang","given":"Xiaohu"},{"family":"Keenan","given":"Melissa M."},{"family":"Wu","given":"Jianli"},{"family":"Lin","given":"Chih-An"},{"family":"Dubois","given":"Laura"},{"family":"Thompson","given":"J. Will"},{"family":"Freedland","given":"Stephen J."},{"family":"Murphy","given":"Susan K."},{"family":"Chi","given":"Jen-Tsan"}],"issued":{"date-parts":[["2015",4,7]]},"accessed":{"date-parts":[["2015",4,10]]}}}],"schema":"https://github.com/citation-style-language/schema/raw/master/csl-citation.json"} </w:instrText>
       </w:r>
       <w:r>
         <w:fldChar w:fldCharType="separate"/>
@@ -9725,13 +9844,7 @@
         <w:rPr>
           <w:sz w:val="20"/>
         </w:rPr>
-        <w:t>ID15740_02_WAA263_39</w:t>
-      </w:r>
-      <w:r>
-        <w:rPr>
-          <w:sz w:val="20"/>
-        </w:rPr>
-        <w:t xml:space="preserve">76_020415 – </w:t>
+        <w:t xml:space="preserve">ID15740_02_WAA263_3976_020415 – </w:t>
       </w:r>
       <w:r>
         <w:rPr>
@@ -10049,14 +10162,7 @@
         <w:rPr>
           <w:sz w:val="20"/>
         </w:rPr>
-        <w:lastRenderedPageBreak/>
-        <w:t>ID15663_01_WAA263_397</w:t>
-      </w:r>
-      <w:r>
-        <w:rPr>
-          <w:sz w:val="20"/>
-        </w:rPr>
-        <w:t xml:space="preserve">6_020415 – Minus Arg </w:t>
+        <w:t xml:space="preserve">ID15663_01_WAA263_3976_020415 – Minus Arg </w:t>
       </w:r>
       <w:r>
         <w:rPr>
@@ -10203,13 +10309,7 @@
         <w:rPr>
           <w:sz w:val="20"/>
         </w:rPr>
-        <w:t>ID15741_02_W</w:t>
-      </w:r>
-      <w:r>
-        <w:rPr>
-          <w:sz w:val="20"/>
-        </w:rPr>
-        <w:t xml:space="preserve">AA263_3976_020415 – </w:t>
+        <w:t xml:space="preserve">ID15741_02_WAA263_3976_020415 – </w:t>
       </w:r>
       <w:r>
         <w:rPr>
@@ -10259,10 +10359,10 @@
           <w:noProof/>
         </w:rPr>
         <w:drawing>
-          <wp:inline distT="0" distB="0" distL="0" distR="0" wp14:anchorId="1051720C" wp14:editId="1F90E950">
+          <wp:inline distT="0" distB="0" distL="0" distR="0" wp14:anchorId="3C5D445E" wp14:editId="25B5B414">
             <wp:extent cx="5943600" cy="4077970"/>
             <wp:effectExtent l="0" t="0" r="0" b="0"/>
-            <wp:docPr id="24" name="Picture 24"/>
+            <wp:docPr id="11" name="Picture 11" descr="Histogram&#10;&#10;Description automatically generated with medium confidence"/>
             <wp:cNvGraphicFramePr>
               <a:graphicFrameLocks xmlns:a="http://schemas.openxmlformats.org/drawingml/2006/main" noChangeAspect="1"/>
             </wp:cNvGraphicFramePr>
@@ -10270,13 +10370,11 @@
               <a:graphicData uri="http://schemas.openxmlformats.org/drawingml/2006/picture">
                 <pic:pic xmlns:pic="http://schemas.openxmlformats.org/drawingml/2006/picture">
                   <pic:nvPicPr>
-                    <pic:cNvPr id="24" name="Picture 24"/>
-                    <pic:cNvPicPr>
-                      <a:picLocks noChangeAspect="1"/>
-                    </pic:cNvPicPr>
+                    <pic:cNvPr id="11" name="Picture 11" descr="Histogram&#10;&#10;Description automatically generated with medium confidence"/>
+                    <pic:cNvPicPr/>
                   </pic:nvPicPr>
                   <pic:blipFill>
-                    <a:blip r:embed="rId23"/>
+                    <a:blip r:embed="rId20"/>
                     <a:stretch>
                       <a:fillRect/>
                     </a:stretch>
@@ -10443,7 +10541,6 @@
         <w:keepNext/>
       </w:pPr>
       <w:r>
-        <w:lastRenderedPageBreak/>
         <w:t>此时</w:t>
       </w:r>
       <w:r>
@@ -10459,10 +10556,10 @@
           <w:noProof/>
         </w:rPr>
         <w:drawing>
-          <wp:inline distT="0" distB="0" distL="0" distR="0" wp14:anchorId="15536952" wp14:editId="3BFC3EAA">
+          <wp:inline distT="0" distB="0" distL="0" distR="0" wp14:anchorId="1973640C" wp14:editId="4F912BAD">
             <wp:extent cx="5943600" cy="4077970"/>
             <wp:effectExtent l="0" t="0" r="0" b="0"/>
-            <wp:docPr id="26" name="Picture 26"/>
+            <wp:docPr id="12" name="Picture 12" descr="Graphical user interface, application&#10;&#10;Description automatically generated"/>
             <wp:cNvGraphicFramePr>
               <a:graphicFrameLocks xmlns:a="http://schemas.openxmlformats.org/drawingml/2006/main" noChangeAspect="1"/>
             </wp:cNvGraphicFramePr>
@@ -10470,13 +10567,11 @@
               <a:graphicData uri="http://schemas.openxmlformats.org/drawingml/2006/picture">
                 <pic:pic xmlns:pic="http://schemas.openxmlformats.org/drawingml/2006/picture">
                   <pic:nvPicPr>
-                    <pic:cNvPr id="26" name="Picture 26"/>
-                    <pic:cNvPicPr>
-                      <a:picLocks noChangeAspect="1"/>
-                    </pic:cNvPicPr>
+                    <pic:cNvPr id="12" name="Picture 12" descr="Graphical user interface, application&#10;&#10;Description automatically generated"/>
+                    <pic:cNvPicPr/>
                   </pic:nvPicPr>
                   <pic:blipFill>
-                    <a:blip r:embed="rId24"/>
+                    <a:blip r:embed="rId21"/>
                     <a:stretch>
                       <a:fillRect/>
                     </a:stretch>
@@ -10500,8 +10595,14 @@
     <w:p>
       <w:pPr>
         <w:pStyle w:val="Heading1"/>
-      </w:pPr>
-      <w:r>
+        <w:rPr>
+          <w:rFonts w:eastAsia="SimSun"/>
+        </w:rPr>
+      </w:pPr>
+      <w:r>
+        <w:rPr>
+          <w:rFonts w:eastAsia="SimSun"/>
+        </w:rPr>
         <w:t>结语</w:t>
       </w:r>
     </w:p>
@@ -10510,10 +10611,7 @@
         <w:t>在本教程中，您了解了如何创建以分子为目标的</w:t>
       </w:r>
       <w:r>
-        <w:t xml:space="preserve"> </w:t>
-      </w:r>
-      <w:r>
-        <w:t xml:space="preserve">Skyline </w:t>
+        <w:t xml:space="preserve"> Skyline </w:t>
       </w:r>
       <w:r>
         <w:t>文档，这些小分子</w:t>
@@ -10565,8 +10663,14 @@
     <w:p>
       <w:pPr>
         <w:pStyle w:val="Heading1"/>
-      </w:pPr>
-      <w:r>
+        <w:rPr>
+          <w:rFonts w:eastAsia="SimSun"/>
+        </w:rPr>
+      </w:pPr>
+      <w:r>
+        <w:rPr>
+          <w:rFonts w:eastAsia="SimSun"/>
+        </w:rPr>
         <w:t>参考书目</w:t>
       </w:r>
     </w:p>
@@ -10578,24 +10682,15 @@
         <w:fldChar w:fldCharType="begin"/>
       </w:r>
       <w:r>
-        <w:rPr>
-          <w:lang w:val="fr-FR"/>
-        </w:rPr>
         <w:instrText xml:space="preserve"> ADDIN ZOTERO_BIBL {"custom":[]} CSL_BIBLIOGRAPHY </w:instrText>
       </w:r>
       <w:r>
         <w:fldChar w:fldCharType="separate"/>
       </w:r>
       <w:r>
-        <w:rPr>
-          <w:lang w:val="fr-FR"/>
-        </w:rPr>
         <w:t>1.</w:t>
       </w:r>
       <w:r>
-        <w:rPr>
-          <w:lang w:val="fr-FR"/>
-        </w:rPr>
         <w:tab/>
         <w:t xml:space="preserve">Tang, X. </w:t>
       </w:r>
@@ -10603,21 +10698,14 @@
         <w:rPr>
           <w:i/>
           <w:iCs/>
-          <w:lang w:val="fr-FR"/>
         </w:rPr>
         <w:t>et al.</w:t>
       </w:r>
       <w:r>
-        <w:rPr>
-          <w:lang w:val="fr-FR"/>
-        </w:rPr>
         <w:t xml:space="preserve"> </w:t>
       </w:r>
       <w:r>
-        <w:t>Comprehensive Profiling of Amino Acid Response Uncovers U</w:t>
-      </w:r>
-      <w:r>
-        <w:t xml:space="preserve">nique Methionine-Deprived Response Dependent on Intact Creatine Biosynthesis. </w:t>
+        <w:t xml:space="preserve">Comprehensive Profiling of Amino Acid Response Uncovers Unique Methionine-Deprived Response Dependent on Intact Creatine Biosynthesis. </w:t>
       </w:r>
       <w:r>
         <w:rPr>
@@ -10646,7 +10734,7 @@
       </w:r>
     </w:p>
     <w:sectPr>
-      <w:footerReference w:type="default" r:id="rId25"/>
+      <w:footerReference w:type="default" r:id="rId22"/>
       <w:pgSz w:w="12240" w:h="15840"/>
       <w:pgMar w:top="1440" w:right="1440" w:bottom="1440" w:left="1440" w:header="720" w:footer="720" w:gutter="0"/>
       <w:cols w:space="720"/>
@@ -10698,7 +10786,10 @@
       <w:fldChar w:fldCharType="separate"/>
     </w:r>
     <w:r>
-      <w:t>3</w:t>
+      <w:rPr>
+        <w:noProof/>
+      </w:rPr>
+      <w:t>4</w:t>
     </w:r>
     <w:r>
       <w:fldChar w:fldCharType="end"/>
@@ -10853,6 +10944,119 @@
     </w:lvl>
   </w:abstractNum>
   <w:abstractNum w:abstractNumId="1" w15:restartNumberingAfterBreak="0">
+    <w:nsid w:val="099716CB"/>
+    <w:multiLevelType w:val="hybridMultilevel"/>
+    <w:tmpl w:val="C0C4ABBE"/>
+    <w:lvl w:ilvl="0" w:tplc="04090001">
+      <w:start w:val="1"/>
+      <w:numFmt w:val="bullet"/>
+      <w:lvlText w:val=""/>
+      <w:lvlJc w:val="left"/>
+      <w:pPr>
+        <w:ind w:left="720" w:hanging="360"/>
+      </w:pPr>
+      <w:rPr>
+        <w:rFonts w:ascii="Symbol" w:hAnsi="Symbol" w:hint="default"/>
+      </w:rPr>
+    </w:lvl>
+    <w:lvl w:ilvl="1" w:tplc="04090003" w:tentative="1">
+      <w:start w:val="1"/>
+      <w:numFmt w:val="bullet"/>
+      <w:lvlText w:val="o"/>
+      <w:lvlJc w:val="left"/>
+      <w:pPr>
+        <w:ind w:left="1440" w:hanging="360"/>
+      </w:pPr>
+      <w:rPr>
+        <w:rFonts w:ascii="Courier New" w:hAnsi="Courier New" w:cs="Courier New" w:hint="default"/>
+      </w:rPr>
+    </w:lvl>
+    <w:lvl w:ilvl="2" w:tplc="04090005" w:tentative="1">
+      <w:start w:val="1"/>
+      <w:numFmt w:val="bullet"/>
+      <w:lvlText w:val=""/>
+      <w:lvlJc w:val="left"/>
+      <w:pPr>
+        <w:ind w:left="2160" w:hanging="360"/>
+      </w:pPr>
+      <w:rPr>
+        <w:rFonts w:ascii="Wingdings" w:hAnsi="Wingdings" w:hint="default"/>
+      </w:rPr>
+    </w:lvl>
+    <w:lvl w:ilvl="3" w:tplc="04090001" w:tentative="1">
+      <w:start w:val="1"/>
+      <w:numFmt w:val="bullet"/>
+      <w:lvlText w:val=""/>
+      <w:lvlJc w:val="left"/>
+      <w:pPr>
+        <w:ind w:left="2880" w:hanging="360"/>
+      </w:pPr>
+      <w:rPr>
+        <w:rFonts w:ascii="Symbol" w:hAnsi="Symbol" w:hint="default"/>
+      </w:rPr>
+    </w:lvl>
+    <w:lvl w:ilvl="4" w:tplc="04090003" w:tentative="1">
+      <w:start w:val="1"/>
+      <w:numFmt w:val="bullet"/>
+      <w:lvlText w:val="o"/>
+      <w:lvlJc w:val="left"/>
+      <w:pPr>
+        <w:ind w:left="3600" w:hanging="360"/>
+      </w:pPr>
+      <w:rPr>
+        <w:rFonts w:ascii="Courier New" w:hAnsi="Courier New" w:cs="Courier New" w:hint="default"/>
+      </w:rPr>
+    </w:lvl>
+    <w:lvl w:ilvl="5" w:tplc="04090005" w:tentative="1">
+      <w:start w:val="1"/>
+      <w:numFmt w:val="bullet"/>
+      <w:lvlText w:val=""/>
+      <w:lvlJc w:val="left"/>
+      <w:pPr>
+        <w:ind w:left="4320" w:hanging="360"/>
+      </w:pPr>
+      <w:rPr>
+        <w:rFonts w:ascii="Wingdings" w:hAnsi="Wingdings" w:hint="default"/>
+      </w:rPr>
+    </w:lvl>
+    <w:lvl w:ilvl="6" w:tplc="04090001" w:tentative="1">
+      <w:start w:val="1"/>
+      <w:numFmt w:val="bullet"/>
+      <w:lvlText w:val=""/>
+      <w:lvlJc w:val="left"/>
+      <w:pPr>
+        <w:ind w:left="5040" w:hanging="360"/>
+      </w:pPr>
+      <w:rPr>
+        <w:rFonts w:ascii="Symbol" w:hAnsi="Symbol" w:hint="default"/>
+      </w:rPr>
+    </w:lvl>
+    <w:lvl w:ilvl="7" w:tplc="04090003" w:tentative="1">
+      <w:start w:val="1"/>
+      <w:numFmt w:val="bullet"/>
+      <w:lvlText w:val="o"/>
+      <w:lvlJc w:val="left"/>
+      <w:pPr>
+        <w:ind w:left="5760" w:hanging="360"/>
+      </w:pPr>
+      <w:rPr>
+        <w:rFonts w:ascii="Courier New" w:hAnsi="Courier New" w:cs="Courier New" w:hint="default"/>
+      </w:rPr>
+    </w:lvl>
+    <w:lvl w:ilvl="8" w:tplc="04090005" w:tentative="1">
+      <w:start w:val="1"/>
+      <w:numFmt w:val="bullet"/>
+      <w:lvlText w:val=""/>
+      <w:lvlJc w:val="left"/>
+      <w:pPr>
+        <w:ind w:left="6480" w:hanging="360"/>
+      </w:pPr>
+      <w:rPr>
+        <w:rFonts w:ascii="Wingdings" w:hAnsi="Wingdings" w:hint="default"/>
+      </w:rPr>
+    </w:lvl>
+  </w:abstractNum>
+  <w:abstractNum w:abstractNumId="2" w15:restartNumberingAfterBreak="0">
     <w:nsid w:val="09F064DE"/>
     <w:multiLevelType w:val="multilevel"/>
     <w:tmpl w:val="09F064DE"/>
@@ -10965,7 +11169,7 @@
       </w:rPr>
     </w:lvl>
   </w:abstractNum>
-  <w:abstractNum w:abstractNumId="2" w15:restartNumberingAfterBreak="0">
+  <w:abstractNum w:abstractNumId="3" w15:restartNumberingAfterBreak="0">
     <w:nsid w:val="11FB0797"/>
     <w:multiLevelType w:val="multilevel"/>
     <w:tmpl w:val="11FB0797"/>
@@ -11078,7 +11282,7 @@
       </w:rPr>
     </w:lvl>
   </w:abstractNum>
-  <w:abstractNum w:abstractNumId="3" w15:restartNumberingAfterBreak="0">
+  <w:abstractNum w:abstractNumId="4" w15:restartNumberingAfterBreak="0">
     <w:nsid w:val="20A87B20"/>
     <w:multiLevelType w:val="multilevel"/>
     <w:tmpl w:val="20A87B20"/>
@@ -11191,7 +11395,7 @@
       </w:rPr>
     </w:lvl>
   </w:abstractNum>
-  <w:abstractNum w:abstractNumId="4" w15:restartNumberingAfterBreak="0">
+  <w:abstractNum w:abstractNumId="5" w15:restartNumberingAfterBreak="0">
     <w:nsid w:val="3DF347CB"/>
     <w:multiLevelType w:val="multilevel"/>
     <w:tmpl w:val="3DF347CB"/>
@@ -11304,7 +11508,7 @@
       </w:rPr>
     </w:lvl>
   </w:abstractNum>
-  <w:abstractNum w:abstractNumId="5" w15:restartNumberingAfterBreak="0">
+  <w:abstractNum w:abstractNumId="6" w15:restartNumberingAfterBreak="0">
     <w:nsid w:val="4EB06A93"/>
     <w:multiLevelType w:val="multilevel"/>
     <w:tmpl w:val="4EB06A93"/>
@@ -11417,7 +11621,120 @@
       </w:rPr>
     </w:lvl>
   </w:abstractNum>
-  <w:abstractNum w:abstractNumId="6" w15:restartNumberingAfterBreak="0">
+  <w:abstractNum w:abstractNumId="7" w15:restartNumberingAfterBreak="0">
+    <w:nsid w:val="61C748C9"/>
+    <w:multiLevelType w:val="hybridMultilevel"/>
+    <w:tmpl w:val="648E3A96"/>
+    <w:lvl w:ilvl="0" w:tplc="04090001">
+      <w:start w:val="1"/>
+      <w:numFmt w:val="bullet"/>
+      <w:lvlText w:val=""/>
+      <w:lvlJc w:val="left"/>
+      <w:pPr>
+        <w:ind w:left="720" w:hanging="360"/>
+      </w:pPr>
+      <w:rPr>
+        <w:rFonts w:ascii="Symbol" w:hAnsi="Symbol" w:hint="default"/>
+      </w:rPr>
+    </w:lvl>
+    <w:lvl w:ilvl="1" w:tplc="04090003" w:tentative="1">
+      <w:start w:val="1"/>
+      <w:numFmt w:val="bullet"/>
+      <w:lvlText w:val="o"/>
+      <w:lvlJc w:val="left"/>
+      <w:pPr>
+        <w:ind w:left="1440" w:hanging="360"/>
+      </w:pPr>
+      <w:rPr>
+        <w:rFonts w:ascii="Courier New" w:hAnsi="Courier New" w:cs="Courier New" w:hint="default"/>
+      </w:rPr>
+    </w:lvl>
+    <w:lvl w:ilvl="2" w:tplc="04090005" w:tentative="1">
+      <w:start w:val="1"/>
+      <w:numFmt w:val="bullet"/>
+      <w:lvlText w:val=""/>
+      <w:lvlJc w:val="left"/>
+      <w:pPr>
+        <w:ind w:left="2160" w:hanging="360"/>
+      </w:pPr>
+      <w:rPr>
+        <w:rFonts w:ascii="Wingdings" w:hAnsi="Wingdings" w:hint="default"/>
+      </w:rPr>
+    </w:lvl>
+    <w:lvl w:ilvl="3" w:tplc="04090001" w:tentative="1">
+      <w:start w:val="1"/>
+      <w:numFmt w:val="bullet"/>
+      <w:lvlText w:val=""/>
+      <w:lvlJc w:val="left"/>
+      <w:pPr>
+        <w:ind w:left="2880" w:hanging="360"/>
+      </w:pPr>
+      <w:rPr>
+        <w:rFonts w:ascii="Symbol" w:hAnsi="Symbol" w:hint="default"/>
+      </w:rPr>
+    </w:lvl>
+    <w:lvl w:ilvl="4" w:tplc="04090003" w:tentative="1">
+      <w:start w:val="1"/>
+      <w:numFmt w:val="bullet"/>
+      <w:lvlText w:val="o"/>
+      <w:lvlJc w:val="left"/>
+      <w:pPr>
+        <w:ind w:left="3600" w:hanging="360"/>
+      </w:pPr>
+      <w:rPr>
+        <w:rFonts w:ascii="Courier New" w:hAnsi="Courier New" w:cs="Courier New" w:hint="default"/>
+      </w:rPr>
+    </w:lvl>
+    <w:lvl w:ilvl="5" w:tplc="04090005" w:tentative="1">
+      <w:start w:val="1"/>
+      <w:numFmt w:val="bullet"/>
+      <w:lvlText w:val=""/>
+      <w:lvlJc w:val="left"/>
+      <w:pPr>
+        <w:ind w:left="4320" w:hanging="360"/>
+      </w:pPr>
+      <w:rPr>
+        <w:rFonts w:ascii="Wingdings" w:hAnsi="Wingdings" w:hint="default"/>
+      </w:rPr>
+    </w:lvl>
+    <w:lvl w:ilvl="6" w:tplc="04090001" w:tentative="1">
+      <w:start w:val="1"/>
+      <w:numFmt w:val="bullet"/>
+      <w:lvlText w:val=""/>
+      <w:lvlJc w:val="left"/>
+      <w:pPr>
+        <w:ind w:left="5040" w:hanging="360"/>
+      </w:pPr>
+      <w:rPr>
+        <w:rFonts w:ascii="Symbol" w:hAnsi="Symbol" w:hint="default"/>
+      </w:rPr>
+    </w:lvl>
+    <w:lvl w:ilvl="7" w:tplc="04090003" w:tentative="1">
+      <w:start w:val="1"/>
+      <w:numFmt w:val="bullet"/>
+      <w:lvlText w:val="o"/>
+      <w:lvlJc w:val="left"/>
+      <w:pPr>
+        <w:ind w:left="5760" w:hanging="360"/>
+      </w:pPr>
+      <w:rPr>
+        <w:rFonts w:ascii="Courier New" w:hAnsi="Courier New" w:cs="Courier New" w:hint="default"/>
+      </w:rPr>
+    </w:lvl>
+    <w:lvl w:ilvl="8" w:tplc="04090005" w:tentative="1">
+      <w:start w:val="1"/>
+      <w:numFmt w:val="bullet"/>
+      <w:lvlText w:val=""/>
+      <w:lvlJc w:val="left"/>
+      <w:pPr>
+        <w:ind w:left="6480" w:hanging="360"/>
+      </w:pPr>
+      <w:rPr>
+        <w:rFonts w:ascii="Wingdings" w:hAnsi="Wingdings" w:hint="default"/>
+      </w:rPr>
+    </w:lvl>
+  </w:abstractNum>
+  <w:abstractNum w:abstractNumId="8" w15:restartNumberingAfterBreak="0">
     <w:nsid w:val="63BC69A3"/>
     <w:multiLevelType w:val="multilevel"/>
     <w:tmpl w:val="63BC69A3"/>
@@ -11530,7 +11847,7 @@
       </w:rPr>
     </w:lvl>
   </w:abstractNum>
-  <w:abstractNum w:abstractNumId="7" w15:restartNumberingAfterBreak="0">
+  <w:abstractNum w:abstractNumId="9" w15:restartNumberingAfterBreak="0">
     <w:nsid w:val="7D742C7E"/>
     <w:multiLevelType w:val="multilevel"/>
     <w:tmpl w:val="7D742C7E"/>
@@ -11643,29 +11960,35 @@
       </w:rPr>
     </w:lvl>
   </w:abstractNum>
-  <w:num w:numId="1">
-    <w:abstractNumId w:val="7"/>
+  <w:num w:numId="1" w16cid:durableId="84376389">
+    <w:abstractNumId w:val="9"/>
   </w:num>
-  <w:num w:numId="2">
+  <w:num w:numId="2" w16cid:durableId="1712070889">
     <w:abstractNumId w:val="0"/>
   </w:num>
-  <w:num w:numId="3">
+  <w:num w:numId="3" w16cid:durableId="2121875176">
+    <w:abstractNumId w:val="8"/>
+  </w:num>
+  <w:num w:numId="4" w16cid:durableId="805126735">
+    <w:abstractNumId w:val="4"/>
+  </w:num>
+  <w:num w:numId="5" w16cid:durableId="810097797">
+    <w:abstractNumId w:val="2"/>
+  </w:num>
+  <w:num w:numId="6" w16cid:durableId="846363040">
+    <w:abstractNumId w:val="3"/>
+  </w:num>
+  <w:num w:numId="7" w16cid:durableId="1361853378">
+    <w:abstractNumId w:val="5"/>
+  </w:num>
+  <w:num w:numId="8" w16cid:durableId="639068431">
     <w:abstractNumId w:val="6"/>
   </w:num>
-  <w:num w:numId="4">
-    <w:abstractNumId w:val="3"/>
-  </w:num>
-  <w:num w:numId="5">
+  <w:num w:numId="9" w16cid:durableId="168638175">
     <w:abstractNumId w:val="1"/>
   </w:num>
-  <w:num w:numId="6">
-    <w:abstractNumId w:val="2"/>
-  </w:num>
-  <w:num w:numId="7">
-    <w:abstractNumId w:val="4"/>
-  </w:num>
-  <w:num w:numId="8">
-    <w:abstractNumId w:val="5"/>
+  <w:num w:numId="10" w16cid:durableId="1624531099">
+    <w:abstractNumId w:val="7"/>
   </w:num>
 </w:numbering>
 </file>
@@ -11675,7 +11998,7 @@
   <w:docDefaults>
     <w:rPrDefault>
       <w:rPr>
-        <w:rFonts w:ascii="Calibri" w:eastAsia="Calibri" w:hAnsi="Calibri" w:cs="Times New Roman"/>
+        <w:rFonts w:ascii="Calibri" w:eastAsiaTheme="minorEastAsia" w:hAnsi="Calibri" w:cs="Times New Roman"/>
         <w:lang w:val="en-US" w:eastAsia="zh-CN" w:bidi="ar-SA"/>
       </w:rPr>
     </w:rPrDefault>
@@ -12059,6 +12382,7 @@
   <w:style w:type="paragraph" w:default="1" w:styleId="Normal">
     <w:name w:val="Normal"/>
     <w:qFormat/>
+    <w:rsid w:val="003605CF"/>
     <w:pPr>
       <w:spacing w:after="200" w:line="276" w:lineRule="auto"/>
     </w:pPr>
@@ -12074,6 +12398,7 @@
     <w:next w:val="Normal"/>
     <w:link w:val="Heading1Char"/>
     <w:qFormat/>
+    <w:rsid w:val="003605CF"/>
     <w:pPr>
       <w:keepNext/>
       <w:keepLines/>
@@ -12095,6 +12420,7 @@
     <w:next w:val="Normal"/>
     <w:link w:val="Heading2Char"/>
     <w:qFormat/>
+    <w:rsid w:val="003605CF"/>
     <w:pPr>
       <w:keepNext/>
       <w:keepLines/>
@@ -12116,6 +12442,7 @@
     <w:next w:val="Normal"/>
     <w:link w:val="Heading3Char"/>
     <w:qFormat/>
+    <w:rsid w:val="003605CF"/>
     <w:pPr>
       <w:keepNext/>
       <w:keepLines/>
@@ -12135,6 +12462,7 @@
     <w:next w:val="Normal"/>
     <w:link w:val="Heading4Char"/>
     <w:qFormat/>
+    <w:rsid w:val="003605CF"/>
     <w:pPr>
       <w:keepNext/>
       <w:keepLines/>
@@ -12182,6 +12510,7 @@
     <w:basedOn w:val="Normal"/>
     <w:semiHidden/>
     <w:qFormat/>
+    <w:rsid w:val="003605CF"/>
     <w:rPr>
       <w:sz w:val="20"/>
       <w:szCs w:val="20"/>
@@ -12193,6 +12522,7 @@
     <w:link w:val="BalloonTextChar"/>
     <w:semiHidden/>
     <w:qFormat/>
+    <w:rsid w:val="003605CF"/>
     <w:pPr>
       <w:spacing w:after="0" w:line="240" w:lineRule="auto"/>
     </w:pPr>
@@ -12207,6 +12537,7 @@
     <w:basedOn w:val="Normal"/>
     <w:link w:val="FooterChar"/>
     <w:uiPriority w:val="99"/>
+    <w:rsid w:val="003605CF"/>
     <w:pPr>
       <w:tabs>
         <w:tab w:val="center" w:pos="4680"/>
@@ -12220,6 +12551,7 @@
     <w:basedOn w:val="Normal"/>
     <w:link w:val="HeaderChar"/>
     <w:qFormat/>
+    <w:rsid w:val="003605CF"/>
     <w:pPr>
       <w:tabs>
         <w:tab w:val="center" w:pos="4680"/>
@@ -12234,6 +12566,7 @@
     <w:next w:val="Normal"/>
     <w:link w:val="TitleChar"/>
     <w:qFormat/>
+    <w:rsid w:val="003605CF"/>
     <w:pPr>
       <w:pBdr>
         <w:bottom w:val="single" w:sz="8" w:space="4" w:color="4F81BD"/>
@@ -12255,6 +12588,7 @@
     <w:basedOn w:val="CommentText"/>
     <w:next w:val="CommentText"/>
     <w:semiHidden/>
+    <w:rsid w:val="003605CF"/>
     <w:rPr>
       <w:b/>
       <w:bCs/>
@@ -12264,6 +12598,7 @@
     <w:name w:val="Table Grid"/>
     <w:basedOn w:val="TableNormal"/>
     <w:locked/>
+    <w:rsid w:val="003605CF"/>
     <w:tblPr>
       <w:tblBorders>
         <w:top w:val="single" w:sz="4" w:space="0" w:color="auto"/>
@@ -12278,6 +12613,7 @@
   <w:style w:type="character" w:styleId="FollowedHyperlink">
     <w:name w:val="FollowedHyperlink"/>
     <w:semiHidden/>
+    <w:rsid w:val="003605CF"/>
     <w:rPr>
       <w:rFonts w:cs="Times New Roman"/>
       <w:color w:val="800080"/>
@@ -12286,6 +12622,7 @@
   </w:style>
   <w:style w:type="character" w:styleId="Hyperlink">
     <w:name w:val="Hyperlink"/>
+    <w:rsid w:val="003605CF"/>
     <w:rPr>
       <w:rFonts w:cs="Times New Roman"/>
       <w:color w:val="0000FF"/>
@@ -12296,6 +12633,7 @@
     <w:name w:val="annotation reference"/>
     <w:semiHidden/>
     <w:qFormat/>
+    <w:rsid w:val="003605CF"/>
     <w:rPr>
       <w:sz w:val="16"/>
       <w:szCs w:val="16"/>
@@ -12306,6 +12644,7 @@
     <w:link w:val="Heading1"/>
     <w:qFormat/>
     <w:locked/>
+    <w:rsid w:val="003605CF"/>
     <w:rPr>
       <w:rFonts w:ascii="Cambria" w:eastAsia="Cambria" w:hAnsi="Cambria" w:cs="Times New Roman"/>
       <w:b/>
@@ -12319,6 +12658,7 @@
     <w:name w:val="Heading 2 Char"/>
     <w:link w:val="Heading2"/>
     <w:locked/>
+    <w:rsid w:val="003605CF"/>
     <w:rPr>
       <w:rFonts w:ascii="Cambria" w:eastAsia="Cambria" w:hAnsi="Cambria" w:cs="Times New Roman"/>
       <w:b/>
@@ -12333,6 +12673,7 @@
     <w:link w:val="Heading3"/>
     <w:semiHidden/>
     <w:locked/>
+    <w:rsid w:val="003605CF"/>
     <w:rPr>
       <w:rFonts w:ascii="Cambria" w:eastAsia="Cambria" w:hAnsi="Cambria" w:cs="Times New Roman"/>
       <w:b/>
@@ -12345,6 +12686,7 @@
     <w:link w:val="Heading4"/>
     <w:semiHidden/>
     <w:locked/>
+    <w:rsid w:val="003605CF"/>
     <w:rPr>
       <w:rFonts w:ascii="Cambria" w:eastAsia="Cambria" w:hAnsi="Cambria" w:cs="Times New Roman"/>
       <w:b/>
@@ -12359,6 +12701,7 @@
     <w:link w:val="Title"/>
     <w:qFormat/>
     <w:locked/>
+    <w:rsid w:val="003605CF"/>
     <w:rPr>
       <w:rFonts w:ascii="Cambria" w:eastAsia="Cambria" w:hAnsi="Cambria" w:cs="Times New Roman"/>
       <w:color w:val="17365D"/>
@@ -12373,6 +12716,7 @@
     <w:basedOn w:val="Normal"/>
     <w:uiPriority w:val="34"/>
     <w:qFormat/>
+    <w:rsid w:val="003605CF"/>
     <w:pPr>
       <w:ind w:left="720"/>
       <w:contextualSpacing/>
@@ -12384,6 +12728,7 @@
     <w:semiHidden/>
     <w:qFormat/>
     <w:locked/>
+    <w:rsid w:val="003605CF"/>
     <w:rPr>
       <w:rFonts w:ascii="Tahoma" w:eastAsia="Tahoma" w:hAnsi="Tahoma" w:cs="Tahoma"/>
       <w:sz w:val="16"/>
@@ -12393,6 +12738,7 @@
   <w:style w:type="character" w:customStyle="1" w:styleId="HeaderChar">
     <w:name w:val="Header Char"/>
     <w:link w:val="Header"/>
+    <w:rsid w:val="003605CF"/>
     <w:rPr>
       <w:sz w:val="22"/>
       <w:szCs w:val="22"/>
@@ -12403,6 +12749,7 @@
     <w:link w:val="Footer"/>
     <w:uiPriority w:val="99"/>
     <w:qFormat/>
+    <w:rsid w:val="003605CF"/>
     <w:rPr>
       <w:sz w:val="22"/>
       <w:szCs w:val="22"/>
@@ -12412,6 +12759,7 @@
     <w:name w:val="Intense Emphasis1"/>
     <w:uiPriority w:val="21"/>
     <w:qFormat/>
+    <w:rsid w:val="003605CF"/>
     <w:rPr>
       <w:b/>
       <w:bCs/>
@@ -12426,6 +12774,7 @@
     <w:uiPriority w:val="99"/>
     <w:semiHidden/>
     <w:qFormat/>
+    <w:rsid w:val="003605CF"/>
     <w:rPr>
       <w:rFonts w:eastAsia="SimSun"/>
       <w:sz w:val="22"/>
@@ -12439,6 +12788,7 @@
     <w:uiPriority w:val="37"/>
     <w:unhideWhenUsed/>
     <w:qFormat/>
+    <w:rsid w:val="003605CF"/>
     <w:pPr>
       <w:tabs>
         <w:tab w:val="left" w:pos="264"/>
@@ -12446,6 +12796,21 @@
       <w:spacing w:after="0" w:line="240" w:lineRule="auto"/>
       <w:ind w:left="264" w:hanging="264"/>
     </w:pPr>
+  </w:style>
+  <w:style w:type="paragraph" w:styleId="Revision">
+    <w:name w:val="Revision"/>
+    <w:hidden/>
+    <w:uiPriority w:val="99"/>
+    <w:semiHidden/>
+    <w:rsid w:val="00B92E9A"/>
+    <w:pPr>
+      <w:spacing w:after="0" w:line="240" w:lineRule="auto"/>
+    </w:pPr>
+    <w:rPr>
+      <w:rFonts w:eastAsia="SimSun"/>
+      <w:sz w:val="22"/>
+      <w:szCs w:val="22"/>
+    </w:rPr>
   </w:style>
 </w:styles>
 </file>
@@ -12494,7 +12859,7 @@
     <a:fontScheme name="Office">
       <a:majorFont>
         <a:latin typeface="Cambria"/>
-        <a:ea typeface="Cambria"/>
+        <a:ea typeface="黑体"/>
         <a:cs typeface=""/>
         <a:font script="Hang" typeface="맑은 고딕"/>
         <a:font script="Arab" typeface="Times New Roman"/>
@@ -12526,7 +12891,7 @@
       </a:majorFont>
       <a:minorFont>
         <a:latin typeface="Calibri"/>
-        <a:ea typeface="Calibri"/>
+        <a:ea typeface="宋体"/>
         <a:cs typeface=""/>
         <a:font script="Hang" typeface="맑은 고딕"/>
         <a:font script="Arab" typeface="Arial"/>
@@ -12745,8 +13110,10 @@
 </file>
 
 <file path=customXml/itemProps1.xml><?xml version="1.0" encoding="utf-8"?>
-<ds:datastoreItem xmlns:ds="http://schemas.openxmlformats.org/officeDocument/2006/customXml" ds:itemID="{813D8ED9-4A10-4BF5-A072-87F5D334F804}">
-  <ds:schemaRefs/>
+<ds:datastoreItem xmlns:ds="http://schemas.openxmlformats.org/officeDocument/2006/customXml" ds:itemID="{A090BFDE-7CE9-4B30-A29D-AA827D161589}">
+  <ds:schemaRefs>
+    <ds:schemaRef ds:uri="http://schemas.openxmlformats.org/officeDocument/2006/bibliography"/>
+  </ds:schemaRefs>
 </ds:datastoreItem>
 </file>
 

</xml_diff>